<commit_message>
anexo parte 8 - PGC
</commit_message>
<xml_diff>
--- a/Gestión/Planes/PGC.docx
+++ b/Gestión/Planes/PGC.docx
@@ -3,89 +3,1468 @@
 <w:document xmlns:wpc="http://schemas.microsoft.com/office/word/2010/wordprocessingCanvas" xmlns:cx="http://schemas.microsoft.com/office/drawing/2014/chartex" xmlns:cx1="http://schemas.microsoft.com/office/drawing/2015/9/8/chartex" xmlns:cx2="http://schemas.microsoft.com/office/drawing/2015/10/21/chartex" xmlns:cx3="http://schemas.microsoft.com/office/drawing/2016/5/9/chartex" xmlns:cx4="http://schemas.microsoft.com/office/drawing/2016/5/10/chartex" xmlns:cx5="http://schemas.microsoft.com/office/drawing/2016/5/11/chartex" xmlns:cx6="http://schemas.microsoft.com/office/drawing/2016/5/12/chartex" xmlns:cx7="http://schemas.microsoft.com/office/drawing/2016/5/13/chartex" xmlns:cx8="http://schemas.microsoft.com/office/drawing/2016/5/14/chartex" xmlns:mc="http://schemas.openxmlformats.org/markup-compatibility/2006" xmlns:aink="http://schemas.microsoft.com/office/drawing/2016/ink" xmlns:am3d="http://schemas.microsoft.com/office/drawing/2017/model3d" xmlns:o="urn:schemas-microsoft-com:office:office" xmlns:r="http://schemas.openxmlformats.org/officeDocument/2006/relationships" xmlns:m="http://schemas.openxmlformats.org/officeDocument/2006/math" xmlns:v="urn:schemas-microsoft-com:vml" xmlns:wp14="http://schemas.microsoft.com/office/word/2010/wordprocessingDrawing" xmlns:wp="http://schemas.openxmlformats.org/drawingml/2006/wordprocessingDrawing" xmlns:w10="urn:schemas-microsoft-com:office:word" xmlns:w="http://schemas.openxmlformats.org/wordprocessingml/2006/main" xmlns:w14="http://schemas.microsoft.com/office/word/2010/wordml" xmlns:w15="http://schemas.microsoft.com/office/word/2012/wordml" xmlns:w16cid="http://schemas.microsoft.com/office/word/2016/wordml/cid" xmlns:w16se="http://schemas.microsoft.com/office/word/2015/wordml/symex" xmlns:wpg="http://schemas.microsoft.com/office/word/2010/wordprocessingGroup" xmlns:wpi="http://schemas.microsoft.com/office/word/2010/wordprocessingInk" xmlns:wne="http://schemas.microsoft.com/office/word/2006/wordml" xmlns:wps="http://schemas.microsoft.com/office/word/2010/wordprocessingShape" mc:Ignorable="w14 w15 w16se w16cid wp14">
   <w:body>
     <w:p>
-      <w:r>
-        <w:t>P</w:t>
-      </w:r>
-      <w:r>
-        <w:t>lan de la gestión de la SCM</w:t>
-      </w:r>
-    </w:p>
-    <w:p/>
+      <w:pPr>
+        <w:spacing w:before="240"/>
+        <w:rPr>
+          <w:sz w:val="36"/>
+          <w:szCs w:val="36"/>
+        </w:rPr>
+      </w:pPr>
+      <w:r>
+        <w:rPr>
+          <w:sz w:val="36"/>
+          <w:szCs w:val="36"/>
+        </w:rPr>
+        <w:t xml:space="preserve"> </w:t>
+      </w:r>
+    </w:p>
+    <w:p>
+      <w:pPr>
+        <w:spacing w:before="240"/>
+        <w:rPr>
+          <w:sz w:val="36"/>
+          <w:szCs w:val="36"/>
+        </w:rPr>
+      </w:pPr>
+    </w:p>
+    <w:p>
+      <w:pPr>
+        <w:spacing w:before="240"/>
+        <w:jc w:val="center"/>
+        <w:rPr>
+          <w:sz w:val="36"/>
+          <w:szCs w:val="36"/>
+        </w:rPr>
+      </w:pPr>
+      <w:r>
+        <w:rPr>
+          <w:sz w:val="36"/>
+          <w:szCs w:val="36"/>
+        </w:rPr>
+        <w:t xml:space="preserve"> </w:t>
+      </w:r>
+    </w:p>
+    <w:p>
+      <w:pPr>
+        <w:spacing w:before="240"/>
+        <w:jc w:val="center"/>
+        <w:rPr>
+          <w:sz w:val="36"/>
+          <w:szCs w:val="36"/>
+        </w:rPr>
+      </w:pPr>
+      <w:r>
+        <w:rPr>
+          <w:sz w:val="36"/>
+          <w:szCs w:val="36"/>
+        </w:rPr>
+        <w:t>PLAN DE GESTIÓN DE LA SCM</w:t>
+      </w:r>
+    </w:p>
+    <w:p>
+      <w:pPr>
+        <w:spacing w:before="240"/>
+        <w:jc w:val="center"/>
+        <w:rPr>
+          <w:sz w:val="28"/>
+          <w:szCs w:val="28"/>
+        </w:rPr>
+      </w:pPr>
+      <w:r>
+        <w:rPr>
+          <w:sz w:val="28"/>
+          <w:szCs w:val="28"/>
+        </w:rPr>
+        <w:t>Sistema de Gestión de Eventos</w:t>
+      </w:r>
+    </w:p>
+    <w:p>
+      <w:pPr>
+        <w:spacing w:before="240"/>
+        <w:jc w:val="center"/>
+        <w:rPr>
+          <w:sz w:val="28"/>
+          <w:szCs w:val="28"/>
+        </w:rPr>
+      </w:pPr>
+      <w:r>
+        <w:rPr>
+          <w:sz w:val="28"/>
+          <w:szCs w:val="28"/>
+        </w:rPr>
+        <w:t>Versión 1.0.2</w:t>
+      </w:r>
+    </w:p>
+    <w:p>
+      <w:pPr>
+        <w:spacing w:before="240"/>
+        <w:jc w:val="center"/>
+        <w:rPr>
+          <w:sz w:val="24"/>
+          <w:szCs w:val="24"/>
+        </w:rPr>
+      </w:pPr>
+      <w:r>
+        <w:rPr>
+          <w:sz w:val="24"/>
+          <w:szCs w:val="24"/>
+        </w:rPr>
+        <w:t>02/10/2019</w:t>
+      </w:r>
+    </w:p>
+    <w:p>
+      <w:pPr>
+        <w:spacing w:before="240" w:after="240"/>
+      </w:pPr>
+      <w:r>
+        <w:t xml:space="preserve"> </w:t>
+      </w:r>
+    </w:p>
+    <w:p>
+      <w:pPr>
+        <w:spacing w:before="240" w:after="240"/>
+      </w:pPr>
+      <w:r>
+        <w:t xml:space="preserve"> </w:t>
+      </w:r>
+    </w:p>
+    <w:p>
+      <w:pPr>
+        <w:spacing w:before="240" w:after="240"/>
+      </w:pPr>
+      <w:r>
+        <w:t xml:space="preserve"> </w:t>
+      </w:r>
+    </w:p>
+    <w:p>
+      <w:pPr>
+        <w:spacing w:before="240" w:after="240"/>
+      </w:pPr>
+      <w:r>
+        <w:t xml:space="preserve"> </w:t>
+      </w:r>
+    </w:p>
+    <w:p>
+      <w:pPr>
+        <w:spacing w:before="240" w:after="240"/>
+      </w:pPr>
+      <w:r>
+        <w:t xml:space="preserve"> </w:t>
+      </w:r>
+    </w:p>
+    <w:p>
+      <w:pPr>
+        <w:spacing w:before="240" w:after="240"/>
+      </w:pPr>
+      <w:r>
+        <w:t xml:space="preserve"> </w:t>
+      </w:r>
+    </w:p>
+    <w:p>
+      <w:pPr>
+        <w:spacing w:before="240" w:after="240"/>
+      </w:pPr>
+      <w:r>
+        <w:t xml:space="preserve"> </w:t>
+      </w:r>
+    </w:p>
+    <w:p>
+      <w:pPr>
+        <w:spacing w:before="240" w:after="240"/>
+      </w:pPr>
+      <w:r>
+        <w:t xml:space="preserve"> </w:t>
+      </w:r>
+    </w:p>
+    <w:p>
+      <w:pPr>
+        <w:spacing w:before="240" w:after="240"/>
+      </w:pPr>
+      <w:r>
+        <w:t xml:space="preserve"> </w:t>
+      </w:r>
+    </w:p>
+    <w:p>
+      <w:pPr>
+        <w:spacing w:before="240" w:after="240"/>
+      </w:pPr>
+      <w:r>
+        <w:t xml:space="preserve"> </w:t>
+      </w:r>
+    </w:p>
+    <w:p>
+      <w:pPr>
+        <w:spacing w:before="240" w:after="240"/>
+      </w:pPr>
+      <w:r>
+        <w:t xml:space="preserve"> </w:t>
+      </w:r>
+    </w:p>
+    <w:p>
+      <w:pPr>
+        <w:spacing w:before="240" w:after="240"/>
+      </w:pPr>
+      <w:r>
+        <w:t xml:space="preserve"> </w:t>
+      </w:r>
+    </w:p>
+    <w:p>
+      <w:pPr>
+        <w:spacing w:before="240" w:after="240"/>
+      </w:pPr>
+      <w:r>
+        <w:t xml:space="preserve"> </w:t>
+      </w:r>
+    </w:p>
+    <w:p>
+      <w:pPr>
+        <w:spacing w:before="240" w:after="240"/>
+      </w:pPr>
+      <w:r>
+        <w:t xml:space="preserve"> </w:t>
+      </w:r>
+    </w:p>
+    <w:p>
+      <w:pPr>
+        <w:spacing w:before="240" w:after="240"/>
+      </w:pPr>
+      <w:r>
+        <w:t xml:space="preserve"> </w:t>
+      </w:r>
+    </w:p>
+    <w:p>
+      <w:pPr>
+        <w:spacing w:before="240" w:after="240"/>
+      </w:pPr>
+      <w:r>
+        <w:t xml:space="preserve"> </w:t>
+      </w:r>
+    </w:p>
+    <w:p>
+      <w:pPr>
+        <w:spacing w:before="240"/>
+      </w:pPr>
+    </w:p>
+    <w:p>
+      <w:pPr>
+        <w:spacing w:before="240"/>
+      </w:pPr>
+      <w:r>
+        <w:lastRenderedPageBreak/>
+        <w:t>Plan de la gestión de la SCM</w:t>
+      </w:r>
+    </w:p>
+    <w:p>
+      <w:pPr>
+        <w:spacing w:before="240"/>
+        <w:rPr>
+          <w:rFonts w:ascii="Times New Roman" w:eastAsia="Times New Roman" w:hAnsi="Times New Roman" w:cs="Times New Roman"/>
+          <w:sz w:val="24"/>
+          <w:szCs w:val="24"/>
+        </w:rPr>
+      </w:pPr>
+      <w:r>
+        <w:rPr>
+          <w:rFonts w:ascii="Times New Roman" w:eastAsia="Times New Roman" w:hAnsi="Times New Roman" w:cs="Times New Roman"/>
+          <w:sz w:val="24"/>
+          <w:szCs w:val="24"/>
+        </w:rPr>
+        <w:t xml:space="preserve"> </w:t>
+      </w:r>
+    </w:p>
     <w:p>
       <w:pPr>
         <w:numPr>
           <w:ilvl w:val="0"/>
           <w:numId w:val="4"/>
         </w:numPr>
+        <w:spacing w:after="240"/>
       </w:pPr>
       <w:r>
         <w:t>Introducción</w:t>
       </w:r>
     </w:p>
-    <w:p/>
+    <w:p>
+      <w:pPr>
+        <w:spacing w:before="240"/>
+        <w:rPr>
+          <w:rFonts w:ascii="Times New Roman" w:eastAsia="Times New Roman" w:hAnsi="Times New Roman" w:cs="Times New Roman"/>
+          <w:sz w:val="24"/>
+          <w:szCs w:val="24"/>
+        </w:rPr>
+      </w:pPr>
+      <w:r>
+        <w:rPr>
+          <w:rFonts w:ascii="Times New Roman" w:eastAsia="Times New Roman" w:hAnsi="Times New Roman" w:cs="Times New Roman"/>
+          <w:sz w:val="24"/>
+          <w:szCs w:val="24"/>
+        </w:rPr>
+        <w:t xml:space="preserve"> </w:t>
+      </w:r>
+    </w:p>
+    <w:p>
+      <w:pPr>
+        <w:numPr>
+          <w:ilvl w:val="0"/>
+          <w:numId w:val="5"/>
+        </w:numPr>
+      </w:pPr>
+      <w:r>
+        <w:t>Situación actual de la empresa: Empresa emergente en el área del desarrollo de proyectos Software, actualmente implementando 4 proyectos de diferentes áreas.</w:t>
+      </w:r>
+      <w:r>
+        <w:rPr>
+          <w:rFonts w:ascii="Times New Roman" w:eastAsia="Times New Roman" w:hAnsi="Times New Roman" w:cs="Times New Roman"/>
+          <w:sz w:val="24"/>
+          <w:szCs w:val="24"/>
+        </w:rPr>
+        <w:t xml:space="preserve"> </w:t>
+      </w:r>
+    </w:p>
+    <w:p>
+      <w:pPr>
+        <w:numPr>
+          <w:ilvl w:val="0"/>
+          <w:numId w:val="2"/>
+        </w:numPr>
+      </w:pPr>
+      <w:r>
+        <w:t>Problemática: Si buscamos, veremos que existe mucha oferta de cultura, canales, medios y rubros q</w:t>
+      </w:r>
+      <w:r>
+        <w:t>ue brindan actividades culturales, el problema de la efectividad de la difusión de las actividades culturales en los medios tradicionales no trae los resultados esperados, problema que actualmente sigue sin superarse.</w:t>
+      </w:r>
+      <w:r>
+        <w:rPr>
+          <w:rFonts w:ascii="Times New Roman" w:eastAsia="Times New Roman" w:hAnsi="Times New Roman" w:cs="Times New Roman"/>
+          <w:sz w:val="24"/>
+          <w:szCs w:val="24"/>
+        </w:rPr>
+        <w:t xml:space="preserve"> </w:t>
+      </w:r>
+    </w:p>
+    <w:p>
+      <w:pPr>
+        <w:numPr>
+          <w:ilvl w:val="0"/>
+          <w:numId w:val="7"/>
+        </w:numPr>
+      </w:pPr>
+      <w:r>
+        <w:t>Propósito: El plan de gestión de la c</w:t>
+      </w:r>
+      <w:r>
+        <w:t>onfiguración es un artefacto clave en la fase de planificación del proyecto. Debe ser utilizado para planificar y ejecutar las actividades de identificación y control de ítems de configuración de proyecto.</w:t>
+      </w:r>
+      <w:r>
+        <w:rPr>
+          <w:rFonts w:ascii="Times New Roman" w:eastAsia="Times New Roman" w:hAnsi="Times New Roman" w:cs="Times New Roman"/>
+          <w:sz w:val="24"/>
+          <w:szCs w:val="24"/>
+        </w:rPr>
+        <w:t xml:space="preserve"> </w:t>
+      </w:r>
+    </w:p>
     <w:p>
       <w:pPr>
         <w:numPr>
           <w:ilvl w:val="0"/>
           <w:numId w:val="3"/>
         </w:numPr>
-      </w:pPr>
-      <w:r>
-        <w:t>Situación actual de la empresa: Empresa emergente en el área del desarrollo de proyectos Software, actualmente implementando 4 proyectos.</w:t>
-      </w:r>
-    </w:p>
-    <w:p>
-      <w:pPr>
-        <w:ind w:left="720"/>
-      </w:pPr>
-    </w:p>
+        <w:spacing w:after="240"/>
+      </w:pPr>
+      <w:r>
+        <w:t xml:space="preserve">Finalidad del plan: El documento se encargará de </w:t>
+      </w:r>
+      <w:r>
+        <w:t xml:space="preserve">la identificación de los elementos de la configuración y el establecimiento de los roles y sus responsabilidades. </w:t>
+      </w:r>
+    </w:p>
+    <w:p>
+      <w:pPr>
+        <w:spacing w:before="240"/>
+        <w:rPr>
+          <w:rFonts w:ascii="Times New Roman" w:eastAsia="Times New Roman" w:hAnsi="Times New Roman" w:cs="Times New Roman"/>
+          <w:sz w:val="24"/>
+          <w:szCs w:val="24"/>
+        </w:rPr>
+      </w:pPr>
+      <w:r>
+        <w:rPr>
+          <w:rFonts w:ascii="Times New Roman" w:eastAsia="Times New Roman" w:hAnsi="Times New Roman" w:cs="Times New Roman"/>
+          <w:sz w:val="24"/>
+          <w:szCs w:val="24"/>
+        </w:rPr>
+        <w:t xml:space="preserve"> </w:t>
+      </w:r>
+    </w:p>
+    <w:p>
+      <w:pPr>
+        <w:rPr>
+          <w:rFonts w:ascii="Times New Roman" w:eastAsia="Times New Roman" w:hAnsi="Times New Roman" w:cs="Times New Roman"/>
+          <w:sz w:val="24"/>
+          <w:szCs w:val="24"/>
+        </w:rPr>
+      </w:pPr>
+      <w:r>
+        <w:t>2.</w:t>
+      </w:r>
+      <w:r>
+        <w:rPr>
+          <w:rFonts w:ascii="Times New Roman" w:eastAsia="Times New Roman" w:hAnsi="Times New Roman" w:cs="Times New Roman"/>
+          <w:sz w:val="14"/>
+          <w:szCs w:val="14"/>
+        </w:rPr>
+        <w:t xml:space="preserve">              </w:t>
+      </w:r>
+      <w:r>
+        <w:t>Roles, Responsabilidades y cantidad</w:t>
+      </w:r>
+      <w:r>
+        <w:rPr>
+          <w:noProof/>
+        </w:rPr>
+        <w:drawing>
+          <wp:anchor distT="114300" distB="114300" distL="114300" distR="114300" simplePos="0" relativeHeight="251658240" behindDoc="0" locked="0" layoutInCell="1" hidden="0" allowOverlap="1">
+            <wp:simplePos x="0" y="0"/>
+            <wp:positionH relativeFrom="column">
+              <wp:posOffset>1</wp:posOffset>
+            </wp:positionH>
+            <wp:positionV relativeFrom="paragraph">
+              <wp:posOffset>323850</wp:posOffset>
+            </wp:positionV>
+            <wp:extent cx="5734050" cy="4524375"/>
+            <wp:effectExtent l="0" t="0" r="0" b="0"/>
+            <wp:wrapSquare wrapText="bothSides" distT="114300" distB="114300" distL="114300" distR="114300"/>
+            <wp:docPr id="2" name="image2.png"/>
+            <wp:cNvGraphicFramePr/>
+            <a:graphic xmlns:a="http://schemas.openxmlformats.org/drawingml/2006/main">
+              <a:graphicData uri="http://schemas.openxmlformats.org/drawingml/2006/picture">
+                <pic:pic xmlns:pic="http://schemas.openxmlformats.org/drawingml/2006/picture">
+                  <pic:nvPicPr>
+                    <pic:cNvPr id="0" name="image2.png"/>
+                    <pic:cNvPicPr preferRelativeResize="0"/>
+                  </pic:nvPicPr>
+                  <pic:blipFill>
+                    <a:blip r:embed="rId5"/>
+                    <a:srcRect/>
+                    <a:stretch>
+                      <a:fillRect/>
+                    </a:stretch>
+                  </pic:blipFill>
+                  <pic:spPr>
+                    <a:xfrm>
+                      <a:off x="0" y="0"/>
+                      <a:ext cx="5734050" cy="4524375"/>
+                    </a:xfrm>
+                    <a:prstGeom prst="rect">
+                      <a:avLst/>
+                    </a:prstGeom>
+                    <a:ln/>
+                  </pic:spPr>
+                </pic:pic>
+              </a:graphicData>
+            </a:graphic>
+          </wp:anchor>
+        </w:drawing>
+      </w:r>
+    </w:p>
+    <w:p/>
+    <w:p/>
+    <w:p>
+      <w:r>
+        <w:lastRenderedPageBreak/>
+        <w:t>3.</w:t>
+      </w:r>
+      <w:r>
+        <w:rPr>
+          <w:rFonts w:ascii="Times New Roman" w:eastAsia="Times New Roman" w:hAnsi="Times New Roman" w:cs="Times New Roman"/>
+          <w:sz w:val="14"/>
+          <w:szCs w:val="14"/>
+        </w:rPr>
+        <w:t xml:space="preserve">              </w:t>
+      </w:r>
+      <w:r>
+        <w:t>Políticas, Directrices y procedimientos</w:t>
+      </w:r>
+    </w:p>
+    <w:p/>
     <w:p>
       <w:pPr>
         <w:numPr>
           <w:ilvl w:val="0"/>
-          <w:numId w:val="3"/>
+          <w:numId w:val="6"/>
         </w:numPr>
       </w:pPr>
       <w:r>
-        <w:t>Problemática: Si buscamos, veremos que existe mucha oferta de cultura, canales, medios y rubros que brindan actividad</w:t>
-      </w:r>
-      <w:r>
-        <w:t>es culturales, el problema de la efectividad de la difusión de las actividades culturales en los medios tradicionales no trae los resultados esperados, problema que actualmente sigue sin superarse</w:t>
-      </w:r>
-    </w:p>
-    <w:p>
-      <w:pPr>
-        <w:ind w:left="720"/>
-      </w:pPr>
+        <w:t>Las directrices adoptadas pretenden garantizar la integridad de los servicios, y proporcionan información exacta y relevante al resto de procesos para la gestión eficaz y eficiente de los servicios.</w:t>
+      </w:r>
     </w:p>
     <w:p>
       <w:pPr>
         <w:numPr>
           <w:ilvl w:val="0"/>
-          <w:numId w:val="3"/>
+          <w:numId w:val="6"/>
         </w:numPr>
       </w:pPr>
       <w:r>
-        <w:t>Propósito: El plan de gestión de la configuración es un ar</w:t>
-      </w:r>
-      <w:r>
-        <w:t>tefacto clave en la fase de planificación del proyecto. Debe ser utilizado para planificar y ejecutar las actividades de identificación y control de ítems de configuración de proyecto</w:t>
-      </w:r>
-    </w:p>
-    <w:p/>
+        <w:t>Se mantendrá un registro preciso y completo de los elemen</w:t>
+      </w:r>
+      <w:r>
+        <w:t>tos de la configuración que formarán los registros de la configuración. Dichos registros serán almacenados adecuado a cada elemento.</w:t>
+      </w:r>
+    </w:p>
     <w:p>
       <w:pPr>
         <w:numPr>
           <w:ilvl w:val="0"/>
-          <w:numId w:val="3"/>
+          <w:numId w:val="6"/>
         </w:numPr>
       </w:pPr>
       <w:r>
-        <w:t>Finalidad del plan: El documento se encargará de la identificación de l</w:t>
-      </w:r>
-      <w:r>
-        <w:t xml:space="preserve">os elementos de la configuración y el establecimiento de los roles y sus responsabilidades. </w:t>
-      </w:r>
+        <w:t xml:space="preserve">Respecto a los documentos en el repositorio, solo algunos de los involucrados tienen derechos de administrador, </w:t>
+      </w:r>
+      <w:proofErr w:type="spellStart"/>
+      <w:r>
+        <w:t>osea</w:t>
+      </w:r>
+      <w:proofErr w:type="spellEnd"/>
+      <w:r>
+        <w:t xml:space="preserve"> permis</w:t>
+      </w:r>
+      <w:r>
+        <w:t xml:space="preserve">o de lectura, escritura y creación de nuevos documentos. Se tiene como política una restrictiva para algunos integrantes del equipo que puedan ser prescindibles en ciertas actividades, y en otras no. </w:t>
+      </w:r>
+    </w:p>
+    <w:p>
+      <w:pPr>
+        <w:ind w:left="1080"/>
+      </w:pPr>
+    </w:p>
+    <w:p/>
+    <w:p>
+      <w:r>
+        <w:t>8.</w:t>
+      </w:r>
+      <w:r>
+        <w:rPr>
+          <w:rFonts w:ascii="Times New Roman" w:eastAsia="Times New Roman" w:hAnsi="Times New Roman" w:cs="Times New Roman"/>
+          <w:sz w:val="14"/>
+          <w:szCs w:val="14"/>
+        </w:rPr>
+        <w:t xml:space="preserve">              </w:t>
+      </w:r>
+      <w:r>
+        <w:t>List</w:t>
+      </w:r>
+      <w:r>
+        <w:t>a de ítem con la nomenclatura</w:t>
+      </w:r>
+    </w:p>
+    <w:tbl>
+      <w:tblPr>
+        <w:tblStyle w:val="a1"/>
+        <w:tblW w:w="9196" w:type="dxa"/>
+        <w:tblInd w:w="0" w:type="dxa"/>
+        <w:tblBorders>
+          <w:top w:val="nil"/>
+          <w:left w:val="nil"/>
+          <w:bottom w:val="nil"/>
+          <w:right w:val="nil"/>
+          <w:insideH w:val="nil"/>
+          <w:insideV w:val="nil"/>
+        </w:tblBorders>
+        <w:tblLayout w:type="fixed"/>
+        <w:tblLook w:val="0600" w:firstRow="0" w:lastRow="0" w:firstColumn="0" w:lastColumn="0" w:noHBand="1" w:noVBand="1"/>
+      </w:tblPr>
+      <w:tblGrid>
+        <w:gridCol w:w="2502"/>
+        <w:gridCol w:w="2096"/>
+        <w:gridCol w:w="2612"/>
+        <w:gridCol w:w="1986"/>
+      </w:tblGrid>
+      <w:tr>
+        <w:trPr>
+          <w:trHeight w:val="94"/>
+        </w:trPr>
+        <w:tc>
+          <w:tcPr>
+            <w:tcW w:w="2502" w:type="dxa"/>
+            <w:tcBorders>
+              <w:top w:val="single" w:sz="8" w:space="0" w:color="000000"/>
+              <w:left w:val="single" w:sz="8" w:space="0" w:color="000000"/>
+              <w:bottom w:val="single" w:sz="8" w:space="0" w:color="000000"/>
+              <w:right w:val="single" w:sz="8" w:space="0" w:color="000000"/>
+            </w:tcBorders>
+            <w:tcMar>
+              <w:top w:w="100" w:type="dxa"/>
+              <w:left w:w="100" w:type="dxa"/>
+              <w:bottom w:w="100" w:type="dxa"/>
+              <w:right w:w="100" w:type="dxa"/>
+            </w:tcMar>
+          </w:tcPr>
+          <w:p>
+            <w:pPr>
+              <w:spacing w:before="240"/>
+            </w:pPr>
+            <w:r>
+              <w:t>Nombre del ítem</w:t>
+            </w:r>
+          </w:p>
+        </w:tc>
+        <w:tc>
+          <w:tcPr>
+            <w:tcW w:w="2096" w:type="dxa"/>
+            <w:tcBorders>
+              <w:top w:val="single" w:sz="8" w:space="0" w:color="000000"/>
+              <w:left w:val="nil"/>
+              <w:bottom w:val="single" w:sz="8" w:space="0" w:color="000000"/>
+              <w:right w:val="single" w:sz="8" w:space="0" w:color="000000"/>
+            </w:tcBorders>
+            <w:tcMar>
+              <w:top w:w="100" w:type="dxa"/>
+              <w:left w:w="100" w:type="dxa"/>
+              <w:bottom w:w="100" w:type="dxa"/>
+              <w:right w:w="100" w:type="dxa"/>
+            </w:tcMar>
+          </w:tcPr>
+          <w:p>
+            <w:pPr>
+              <w:spacing w:before="240"/>
+            </w:pPr>
+            <w:r>
+              <w:t>Extensión</w:t>
+            </w:r>
+          </w:p>
+        </w:tc>
+        <w:tc>
+          <w:tcPr>
+            <w:tcW w:w="2612" w:type="dxa"/>
+            <w:tcBorders>
+              <w:top w:val="single" w:sz="8" w:space="0" w:color="000000"/>
+              <w:left w:val="nil"/>
+              <w:bottom w:val="single" w:sz="8" w:space="0" w:color="000000"/>
+              <w:right w:val="single" w:sz="8" w:space="0" w:color="000000"/>
+            </w:tcBorders>
+            <w:tcMar>
+              <w:top w:w="100" w:type="dxa"/>
+              <w:left w:w="100" w:type="dxa"/>
+              <w:bottom w:w="100" w:type="dxa"/>
+              <w:right w:w="100" w:type="dxa"/>
+            </w:tcMar>
+          </w:tcPr>
+          <w:p>
+            <w:pPr>
+              <w:spacing w:before="240"/>
+            </w:pPr>
+            <w:r>
+              <w:t>Nomenclatura</w:t>
+            </w:r>
+          </w:p>
+        </w:tc>
+        <w:tc>
+          <w:tcPr>
+            <w:tcW w:w="1986" w:type="dxa"/>
+            <w:tcBorders>
+              <w:top w:val="single" w:sz="8" w:space="0" w:color="000000"/>
+              <w:left w:val="nil"/>
+              <w:bottom w:val="single" w:sz="8" w:space="0" w:color="000000"/>
+              <w:right w:val="single" w:sz="8" w:space="0" w:color="000000"/>
+            </w:tcBorders>
+            <w:tcMar>
+              <w:top w:w="100" w:type="dxa"/>
+              <w:left w:w="100" w:type="dxa"/>
+              <w:bottom w:w="100" w:type="dxa"/>
+              <w:right w:w="100" w:type="dxa"/>
+            </w:tcMar>
+          </w:tcPr>
+          <w:p>
+            <w:pPr>
+              <w:spacing w:before="240"/>
+            </w:pPr>
+            <w:r>
+              <w:t>Proyecto</w:t>
+            </w:r>
+          </w:p>
+        </w:tc>
+      </w:tr>
+      <w:tr>
+        <w:trPr>
+          <w:trHeight w:val="94"/>
+        </w:trPr>
+        <w:tc>
+          <w:tcPr>
+            <w:tcW w:w="2502" w:type="dxa"/>
+            <w:tcBorders>
+              <w:top w:val="nil"/>
+              <w:left w:val="single" w:sz="8" w:space="0" w:color="000000"/>
+              <w:bottom w:val="single" w:sz="8" w:space="0" w:color="000000"/>
+              <w:right w:val="single" w:sz="8" w:space="0" w:color="000000"/>
+            </w:tcBorders>
+            <w:tcMar>
+              <w:top w:w="100" w:type="dxa"/>
+              <w:left w:w="100" w:type="dxa"/>
+              <w:bottom w:w="100" w:type="dxa"/>
+              <w:right w:w="100" w:type="dxa"/>
+            </w:tcMar>
+          </w:tcPr>
+          <w:p>
+            <w:pPr>
+              <w:spacing w:before="240"/>
+            </w:pPr>
+            <w:r>
+              <w:t>Documento de Especificación de Requerimientos</w:t>
+            </w:r>
+          </w:p>
+        </w:tc>
+        <w:tc>
+          <w:tcPr>
+            <w:tcW w:w="2096" w:type="dxa"/>
+            <w:tcBorders>
+              <w:top w:val="nil"/>
+              <w:left w:val="nil"/>
+              <w:bottom w:val="single" w:sz="8" w:space="0" w:color="000000"/>
+              <w:right w:val="single" w:sz="8" w:space="0" w:color="000000"/>
+            </w:tcBorders>
+            <w:tcMar>
+              <w:top w:w="100" w:type="dxa"/>
+              <w:left w:w="100" w:type="dxa"/>
+              <w:bottom w:w="100" w:type="dxa"/>
+              <w:right w:w="100" w:type="dxa"/>
+            </w:tcMar>
+          </w:tcPr>
+          <w:p>
+            <w:pPr>
+              <w:spacing w:before="240"/>
+            </w:pPr>
+            <w:r>
+              <w:t>.</w:t>
+            </w:r>
+            <w:proofErr w:type="spellStart"/>
+            <w:r>
+              <w:t>doc</w:t>
+            </w:r>
+            <w:proofErr w:type="spellEnd"/>
+          </w:p>
+        </w:tc>
+        <w:tc>
+          <w:tcPr>
+            <w:tcW w:w="2612" w:type="dxa"/>
+            <w:tcBorders>
+              <w:top w:val="nil"/>
+              <w:left w:val="nil"/>
+              <w:bottom w:val="single" w:sz="8" w:space="0" w:color="000000"/>
+              <w:right w:val="single" w:sz="8" w:space="0" w:color="000000"/>
+            </w:tcBorders>
+            <w:tcMar>
+              <w:top w:w="100" w:type="dxa"/>
+              <w:left w:w="100" w:type="dxa"/>
+              <w:bottom w:w="100" w:type="dxa"/>
+              <w:right w:w="100" w:type="dxa"/>
+            </w:tcMar>
+          </w:tcPr>
+          <w:p>
+            <w:pPr>
+              <w:spacing w:before="240"/>
+            </w:pPr>
+            <w:r>
+              <w:t>SAA-ANERQ</w:t>
+            </w:r>
+          </w:p>
+        </w:tc>
+        <w:tc>
+          <w:tcPr>
+            <w:tcW w:w="1986" w:type="dxa"/>
+            <w:tcBorders>
+              <w:top w:val="nil"/>
+              <w:left w:val="nil"/>
+              <w:bottom w:val="single" w:sz="8" w:space="0" w:color="000000"/>
+              <w:right w:val="single" w:sz="8" w:space="0" w:color="000000"/>
+            </w:tcBorders>
+            <w:tcMar>
+              <w:top w:w="100" w:type="dxa"/>
+              <w:left w:w="100" w:type="dxa"/>
+              <w:bottom w:w="100" w:type="dxa"/>
+              <w:right w:w="100" w:type="dxa"/>
+            </w:tcMar>
+          </w:tcPr>
+          <w:p>
+            <w:pPr>
+              <w:spacing w:before="240"/>
+            </w:pPr>
+            <w:r>
+              <w:t>Sistema de auditoría de aranceles</w:t>
+            </w:r>
+          </w:p>
+        </w:tc>
+      </w:tr>
+      <w:tr>
+        <w:trPr>
+          <w:trHeight w:val="94"/>
+        </w:trPr>
+        <w:tc>
+          <w:tcPr>
+            <w:tcW w:w="2502" w:type="dxa"/>
+            <w:tcBorders>
+              <w:top w:val="nil"/>
+              <w:left w:val="single" w:sz="8" w:space="0" w:color="000000"/>
+              <w:bottom w:val="single" w:sz="8" w:space="0" w:color="000000"/>
+              <w:right w:val="single" w:sz="8" w:space="0" w:color="000000"/>
+            </w:tcBorders>
+            <w:tcMar>
+              <w:top w:w="100" w:type="dxa"/>
+              <w:left w:w="100" w:type="dxa"/>
+              <w:bottom w:w="100" w:type="dxa"/>
+              <w:right w:w="100" w:type="dxa"/>
+            </w:tcMar>
+          </w:tcPr>
+          <w:p>
+            <w:pPr>
+              <w:spacing w:before="240"/>
+            </w:pPr>
+            <w:r>
+              <w:t>Modelo de Análisis</w:t>
+            </w:r>
+          </w:p>
+        </w:tc>
+        <w:tc>
+          <w:tcPr>
+            <w:tcW w:w="2096" w:type="dxa"/>
+            <w:tcBorders>
+              <w:top w:val="nil"/>
+              <w:left w:val="nil"/>
+              <w:bottom w:val="single" w:sz="8" w:space="0" w:color="000000"/>
+              <w:right w:val="single" w:sz="8" w:space="0" w:color="000000"/>
+            </w:tcBorders>
+            <w:tcMar>
+              <w:top w:w="100" w:type="dxa"/>
+              <w:left w:w="100" w:type="dxa"/>
+              <w:bottom w:w="100" w:type="dxa"/>
+              <w:right w:w="100" w:type="dxa"/>
+            </w:tcMar>
+          </w:tcPr>
+          <w:p>
+            <w:pPr>
+              <w:spacing w:before="240"/>
+            </w:pPr>
+            <w:r>
+              <w:t>.</w:t>
+            </w:r>
+            <w:proofErr w:type="spellStart"/>
+            <w:r>
+              <w:t>doc</w:t>
+            </w:r>
+            <w:proofErr w:type="spellEnd"/>
+          </w:p>
+        </w:tc>
+        <w:tc>
+          <w:tcPr>
+            <w:tcW w:w="2612" w:type="dxa"/>
+            <w:tcBorders>
+              <w:top w:val="nil"/>
+              <w:left w:val="nil"/>
+              <w:bottom w:val="single" w:sz="8" w:space="0" w:color="000000"/>
+              <w:right w:val="single" w:sz="8" w:space="0" w:color="000000"/>
+            </w:tcBorders>
+            <w:tcMar>
+              <w:top w:w="100" w:type="dxa"/>
+              <w:left w:w="100" w:type="dxa"/>
+              <w:bottom w:w="100" w:type="dxa"/>
+              <w:right w:w="100" w:type="dxa"/>
+            </w:tcMar>
+          </w:tcPr>
+          <w:p>
+            <w:pPr>
+              <w:spacing w:before="240"/>
+            </w:pPr>
+            <w:r>
+              <w:t>SAA-ANMOD</w:t>
+            </w:r>
+          </w:p>
+        </w:tc>
+        <w:tc>
+          <w:tcPr>
+            <w:tcW w:w="1986" w:type="dxa"/>
+            <w:tcBorders>
+              <w:top w:val="nil"/>
+              <w:left w:val="nil"/>
+              <w:bottom w:val="single" w:sz="8" w:space="0" w:color="000000"/>
+              <w:right w:val="single" w:sz="8" w:space="0" w:color="000000"/>
+            </w:tcBorders>
+            <w:tcMar>
+              <w:top w:w="100" w:type="dxa"/>
+              <w:left w:w="100" w:type="dxa"/>
+              <w:bottom w:w="100" w:type="dxa"/>
+              <w:right w:w="100" w:type="dxa"/>
+            </w:tcMar>
+          </w:tcPr>
+          <w:p>
+            <w:pPr>
+              <w:spacing w:before="240"/>
+            </w:pPr>
+            <w:r>
+              <w:t>Sistema de auditoría de aranceles</w:t>
+            </w:r>
+          </w:p>
+        </w:tc>
+      </w:tr>
+      <w:tr>
+        <w:trPr>
+          <w:trHeight w:val="94"/>
+        </w:trPr>
+        <w:tc>
+          <w:tcPr>
+            <w:tcW w:w="2502" w:type="dxa"/>
+            <w:tcBorders>
+              <w:top w:val="nil"/>
+              <w:left w:val="single" w:sz="8" w:space="0" w:color="000000"/>
+              <w:bottom w:val="single" w:sz="8" w:space="0" w:color="000000"/>
+              <w:right w:val="single" w:sz="8" w:space="0" w:color="000000"/>
+            </w:tcBorders>
+            <w:tcMar>
+              <w:top w:w="100" w:type="dxa"/>
+              <w:left w:w="100" w:type="dxa"/>
+              <w:bottom w:w="100" w:type="dxa"/>
+              <w:right w:w="100" w:type="dxa"/>
+            </w:tcMar>
+          </w:tcPr>
+          <w:p>
+            <w:pPr>
+              <w:spacing w:before="240"/>
+            </w:pPr>
+            <w:r>
+              <w:t>Modelo de Diseño</w:t>
+            </w:r>
+          </w:p>
+        </w:tc>
+        <w:tc>
+          <w:tcPr>
+            <w:tcW w:w="2096" w:type="dxa"/>
+            <w:tcBorders>
+              <w:top w:val="nil"/>
+              <w:left w:val="nil"/>
+              <w:bottom w:val="single" w:sz="8" w:space="0" w:color="000000"/>
+              <w:right w:val="single" w:sz="8" w:space="0" w:color="000000"/>
+            </w:tcBorders>
+            <w:tcMar>
+              <w:top w:w="100" w:type="dxa"/>
+              <w:left w:w="100" w:type="dxa"/>
+              <w:bottom w:w="100" w:type="dxa"/>
+              <w:right w:w="100" w:type="dxa"/>
+            </w:tcMar>
+          </w:tcPr>
+          <w:p>
+            <w:pPr>
+              <w:spacing w:before="240"/>
+            </w:pPr>
+            <w:r>
+              <w:t>.</w:t>
+            </w:r>
+            <w:proofErr w:type="spellStart"/>
+            <w:r>
+              <w:t>doc</w:t>
+            </w:r>
+            <w:proofErr w:type="spellEnd"/>
+          </w:p>
+        </w:tc>
+        <w:tc>
+          <w:tcPr>
+            <w:tcW w:w="2612" w:type="dxa"/>
+            <w:tcBorders>
+              <w:top w:val="nil"/>
+              <w:left w:val="nil"/>
+              <w:bottom w:val="single" w:sz="8" w:space="0" w:color="000000"/>
+              <w:right w:val="single" w:sz="8" w:space="0" w:color="000000"/>
+            </w:tcBorders>
+            <w:tcMar>
+              <w:top w:w="100" w:type="dxa"/>
+              <w:left w:w="100" w:type="dxa"/>
+              <w:bottom w:w="100" w:type="dxa"/>
+              <w:right w:w="100" w:type="dxa"/>
+            </w:tcMar>
+          </w:tcPr>
+          <w:p>
+            <w:pPr>
+              <w:spacing w:before="240"/>
+            </w:pPr>
+            <w:r>
+              <w:t>SAA-DSMOD</w:t>
+            </w:r>
+          </w:p>
+        </w:tc>
+        <w:tc>
+          <w:tcPr>
+            <w:tcW w:w="1986" w:type="dxa"/>
+            <w:tcBorders>
+              <w:top w:val="nil"/>
+              <w:left w:val="nil"/>
+              <w:bottom w:val="single" w:sz="8" w:space="0" w:color="000000"/>
+              <w:right w:val="single" w:sz="8" w:space="0" w:color="000000"/>
+            </w:tcBorders>
+            <w:tcMar>
+              <w:top w:w="100" w:type="dxa"/>
+              <w:left w:w="100" w:type="dxa"/>
+              <w:bottom w:w="100" w:type="dxa"/>
+              <w:right w:w="100" w:type="dxa"/>
+            </w:tcMar>
+          </w:tcPr>
+          <w:p>
+            <w:pPr>
+              <w:spacing w:before="240"/>
+            </w:pPr>
+            <w:r>
+              <w:t>Sistema de auditoría de aranceles</w:t>
+            </w:r>
+          </w:p>
+        </w:tc>
+      </w:tr>
+      <w:tr>
+        <w:trPr>
+          <w:trHeight w:val="94"/>
+        </w:trPr>
+        <w:tc>
+          <w:tcPr>
+            <w:tcW w:w="2502" w:type="dxa"/>
+            <w:tcBorders>
+              <w:top w:val="nil"/>
+              <w:left w:val="single" w:sz="8" w:space="0" w:color="000000"/>
+              <w:bottom w:val="single" w:sz="8" w:space="0" w:color="000000"/>
+              <w:right w:val="single" w:sz="8" w:space="0" w:color="000000"/>
+            </w:tcBorders>
+            <w:tcMar>
+              <w:top w:w="100" w:type="dxa"/>
+              <w:left w:w="100" w:type="dxa"/>
+              <w:bottom w:w="100" w:type="dxa"/>
+              <w:right w:w="100" w:type="dxa"/>
+            </w:tcMar>
+          </w:tcPr>
+          <w:p>
+            <w:pPr>
+              <w:spacing w:before="240"/>
+            </w:pPr>
+            <w:r>
+              <w:t>Modelo de Distribución</w:t>
+            </w:r>
+          </w:p>
+        </w:tc>
+        <w:tc>
+          <w:tcPr>
+            <w:tcW w:w="2096" w:type="dxa"/>
+            <w:tcBorders>
+              <w:top w:val="nil"/>
+              <w:left w:val="nil"/>
+              <w:bottom w:val="single" w:sz="8" w:space="0" w:color="000000"/>
+              <w:right w:val="single" w:sz="8" w:space="0" w:color="000000"/>
+            </w:tcBorders>
+            <w:tcMar>
+              <w:top w:w="100" w:type="dxa"/>
+              <w:left w:w="100" w:type="dxa"/>
+              <w:bottom w:w="100" w:type="dxa"/>
+              <w:right w:w="100" w:type="dxa"/>
+            </w:tcMar>
+          </w:tcPr>
+          <w:p>
+            <w:pPr>
+              <w:spacing w:before="240"/>
+            </w:pPr>
+            <w:r>
+              <w:t>.</w:t>
+            </w:r>
+            <w:proofErr w:type="spellStart"/>
+            <w:r>
+              <w:t>doc</w:t>
+            </w:r>
+            <w:proofErr w:type="spellEnd"/>
+          </w:p>
+        </w:tc>
+        <w:tc>
+          <w:tcPr>
+            <w:tcW w:w="2612" w:type="dxa"/>
+            <w:tcBorders>
+              <w:top w:val="nil"/>
+              <w:left w:val="nil"/>
+              <w:bottom w:val="single" w:sz="8" w:space="0" w:color="000000"/>
+              <w:right w:val="single" w:sz="8" w:space="0" w:color="000000"/>
+            </w:tcBorders>
+            <w:tcMar>
+              <w:top w:w="100" w:type="dxa"/>
+              <w:left w:w="100" w:type="dxa"/>
+              <w:bottom w:w="100" w:type="dxa"/>
+              <w:right w:w="100" w:type="dxa"/>
+            </w:tcMar>
+          </w:tcPr>
+          <w:p>
+            <w:pPr>
+              <w:spacing w:before="240"/>
+            </w:pPr>
+            <w:r>
+              <w:t>SAA-DSDIST</w:t>
+            </w:r>
+          </w:p>
+        </w:tc>
+        <w:tc>
+          <w:tcPr>
+            <w:tcW w:w="1986" w:type="dxa"/>
+            <w:tcBorders>
+              <w:top w:val="nil"/>
+              <w:left w:val="nil"/>
+              <w:bottom w:val="single" w:sz="8" w:space="0" w:color="000000"/>
+              <w:right w:val="single" w:sz="8" w:space="0" w:color="000000"/>
+            </w:tcBorders>
+            <w:tcMar>
+              <w:top w:w="100" w:type="dxa"/>
+              <w:left w:w="100" w:type="dxa"/>
+              <w:bottom w:w="100" w:type="dxa"/>
+              <w:right w:w="100" w:type="dxa"/>
+            </w:tcMar>
+          </w:tcPr>
+          <w:p>
+            <w:pPr>
+              <w:spacing w:before="240"/>
+            </w:pPr>
+            <w:r>
+              <w:t>Sistema de auditoría de aranceles</w:t>
+            </w:r>
+          </w:p>
+        </w:tc>
+      </w:tr>
+      <w:tr>
+        <w:trPr>
+          <w:trHeight w:val="94"/>
+        </w:trPr>
+        <w:tc>
+          <w:tcPr>
+            <w:tcW w:w="2502" w:type="dxa"/>
+            <w:tcBorders>
+              <w:top w:val="nil"/>
+              <w:left w:val="single" w:sz="8" w:space="0" w:color="000000"/>
+              <w:bottom w:val="single" w:sz="8" w:space="0" w:color="000000"/>
+              <w:right w:val="single" w:sz="8" w:space="0" w:color="000000"/>
+            </w:tcBorders>
+            <w:tcMar>
+              <w:top w:w="100" w:type="dxa"/>
+              <w:left w:w="100" w:type="dxa"/>
+              <w:bottom w:w="100" w:type="dxa"/>
+              <w:right w:w="100" w:type="dxa"/>
+            </w:tcMar>
+          </w:tcPr>
+          <w:p>
+            <w:pPr>
+              <w:spacing w:before="240"/>
+            </w:pPr>
+            <w:r>
+              <w:t>Documentación técnica</w:t>
+            </w:r>
+          </w:p>
+        </w:tc>
+        <w:tc>
+          <w:tcPr>
+            <w:tcW w:w="2096" w:type="dxa"/>
+            <w:tcBorders>
+              <w:top w:val="nil"/>
+              <w:left w:val="nil"/>
+              <w:bottom w:val="single" w:sz="8" w:space="0" w:color="000000"/>
+              <w:right w:val="single" w:sz="8" w:space="0" w:color="000000"/>
+            </w:tcBorders>
+            <w:tcMar>
+              <w:top w:w="100" w:type="dxa"/>
+              <w:left w:w="100" w:type="dxa"/>
+              <w:bottom w:w="100" w:type="dxa"/>
+              <w:right w:w="100" w:type="dxa"/>
+            </w:tcMar>
+          </w:tcPr>
+          <w:p>
+            <w:pPr>
+              <w:spacing w:before="240"/>
+            </w:pPr>
+            <w:r>
+              <w:t>.</w:t>
+            </w:r>
+            <w:proofErr w:type="spellStart"/>
+            <w:r>
+              <w:t>doc</w:t>
+            </w:r>
+            <w:proofErr w:type="spellEnd"/>
+          </w:p>
+        </w:tc>
+        <w:tc>
+          <w:tcPr>
+            <w:tcW w:w="2612" w:type="dxa"/>
+            <w:tcBorders>
+              <w:top w:val="nil"/>
+              <w:left w:val="nil"/>
+              <w:bottom w:val="single" w:sz="8" w:space="0" w:color="000000"/>
+              <w:right w:val="single" w:sz="8" w:space="0" w:color="000000"/>
+            </w:tcBorders>
+            <w:tcMar>
+              <w:top w:w="100" w:type="dxa"/>
+              <w:left w:w="100" w:type="dxa"/>
+              <w:bottom w:w="100" w:type="dxa"/>
+              <w:right w:w="100" w:type="dxa"/>
+            </w:tcMar>
+          </w:tcPr>
+          <w:p>
+            <w:pPr>
+              <w:spacing w:before="240"/>
+            </w:pPr>
+            <w:r>
+              <w:t>SAA-IMDT</w:t>
+            </w:r>
+          </w:p>
+        </w:tc>
+        <w:tc>
+          <w:tcPr>
+            <w:tcW w:w="1986" w:type="dxa"/>
+            <w:tcBorders>
+              <w:top w:val="nil"/>
+              <w:left w:val="nil"/>
+              <w:bottom w:val="single" w:sz="8" w:space="0" w:color="000000"/>
+              <w:right w:val="single" w:sz="8" w:space="0" w:color="000000"/>
+            </w:tcBorders>
+            <w:tcMar>
+              <w:top w:w="100" w:type="dxa"/>
+              <w:left w:w="100" w:type="dxa"/>
+              <w:bottom w:w="100" w:type="dxa"/>
+              <w:right w:w="100" w:type="dxa"/>
+            </w:tcMar>
+          </w:tcPr>
+          <w:p>
+            <w:pPr>
+              <w:spacing w:before="240"/>
+            </w:pPr>
+            <w:r>
+              <w:t>Sistema de auditoría de aranceles</w:t>
+            </w:r>
+          </w:p>
+        </w:tc>
+      </w:tr>
+      <w:tr>
+        <w:trPr>
+          <w:trHeight w:val="94"/>
+        </w:trPr>
+        <w:tc>
+          <w:tcPr>
+            <w:tcW w:w="2502" w:type="dxa"/>
+            <w:tcBorders>
+              <w:top w:val="nil"/>
+              <w:left w:val="single" w:sz="8" w:space="0" w:color="000000"/>
+              <w:bottom w:val="single" w:sz="8" w:space="0" w:color="000000"/>
+              <w:right w:val="single" w:sz="8" w:space="0" w:color="000000"/>
+            </w:tcBorders>
+            <w:tcMar>
+              <w:top w:w="100" w:type="dxa"/>
+              <w:left w:w="100" w:type="dxa"/>
+              <w:bottom w:w="100" w:type="dxa"/>
+              <w:right w:w="100" w:type="dxa"/>
+            </w:tcMar>
+          </w:tcPr>
+          <w:p>
+            <w:pPr>
+              <w:spacing w:before="240"/>
+            </w:pPr>
+            <w:r>
+              <w:t>Prototipo</w:t>
+            </w:r>
+          </w:p>
+        </w:tc>
+        <w:tc>
+          <w:tcPr>
+            <w:tcW w:w="2096" w:type="dxa"/>
+            <w:tcBorders>
+              <w:top w:val="nil"/>
+              <w:left w:val="nil"/>
+              <w:bottom w:val="single" w:sz="8" w:space="0" w:color="000000"/>
+              <w:right w:val="single" w:sz="8" w:space="0" w:color="000000"/>
+            </w:tcBorders>
+            <w:tcMar>
+              <w:top w:w="100" w:type="dxa"/>
+              <w:left w:w="100" w:type="dxa"/>
+              <w:bottom w:w="100" w:type="dxa"/>
+              <w:right w:w="100" w:type="dxa"/>
+            </w:tcMar>
+          </w:tcPr>
+          <w:p>
+            <w:pPr>
+              <w:spacing w:before="240"/>
+            </w:pPr>
+            <w:r>
+              <w:t>.rar</w:t>
+            </w:r>
+          </w:p>
+        </w:tc>
+        <w:tc>
+          <w:tcPr>
+            <w:tcW w:w="2612" w:type="dxa"/>
+            <w:tcBorders>
+              <w:top w:val="nil"/>
+              <w:left w:val="nil"/>
+              <w:bottom w:val="single" w:sz="8" w:space="0" w:color="000000"/>
+              <w:right w:val="single" w:sz="8" w:space="0" w:color="000000"/>
+            </w:tcBorders>
+            <w:tcMar>
+              <w:top w:w="100" w:type="dxa"/>
+              <w:left w:w="100" w:type="dxa"/>
+              <w:bottom w:w="100" w:type="dxa"/>
+              <w:right w:w="100" w:type="dxa"/>
+            </w:tcMar>
+          </w:tcPr>
+          <w:p>
+            <w:pPr>
+              <w:spacing w:before="240"/>
+            </w:pPr>
+            <w:r>
+              <w:t>SAA-IMPROT</w:t>
+            </w:r>
+          </w:p>
+        </w:tc>
+        <w:tc>
+          <w:tcPr>
+            <w:tcW w:w="1986" w:type="dxa"/>
+            <w:tcBorders>
+              <w:top w:val="nil"/>
+              <w:left w:val="nil"/>
+              <w:bottom w:val="single" w:sz="8" w:space="0" w:color="000000"/>
+              <w:right w:val="single" w:sz="8" w:space="0" w:color="000000"/>
+            </w:tcBorders>
+            <w:tcMar>
+              <w:top w:w="100" w:type="dxa"/>
+              <w:left w:w="100" w:type="dxa"/>
+              <w:bottom w:w="100" w:type="dxa"/>
+              <w:right w:w="100" w:type="dxa"/>
+            </w:tcMar>
+          </w:tcPr>
+          <w:p>
+            <w:pPr>
+              <w:spacing w:before="240"/>
+            </w:pPr>
+            <w:r>
+              <w:t>Sistema de auditoría de aranceles</w:t>
+            </w:r>
+          </w:p>
+        </w:tc>
+      </w:tr>
+      <w:tr>
+        <w:trPr>
+          <w:trHeight w:val="94"/>
+        </w:trPr>
+        <w:tc>
+          <w:tcPr>
+            <w:tcW w:w="2502" w:type="dxa"/>
+            <w:tcBorders>
+              <w:top w:val="nil"/>
+              <w:left w:val="single" w:sz="8" w:space="0" w:color="000000"/>
+              <w:bottom w:val="single" w:sz="8" w:space="0" w:color="000000"/>
+              <w:right w:val="single" w:sz="8" w:space="0" w:color="000000"/>
+            </w:tcBorders>
+            <w:tcMar>
+              <w:top w:w="100" w:type="dxa"/>
+              <w:left w:w="100" w:type="dxa"/>
+              <w:bottom w:w="100" w:type="dxa"/>
+              <w:right w:w="100" w:type="dxa"/>
+            </w:tcMar>
+          </w:tcPr>
+          <w:p>
+            <w:pPr>
+              <w:spacing w:before="240"/>
+            </w:pPr>
+            <w:r>
+              <w:lastRenderedPageBreak/>
+              <w:t>Manual técnico del proto</w:t>
+            </w:r>
+            <w:r>
+              <w:t>t</w:t>
+            </w:r>
+            <w:r>
+              <w:t>ipo</w:t>
+            </w:r>
+          </w:p>
+        </w:tc>
+        <w:tc>
+          <w:tcPr>
+            <w:tcW w:w="2096" w:type="dxa"/>
+            <w:tcBorders>
+              <w:top w:val="nil"/>
+              <w:left w:val="nil"/>
+              <w:bottom w:val="single" w:sz="8" w:space="0" w:color="000000"/>
+              <w:right w:val="single" w:sz="8" w:space="0" w:color="000000"/>
+            </w:tcBorders>
+            <w:tcMar>
+              <w:top w:w="100" w:type="dxa"/>
+              <w:left w:w="100" w:type="dxa"/>
+              <w:bottom w:w="100" w:type="dxa"/>
+              <w:right w:w="100" w:type="dxa"/>
+            </w:tcMar>
+          </w:tcPr>
+          <w:p>
+            <w:pPr>
+              <w:spacing w:before="240"/>
+            </w:pPr>
+            <w:r>
+              <w:t>.</w:t>
+            </w:r>
+            <w:proofErr w:type="spellStart"/>
+            <w:r>
+              <w:t>doc</w:t>
+            </w:r>
+            <w:proofErr w:type="spellEnd"/>
+          </w:p>
+        </w:tc>
+        <w:tc>
+          <w:tcPr>
+            <w:tcW w:w="2612" w:type="dxa"/>
+            <w:tcBorders>
+              <w:top w:val="nil"/>
+              <w:left w:val="nil"/>
+              <w:bottom w:val="single" w:sz="8" w:space="0" w:color="000000"/>
+              <w:right w:val="single" w:sz="8" w:space="0" w:color="000000"/>
+            </w:tcBorders>
+            <w:tcMar>
+              <w:top w:w="100" w:type="dxa"/>
+              <w:left w:w="100" w:type="dxa"/>
+              <w:bottom w:w="100" w:type="dxa"/>
+              <w:right w:w="100" w:type="dxa"/>
+            </w:tcMar>
+          </w:tcPr>
+          <w:p>
+            <w:pPr>
+              <w:spacing w:before="240"/>
+            </w:pPr>
+            <w:r>
+              <w:t>SAA-IMMTP</w:t>
+            </w:r>
+          </w:p>
+        </w:tc>
+        <w:tc>
+          <w:tcPr>
+            <w:tcW w:w="1986" w:type="dxa"/>
+            <w:tcBorders>
+              <w:top w:val="nil"/>
+              <w:left w:val="nil"/>
+              <w:bottom w:val="single" w:sz="8" w:space="0" w:color="000000"/>
+              <w:right w:val="single" w:sz="8" w:space="0" w:color="000000"/>
+            </w:tcBorders>
+            <w:tcMar>
+              <w:top w:w="100" w:type="dxa"/>
+              <w:left w:w="100" w:type="dxa"/>
+              <w:bottom w:w="100" w:type="dxa"/>
+              <w:right w:w="100" w:type="dxa"/>
+            </w:tcMar>
+          </w:tcPr>
+          <w:p>
+            <w:pPr>
+              <w:spacing w:before="240"/>
+            </w:pPr>
+            <w:r>
+              <w:t>Sistema de auditoría de aranceles</w:t>
+            </w:r>
+          </w:p>
+        </w:tc>
+      </w:tr>
+    </w:tbl>
+    <w:p>
+      <w:pPr>
+        <w:spacing w:before="240"/>
+      </w:pPr>
       <w:bookmarkStart w:id="0" w:name="_GoBack"/>
       <w:bookmarkEnd w:id="0"/>
     </w:p>
@@ -102,13 +1481,25 @@
 <file path=word/numbering.xml><?xml version="1.0" encoding="utf-8"?>
 <w:numbering xmlns:wpc="http://schemas.microsoft.com/office/word/2010/wordprocessingCanvas" xmlns:cx="http://schemas.microsoft.com/office/drawing/2014/chartex" xmlns:cx1="http://schemas.microsoft.com/office/drawing/2015/9/8/chartex" xmlns:cx2="http://schemas.microsoft.com/office/drawing/2015/10/21/chartex" xmlns:cx3="http://schemas.microsoft.com/office/drawing/2016/5/9/chartex" xmlns:cx4="http://schemas.microsoft.com/office/drawing/2016/5/10/chartex" xmlns:cx5="http://schemas.microsoft.com/office/drawing/2016/5/11/chartex" xmlns:cx6="http://schemas.microsoft.com/office/drawing/2016/5/12/chartex" xmlns:cx7="http://schemas.microsoft.com/office/drawing/2016/5/13/chartex" xmlns:cx8="http://schemas.microsoft.com/office/drawing/2016/5/14/chartex" xmlns:mc="http://schemas.openxmlformats.org/markup-compatibility/2006" xmlns:aink="http://schemas.microsoft.com/office/drawing/2016/ink" xmlns:am3d="http://schemas.microsoft.com/office/drawing/2017/model3d" xmlns:o="urn:schemas-microsoft-com:office:office" xmlns:r="http://schemas.openxmlformats.org/officeDocument/2006/relationships" xmlns:m="http://schemas.openxmlformats.org/officeDocument/2006/math" xmlns:v="urn:schemas-microsoft-com:vml" xmlns:wp14="http://schemas.microsoft.com/office/word/2010/wordprocessingDrawing" xmlns:wp="http://schemas.openxmlformats.org/drawingml/2006/wordprocessingDrawing" xmlns:w10="urn:schemas-microsoft-com:office:word" xmlns:w="http://schemas.openxmlformats.org/wordprocessingml/2006/main" xmlns:w14="http://schemas.microsoft.com/office/word/2010/wordml" xmlns:w15="http://schemas.microsoft.com/office/word/2012/wordml" xmlns:w16cid="http://schemas.microsoft.com/office/word/2016/wordml/cid" xmlns:w16se="http://schemas.microsoft.com/office/word/2015/wordml/symex" xmlns:wpg="http://schemas.microsoft.com/office/word/2010/wordprocessingGroup" xmlns:wpi="http://schemas.microsoft.com/office/word/2010/wordprocessingInk" xmlns:wne="http://schemas.microsoft.com/office/word/2006/wordml" xmlns:wps="http://schemas.microsoft.com/office/word/2010/wordprocessingShape" mc:Ignorable="w14 w15 w16se w16cid wp14">
   <w:abstractNum w:abstractNumId="0" w15:restartNumberingAfterBreak="0">
-    <w:nsid w:val="12807C92"/>
+    <w:nsid w:val="006B2A4E"/>
     <w:multiLevelType w:val="multilevel"/>
-    <w:tmpl w:val="996A0B80"/>
+    <w:tmpl w:val="6220FE7E"/>
     <w:lvl w:ilvl="0">
       <w:start w:val="1"/>
       <w:numFmt w:val="bullet"/>
-      <w:lvlText w:val="●"/>
+      <w:lvlText w:val="-"/>
+      <w:lvlJc w:val="left"/>
+      <w:pPr>
+        <w:ind w:left="720" w:hanging="360"/>
+      </w:pPr>
+      <w:rPr>
+        <w:u w:val="none"/>
+      </w:rPr>
+    </w:lvl>
+    <w:lvl w:ilvl="1">
+      <w:start w:val="1"/>
+      <w:numFmt w:val="bullet"/>
+      <w:lvlText w:val="-"/>
       <w:lvlJc w:val="left"/>
       <w:pPr>
         <w:ind w:left="1440" w:hanging="360"/>
@@ -117,10 +1508,10 @@
         <w:u w:val="none"/>
       </w:rPr>
     </w:lvl>
-    <w:lvl w:ilvl="1">
-      <w:start w:val="1"/>
-      <w:numFmt w:val="bullet"/>
-      <w:lvlText w:val="○"/>
+    <w:lvl w:ilvl="2">
+      <w:start w:val="1"/>
+      <w:numFmt w:val="bullet"/>
+      <w:lvlText w:val="-"/>
       <w:lvlJc w:val="left"/>
       <w:pPr>
         <w:ind w:left="2160" w:hanging="360"/>
@@ -129,10 +1520,10 @@
         <w:u w:val="none"/>
       </w:rPr>
     </w:lvl>
-    <w:lvl w:ilvl="2">
-      <w:start w:val="1"/>
-      <w:numFmt w:val="bullet"/>
-      <w:lvlText w:val="■"/>
+    <w:lvl w:ilvl="3">
+      <w:start w:val="1"/>
+      <w:numFmt w:val="bullet"/>
+      <w:lvlText w:val="-"/>
       <w:lvlJc w:val="left"/>
       <w:pPr>
         <w:ind w:left="2880" w:hanging="360"/>
@@ -141,10 +1532,10 @@
         <w:u w:val="none"/>
       </w:rPr>
     </w:lvl>
-    <w:lvl w:ilvl="3">
-      <w:start w:val="1"/>
-      <w:numFmt w:val="bullet"/>
-      <w:lvlText w:val="●"/>
+    <w:lvl w:ilvl="4">
+      <w:start w:val="1"/>
+      <w:numFmt w:val="bullet"/>
+      <w:lvlText w:val="-"/>
       <w:lvlJc w:val="left"/>
       <w:pPr>
         <w:ind w:left="3600" w:hanging="360"/>
@@ -153,10 +1544,10 @@
         <w:u w:val="none"/>
       </w:rPr>
     </w:lvl>
-    <w:lvl w:ilvl="4">
-      <w:start w:val="1"/>
-      <w:numFmt w:val="bullet"/>
-      <w:lvlText w:val="○"/>
+    <w:lvl w:ilvl="5">
+      <w:start w:val="1"/>
+      <w:numFmt w:val="bullet"/>
+      <w:lvlText w:val="-"/>
       <w:lvlJc w:val="left"/>
       <w:pPr>
         <w:ind w:left="4320" w:hanging="360"/>
@@ -165,10 +1556,10 @@
         <w:u w:val="none"/>
       </w:rPr>
     </w:lvl>
-    <w:lvl w:ilvl="5">
-      <w:start w:val="1"/>
-      <w:numFmt w:val="bullet"/>
-      <w:lvlText w:val="■"/>
+    <w:lvl w:ilvl="6">
+      <w:start w:val="1"/>
+      <w:numFmt w:val="bullet"/>
+      <w:lvlText w:val="-"/>
       <w:lvlJc w:val="left"/>
       <w:pPr>
         <w:ind w:left="5040" w:hanging="360"/>
@@ -177,10 +1568,10 @@
         <w:u w:val="none"/>
       </w:rPr>
     </w:lvl>
-    <w:lvl w:ilvl="6">
-      <w:start w:val="1"/>
-      <w:numFmt w:val="bullet"/>
-      <w:lvlText w:val="●"/>
+    <w:lvl w:ilvl="7">
+      <w:start w:val="1"/>
+      <w:numFmt w:val="bullet"/>
+      <w:lvlText w:val="-"/>
       <w:lvlJc w:val="left"/>
       <w:pPr>
         <w:ind w:left="5760" w:hanging="360"/>
@@ -189,25 +1580,13 @@
         <w:u w:val="none"/>
       </w:rPr>
     </w:lvl>
-    <w:lvl w:ilvl="7">
-      <w:start w:val="1"/>
-      <w:numFmt w:val="bullet"/>
-      <w:lvlText w:val="○"/>
+    <w:lvl w:ilvl="8">
+      <w:start w:val="1"/>
+      <w:numFmt w:val="bullet"/>
+      <w:lvlText w:val="-"/>
       <w:lvlJc w:val="left"/>
       <w:pPr>
         <w:ind w:left="6480" w:hanging="360"/>
-      </w:pPr>
-      <w:rPr>
-        <w:u w:val="none"/>
-      </w:rPr>
-    </w:lvl>
-    <w:lvl w:ilvl="8">
-      <w:start w:val="1"/>
-      <w:numFmt w:val="bullet"/>
-      <w:lvlText w:val="■"/>
-      <w:lvlJc w:val="left"/>
-      <w:pPr>
-        <w:ind w:left="7200" w:hanging="360"/>
       </w:pPr>
       <w:rPr>
         <w:u w:val="none"/>
@@ -215,13 +1594,13 @@
     </w:lvl>
   </w:abstractNum>
   <w:abstractNum w:abstractNumId="1" w15:restartNumberingAfterBreak="0">
-    <w:nsid w:val="15B33383"/>
+    <w:nsid w:val="0E6E5011"/>
     <w:multiLevelType w:val="multilevel"/>
-    <w:tmpl w:val="B96C03F0"/>
+    <w:tmpl w:val="E8E2B48E"/>
     <w:lvl w:ilvl="0">
       <w:start w:val="1"/>
       <w:numFmt w:val="bullet"/>
-      <w:lvlText w:val="●"/>
+      <w:lvlText w:val="-"/>
       <w:lvlJc w:val="left"/>
       <w:pPr>
         <w:ind w:left="1440" w:hanging="360"/>
@@ -233,7 +1612,7 @@
     <w:lvl w:ilvl="1">
       <w:start w:val="1"/>
       <w:numFmt w:val="bullet"/>
-      <w:lvlText w:val="○"/>
+      <w:lvlText w:val="-"/>
       <w:lvlJc w:val="left"/>
       <w:pPr>
         <w:ind w:left="2160" w:hanging="360"/>
@@ -245,7 +1624,7 @@
     <w:lvl w:ilvl="2">
       <w:start w:val="1"/>
       <w:numFmt w:val="bullet"/>
-      <w:lvlText w:val="■"/>
+      <w:lvlText w:val="-"/>
       <w:lvlJc w:val="left"/>
       <w:pPr>
         <w:ind w:left="2880" w:hanging="360"/>
@@ -257,7 +1636,7 @@
     <w:lvl w:ilvl="3">
       <w:start w:val="1"/>
       <w:numFmt w:val="bullet"/>
-      <w:lvlText w:val="●"/>
+      <w:lvlText w:val="-"/>
       <w:lvlJc w:val="left"/>
       <w:pPr>
         <w:ind w:left="3600" w:hanging="360"/>
@@ -269,7 +1648,7 @@
     <w:lvl w:ilvl="4">
       <w:start w:val="1"/>
       <w:numFmt w:val="bullet"/>
-      <w:lvlText w:val="○"/>
+      <w:lvlText w:val="-"/>
       <w:lvlJc w:val="left"/>
       <w:pPr>
         <w:ind w:left="4320" w:hanging="360"/>
@@ -281,7 +1660,7 @@
     <w:lvl w:ilvl="5">
       <w:start w:val="1"/>
       <w:numFmt w:val="bullet"/>
-      <w:lvlText w:val="■"/>
+      <w:lvlText w:val="-"/>
       <w:lvlJc w:val="left"/>
       <w:pPr>
         <w:ind w:left="5040" w:hanging="360"/>
@@ -293,7 +1672,7 @@
     <w:lvl w:ilvl="6">
       <w:start w:val="1"/>
       <w:numFmt w:val="bullet"/>
-      <w:lvlText w:val="●"/>
+      <w:lvlText w:val="-"/>
       <w:lvlJc w:val="left"/>
       <w:pPr>
         <w:ind w:left="5760" w:hanging="360"/>
@@ -305,7 +1684,7 @@
     <w:lvl w:ilvl="7">
       <w:start w:val="1"/>
       <w:numFmt w:val="bullet"/>
-      <w:lvlText w:val="○"/>
+      <w:lvlText w:val="-"/>
       <w:lvlJc w:val="left"/>
       <w:pPr>
         <w:ind w:left="6480" w:hanging="360"/>
@@ -317,7 +1696,7 @@
     <w:lvl w:ilvl="8">
       <w:start w:val="1"/>
       <w:numFmt w:val="bullet"/>
-      <w:lvlText w:val="■"/>
+      <w:lvlText w:val="-"/>
       <w:lvlJc w:val="left"/>
       <w:pPr>
         <w:ind w:left="7200" w:hanging="360"/>
@@ -328,9 +1707,235 @@
     </w:lvl>
   </w:abstractNum>
   <w:abstractNum w:abstractNumId="2" w15:restartNumberingAfterBreak="0">
-    <w:nsid w:val="2C9B0042"/>
+    <w:nsid w:val="0E8D5F22"/>
     <w:multiLevelType w:val="multilevel"/>
-    <w:tmpl w:val="27B49DB4"/>
+    <w:tmpl w:val="AB0200B8"/>
+    <w:lvl w:ilvl="0">
+      <w:start w:val="1"/>
+      <w:numFmt w:val="bullet"/>
+      <w:lvlText w:val="●"/>
+      <w:lvlJc w:val="left"/>
+      <w:pPr>
+        <w:ind w:left="720" w:hanging="360"/>
+      </w:pPr>
+      <w:rPr>
+        <w:u w:val="none"/>
+      </w:rPr>
+    </w:lvl>
+    <w:lvl w:ilvl="1">
+      <w:start w:val="1"/>
+      <w:numFmt w:val="bullet"/>
+      <w:lvlText w:val="○"/>
+      <w:lvlJc w:val="left"/>
+      <w:pPr>
+        <w:ind w:left="1440" w:hanging="360"/>
+      </w:pPr>
+      <w:rPr>
+        <w:u w:val="none"/>
+      </w:rPr>
+    </w:lvl>
+    <w:lvl w:ilvl="2">
+      <w:start w:val="1"/>
+      <w:numFmt w:val="bullet"/>
+      <w:lvlText w:val="■"/>
+      <w:lvlJc w:val="left"/>
+      <w:pPr>
+        <w:ind w:left="2160" w:hanging="360"/>
+      </w:pPr>
+      <w:rPr>
+        <w:u w:val="none"/>
+      </w:rPr>
+    </w:lvl>
+    <w:lvl w:ilvl="3">
+      <w:start w:val="1"/>
+      <w:numFmt w:val="bullet"/>
+      <w:lvlText w:val="●"/>
+      <w:lvlJc w:val="left"/>
+      <w:pPr>
+        <w:ind w:left="2880" w:hanging="360"/>
+      </w:pPr>
+      <w:rPr>
+        <w:u w:val="none"/>
+      </w:rPr>
+    </w:lvl>
+    <w:lvl w:ilvl="4">
+      <w:start w:val="1"/>
+      <w:numFmt w:val="bullet"/>
+      <w:lvlText w:val="○"/>
+      <w:lvlJc w:val="left"/>
+      <w:pPr>
+        <w:ind w:left="3600" w:hanging="360"/>
+      </w:pPr>
+      <w:rPr>
+        <w:u w:val="none"/>
+      </w:rPr>
+    </w:lvl>
+    <w:lvl w:ilvl="5">
+      <w:start w:val="1"/>
+      <w:numFmt w:val="bullet"/>
+      <w:lvlText w:val="■"/>
+      <w:lvlJc w:val="left"/>
+      <w:pPr>
+        <w:ind w:left="4320" w:hanging="360"/>
+      </w:pPr>
+      <w:rPr>
+        <w:u w:val="none"/>
+      </w:rPr>
+    </w:lvl>
+    <w:lvl w:ilvl="6">
+      <w:start w:val="1"/>
+      <w:numFmt w:val="bullet"/>
+      <w:lvlText w:val="●"/>
+      <w:lvlJc w:val="left"/>
+      <w:pPr>
+        <w:ind w:left="5040" w:hanging="360"/>
+      </w:pPr>
+      <w:rPr>
+        <w:u w:val="none"/>
+      </w:rPr>
+    </w:lvl>
+    <w:lvl w:ilvl="7">
+      <w:start w:val="1"/>
+      <w:numFmt w:val="bullet"/>
+      <w:lvlText w:val="○"/>
+      <w:lvlJc w:val="left"/>
+      <w:pPr>
+        <w:ind w:left="5760" w:hanging="360"/>
+      </w:pPr>
+      <w:rPr>
+        <w:u w:val="none"/>
+      </w:rPr>
+    </w:lvl>
+    <w:lvl w:ilvl="8">
+      <w:start w:val="1"/>
+      <w:numFmt w:val="bullet"/>
+      <w:lvlText w:val="■"/>
+      <w:lvlJc w:val="left"/>
+      <w:pPr>
+        <w:ind w:left="6480" w:hanging="360"/>
+      </w:pPr>
+      <w:rPr>
+        <w:u w:val="none"/>
+      </w:rPr>
+    </w:lvl>
+  </w:abstractNum>
+  <w:abstractNum w:abstractNumId="3" w15:restartNumberingAfterBreak="0">
+    <w:nsid w:val="19395355"/>
+    <w:multiLevelType w:val="multilevel"/>
+    <w:tmpl w:val="426A35D4"/>
+    <w:lvl w:ilvl="0">
+      <w:start w:val="1"/>
+      <w:numFmt w:val="bullet"/>
+      <w:lvlText w:val="●"/>
+      <w:lvlJc w:val="left"/>
+      <w:pPr>
+        <w:ind w:left="720" w:hanging="360"/>
+      </w:pPr>
+      <w:rPr>
+        <w:u w:val="none"/>
+      </w:rPr>
+    </w:lvl>
+    <w:lvl w:ilvl="1">
+      <w:start w:val="1"/>
+      <w:numFmt w:val="bullet"/>
+      <w:lvlText w:val="○"/>
+      <w:lvlJc w:val="left"/>
+      <w:pPr>
+        <w:ind w:left="1440" w:hanging="360"/>
+      </w:pPr>
+      <w:rPr>
+        <w:u w:val="none"/>
+      </w:rPr>
+    </w:lvl>
+    <w:lvl w:ilvl="2">
+      <w:start w:val="1"/>
+      <w:numFmt w:val="bullet"/>
+      <w:lvlText w:val="■"/>
+      <w:lvlJc w:val="left"/>
+      <w:pPr>
+        <w:ind w:left="2160" w:hanging="360"/>
+      </w:pPr>
+      <w:rPr>
+        <w:u w:val="none"/>
+      </w:rPr>
+    </w:lvl>
+    <w:lvl w:ilvl="3">
+      <w:start w:val="1"/>
+      <w:numFmt w:val="bullet"/>
+      <w:lvlText w:val="●"/>
+      <w:lvlJc w:val="left"/>
+      <w:pPr>
+        <w:ind w:left="2880" w:hanging="360"/>
+      </w:pPr>
+      <w:rPr>
+        <w:u w:val="none"/>
+      </w:rPr>
+    </w:lvl>
+    <w:lvl w:ilvl="4">
+      <w:start w:val="1"/>
+      <w:numFmt w:val="bullet"/>
+      <w:lvlText w:val="○"/>
+      <w:lvlJc w:val="left"/>
+      <w:pPr>
+        <w:ind w:left="3600" w:hanging="360"/>
+      </w:pPr>
+      <w:rPr>
+        <w:u w:val="none"/>
+      </w:rPr>
+    </w:lvl>
+    <w:lvl w:ilvl="5">
+      <w:start w:val="1"/>
+      <w:numFmt w:val="bullet"/>
+      <w:lvlText w:val="■"/>
+      <w:lvlJc w:val="left"/>
+      <w:pPr>
+        <w:ind w:left="4320" w:hanging="360"/>
+      </w:pPr>
+      <w:rPr>
+        <w:u w:val="none"/>
+      </w:rPr>
+    </w:lvl>
+    <w:lvl w:ilvl="6">
+      <w:start w:val="1"/>
+      <w:numFmt w:val="bullet"/>
+      <w:lvlText w:val="●"/>
+      <w:lvlJc w:val="left"/>
+      <w:pPr>
+        <w:ind w:left="5040" w:hanging="360"/>
+      </w:pPr>
+      <w:rPr>
+        <w:u w:val="none"/>
+      </w:rPr>
+    </w:lvl>
+    <w:lvl w:ilvl="7">
+      <w:start w:val="1"/>
+      <w:numFmt w:val="bullet"/>
+      <w:lvlText w:val="○"/>
+      <w:lvlJc w:val="left"/>
+      <w:pPr>
+        <w:ind w:left="5760" w:hanging="360"/>
+      </w:pPr>
+      <w:rPr>
+        <w:u w:val="none"/>
+      </w:rPr>
+    </w:lvl>
+    <w:lvl w:ilvl="8">
+      <w:start w:val="1"/>
+      <w:numFmt w:val="bullet"/>
+      <w:lvlText w:val="■"/>
+      <w:lvlJc w:val="left"/>
+      <w:pPr>
+        <w:ind w:left="6480" w:hanging="360"/>
+      </w:pPr>
+      <w:rPr>
+        <w:u w:val="none"/>
+      </w:rPr>
+    </w:lvl>
+  </w:abstractNum>
+  <w:abstractNum w:abstractNumId="4" w15:restartNumberingAfterBreak="0">
+    <w:nsid w:val="39861A5C"/>
+    <w:multiLevelType w:val="multilevel"/>
+    <w:tmpl w:val="BED22912"/>
     <w:lvl w:ilvl="0">
       <w:start w:val="1"/>
       <w:numFmt w:val="decimal"/>
@@ -359,7 +1964,7 @@
       <w:start w:val="1"/>
       <w:numFmt w:val="lowerRoman"/>
       <w:lvlText w:val="%3."/>
-      <w:lvlJc w:val="right"/>
+      <w:lvlJc w:val="left"/>
       <w:pPr>
         <w:ind w:left="2160" w:hanging="360"/>
       </w:pPr>
@@ -395,7 +2000,7 @@
       <w:start w:val="1"/>
       <w:numFmt w:val="lowerRoman"/>
       <w:lvlText w:val="%6."/>
-      <w:lvlJc w:val="right"/>
+      <w:lvlJc w:val="left"/>
       <w:pPr>
         <w:ind w:left="4320" w:hanging="360"/>
       </w:pPr>
@@ -431,235 +2036,9 @@
       <w:start w:val="1"/>
       <w:numFmt w:val="lowerRoman"/>
       <w:lvlText w:val="%9."/>
-      <w:lvlJc w:val="right"/>
+      <w:lvlJc w:val="left"/>
       <w:pPr>
         <w:ind w:left="6480" w:hanging="360"/>
-      </w:pPr>
-      <w:rPr>
-        <w:u w:val="none"/>
-      </w:rPr>
-    </w:lvl>
-  </w:abstractNum>
-  <w:abstractNum w:abstractNumId="3" w15:restartNumberingAfterBreak="0">
-    <w:nsid w:val="3C0260AC"/>
-    <w:multiLevelType w:val="multilevel"/>
-    <w:tmpl w:val="EEB2B252"/>
-    <w:lvl w:ilvl="0">
-      <w:start w:val="1"/>
-      <w:numFmt w:val="bullet"/>
-      <w:lvlText w:val="-"/>
-      <w:lvlJc w:val="left"/>
-      <w:pPr>
-        <w:ind w:left="1440" w:hanging="360"/>
-      </w:pPr>
-      <w:rPr>
-        <w:u w:val="none"/>
-      </w:rPr>
-    </w:lvl>
-    <w:lvl w:ilvl="1">
-      <w:start w:val="1"/>
-      <w:numFmt w:val="bullet"/>
-      <w:lvlText w:val="-"/>
-      <w:lvlJc w:val="left"/>
-      <w:pPr>
-        <w:ind w:left="2160" w:hanging="360"/>
-      </w:pPr>
-      <w:rPr>
-        <w:u w:val="none"/>
-      </w:rPr>
-    </w:lvl>
-    <w:lvl w:ilvl="2">
-      <w:start w:val="1"/>
-      <w:numFmt w:val="bullet"/>
-      <w:lvlText w:val="-"/>
-      <w:lvlJc w:val="left"/>
-      <w:pPr>
-        <w:ind w:left="2880" w:hanging="360"/>
-      </w:pPr>
-      <w:rPr>
-        <w:u w:val="none"/>
-      </w:rPr>
-    </w:lvl>
-    <w:lvl w:ilvl="3">
-      <w:start w:val="1"/>
-      <w:numFmt w:val="bullet"/>
-      <w:lvlText w:val="-"/>
-      <w:lvlJc w:val="left"/>
-      <w:pPr>
-        <w:ind w:left="3600" w:hanging="360"/>
-      </w:pPr>
-      <w:rPr>
-        <w:u w:val="none"/>
-      </w:rPr>
-    </w:lvl>
-    <w:lvl w:ilvl="4">
-      <w:start w:val="1"/>
-      <w:numFmt w:val="bullet"/>
-      <w:lvlText w:val="-"/>
-      <w:lvlJc w:val="left"/>
-      <w:pPr>
-        <w:ind w:left="4320" w:hanging="360"/>
-      </w:pPr>
-      <w:rPr>
-        <w:u w:val="none"/>
-      </w:rPr>
-    </w:lvl>
-    <w:lvl w:ilvl="5">
-      <w:start w:val="1"/>
-      <w:numFmt w:val="bullet"/>
-      <w:lvlText w:val="-"/>
-      <w:lvlJc w:val="left"/>
-      <w:pPr>
-        <w:ind w:left="5040" w:hanging="360"/>
-      </w:pPr>
-      <w:rPr>
-        <w:u w:val="none"/>
-      </w:rPr>
-    </w:lvl>
-    <w:lvl w:ilvl="6">
-      <w:start w:val="1"/>
-      <w:numFmt w:val="bullet"/>
-      <w:lvlText w:val="-"/>
-      <w:lvlJc w:val="left"/>
-      <w:pPr>
-        <w:ind w:left="5760" w:hanging="360"/>
-      </w:pPr>
-      <w:rPr>
-        <w:u w:val="none"/>
-      </w:rPr>
-    </w:lvl>
-    <w:lvl w:ilvl="7">
-      <w:start w:val="1"/>
-      <w:numFmt w:val="bullet"/>
-      <w:lvlText w:val="-"/>
-      <w:lvlJc w:val="left"/>
-      <w:pPr>
-        <w:ind w:left="6480" w:hanging="360"/>
-      </w:pPr>
-      <w:rPr>
-        <w:u w:val="none"/>
-      </w:rPr>
-    </w:lvl>
-    <w:lvl w:ilvl="8">
-      <w:start w:val="1"/>
-      <w:numFmt w:val="bullet"/>
-      <w:lvlText w:val="-"/>
-      <w:lvlJc w:val="left"/>
-      <w:pPr>
-        <w:ind w:left="7200" w:hanging="360"/>
-      </w:pPr>
-      <w:rPr>
-        <w:u w:val="none"/>
-      </w:rPr>
-    </w:lvl>
-  </w:abstractNum>
-  <w:abstractNum w:abstractNumId="4" w15:restartNumberingAfterBreak="0">
-    <w:nsid w:val="407D2B95"/>
-    <w:multiLevelType w:val="multilevel"/>
-    <w:tmpl w:val="6BB46E18"/>
-    <w:lvl w:ilvl="0">
-      <w:start w:val="1"/>
-      <w:numFmt w:val="bullet"/>
-      <w:lvlText w:val="●"/>
-      <w:lvlJc w:val="left"/>
-      <w:pPr>
-        <w:ind w:left="1440" w:hanging="360"/>
-      </w:pPr>
-      <w:rPr>
-        <w:u w:val="none"/>
-      </w:rPr>
-    </w:lvl>
-    <w:lvl w:ilvl="1">
-      <w:start w:val="1"/>
-      <w:numFmt w:val="bullet"/>
-      <w:lvlText w:val="○"/>
-      <w:lvlJc w:val="left"/>
-      <w:pPr>
-        <w:ind w:left="2160" w:hanging="360"/>
-      </w:pPr>
-      <w:rPr>
-        <w:u w:val="none"/>
-      </w:rPr>
-    </w:lvl>
-    <w:lvl w:ilvl="2">
-      <w:start w:val="1"/>
-      <w:numFmt w:val="bullet"/>
-      <w:lvlText w:val="■"/>
-      <w:lvlJc w:val="left"/>
-      <w:pPr>
-        <w:ind w:left="2880" w:hanging="360"/>
-      </w:pPr>
-      <w:rPr>
-        <w:u w:val="none"/>
-      </w:rPr>
-    </w:lvl>
-    <w:lvl w:ilvl="3">
-      <w:start w:val="1"/>
-      <w:numFmt w:val="bullet"/>
-      <w:lvlText w:val="●"/>
-      <w:lvlJc w:val="left"/>
-      <w:pPr>
-        <w:ind w:left="3600" w:hanging="360"/>
-      </w:pPr>
-      <w:rPr>
-        <w:u w:val="none"/>
-      </w:rPr>
-    </w:lvl>
-    <w:lvl w:ilvl="4">
-      <w:start w:val="1"/>
-      <w:numFmt w:val="bullet"/>
-      <w:lvlText w:val="○"/>
-      <w:lvlJc w:val="left"/>
-      <w:pPr>
-        <w:ind w:left="4320" w:hanging="360"/>
-      </w:pPr>
-      <w:rPr>
-        <w:u w:val="none"/>
-      </w:rPr>
-    </w:lvl>
-    <w:lvl w:ilvl="5">
-      <w:start w:val="1"/>
-      <w:numFmt w:val="bullet"/>
-      <w:lvlText w:val="■"/>
-      <w:lvlJc w:val="left"/>
-      <w:pPr>
-        <w:ind w:left="5040" w:hanging="360"/>
-      </w:pPr>
-      <w:rPr>
-        <w:u w:val="none"/>
-      </w:rPr>
-    </w:lvl>
-    <w:lvl w:ilvl="6">
-      <w:start w:val="1"/>
-      <w:numFmt w:val="bullet"/>
-      <w:lvlText w:val="●"/>
-      <w:lvlJc w:val="left"/>
-      <w:pPr>
-        <w:ind w:left="5760" w:hanging="360"/>
-      </w:pPr>
-      <w:rPr>
-        <w:u w:val="none"/>
-      </w:rPr>
-    </w:lvl>
-    <w:lvl w:ilvl="7">
-      <w:start w:val="1"/>
-      <w:numFmt w:val="bullet"/>
-      <w:lvlText w:val="○"/>
-      <w:lvlJc w:val="left"/>
-      <w:pPr>
-        <w:ind w:left="6480" w:hanging="360"/>
-      </w:pPr>
-      <w:rPr>
-        <w:u w:val="none"/>
-      </w:rPr>
-    </w:lvl>
-    <w:lvl w:ilvl="8">
-      <w:start w:val="1"/>
-      <w:numFmt w:val="bullet"/>
-      <w:lvlText w:val="■"/>
-      <w:lvlJc w:val="left"/>
-      <w:pPr>
-        <w:ind w:left="7200" w:hanging="360"/>
       </w:pPr>
       <w:rPr>
         <w:u w:val="none"/>
@@ -667,13 +2046,13 @@
     </w:lvl>
   </w:abstractNum>
   <w:abstractNum w:abstractNumId="5" w15:restartNumberingAfterBreak="0">
-    <w:nsid w:val="464D36D5"/>
+    <w:nsid w:val="42F26DBA"/>
     <w:multiLevelType w:val="multilevel"/>
-    <w:tmpl w:val="7320F5D4"/>
+    <w:tmpl w:val="A25C3D7E"/>
     <w:lvl w:ilvl="0">
       <w:start w:val="1"/>
       <w:numFmt w:val="bullet"/>
-      <w:lvlText w:val="-"/>
+      <w:lvlText w:val="●"/>
       <w:lvlJc w:val="left"/>
       <w:pPr>
         <w:ind w:left="720" w:hanging="360"/>
@@ -685,7 +2064,7 @@
     <w:lvl w:ilvl="1">
       <w:start w:val="1"/>
       <w:numFmt w:val="bullet"/>
-      <w:lvlText w:val="-"/>
+      <w:lvlText w:val="○"/>
       <w:lvlJc w:val="left"/>
       <w:pPr>
         <w:ind w:left="1440" w:hanging="360"/>
@@ -697,7 +2076,7 @@
     <w:lvl w:ilvl="2">
       <w:start w:val="1"/>
       <w:numFmt w:val="bullet"/>
-      <w:lvlText w:val="-"/>
+      <w:lvlText w:val="■"/>
       <w:lvlJc w:val="left"/>
       <w:pPr>
         <w:ind w:left="2160" w:hanging="360"/>
@@ -709,7 +2088,7 @@
     <w:lvl w:ilvl="3">
       <w:start w:val="1"/>
       <w:numFmt w:val="bullet"/>
-      <w:lvlText w:val="-"/>
+      <w:lvlText w:val="●"/>
       <w:lvlJc w:val="left"/>
       <w:pPr>
         <w:ind w:left="2880" w:hanging="360"/>
@@ -721,7 +2100,7 @@
     <w:lvl w:ilvl="4">
       <w:start w:val="1"/>
       <w:numFmt w:val="bullet"/>
-      <w:lvlText w:val="-"/>
+      <w:lvlText w:val="○"/>
       <w:lvlJc w:val="left"/>
       <w:pPr>
         <w:ind w:left="3600" w:hanging="360"/>
@@ -733,7 +2112,7 @@
     <w:lvl w:ilvl="5">
       <w:start w:val="1"/>
       <w:numFmt w:val="bullet"/>
-      <w:lvlText w:val="-"/>
+      <w:lvlText w:val="■"/>
       <w:lvlJc w:val="left"/>
       <w:pPr>
         <w:ind w:left="4320" w:hanging="360"/>
@@ -745,7 +2124,7 @@
     <w:lvl w:ilvl="6">
       <w:start w:val="1"/>
       <w:numFmt w:val="bullet"/>
-      <w:lvlText w:val="-"/>
+      <w:lvlText w:val="●"/>
       <w:lvlJc w:val="left"/>
       <w:pPr>
         <w:ind w:left="5040" w:hanging="360"/>
@@ -757,7 +2136,7 @@
     <w:lvl w:ilvl="7">
       <w:start w:val="1"/>
       <w:numFmt w:val="bullet"/>
-      <w:lvlText w:val="-"/>
+      <w:lvlText w:val="○"/>
       <w:lvlJc w:val="left"/>
       <w:pPr>
         <w:ind w:left="5760" w:hanging="360"/>
@@ -769,7 +2148,120 @@
     <w:lvl w:ilvl="8">
       <w:start w:val="1"/>
       <w:numFmt w:val="bullet"/>
-      <w:lvlText w:val="-"/>
+      <w:lvlText w:val="■"/>
+      <w:lvlJc w:val="left"/>
+      <w:pPr>
+        <w:ind w:left="6480" w:hanging="360"/>
+      </w:pPr>
+      <w:rPr>
+        <w:u w:val="none"/>
+      </w:rPr>
+    </w:lvl>
+  </w:abstractNum>
+  <w:abstractNum w:abstractNumId="6" w15:restartNumberingAfterBreak="0">
+    <w:nsid w:val="68BA71CD"/>
+    <w:multiLevelType w:val="multilevel"/>
+    <w:tmpl w:val="0D083B7C"/>
+    <w:lvl w:ilvl="0">
+      <w:start w:val="1"/>
+      <w:numFmt w:val="bullet"/>
+      <w:lvlText w:val="●"/>
+      <w:lvlJc w:val="left"/>
+      <w:pPr>
+        <w:ind w:left="720" w:hanging="360"/>
+      </w:pPr>
+      <w:rPr>
+        <w:u w:val="none"/>
+      </w:rPr>
+    </w:lvl>
+    <w:lvl w:ilvl="1">
+      <w:start w:val="1"/>
+      <w:numFmt w:val="bullet"/>
+      <w:lvlText w:val="○"/>
+      <w:lvlJc w:val="left"/>
+      <w:pPr>
+        <w:ind w:left="1440" w:hanging="360"/>
+      </w:pPr>
+      <w:rPr>
+        <w:u w:val="none"/>
+      </w:rPr>
+    </w:lvl>
+    <w:lvl w:ilvl="2">
+      <w:start w:val="1"/>
+      <w:numFmt w:val="bullet"/>
+      <w:lvlText w:val="■"/>
+      <w:lvlJc w:val="left"/>
+      <w:pPr>
+        <w:ind w:left="2160" w:hanging="360"/>
+      </w:pPr>
+      <w:rPr>
+        <w:u w:val="none"/>
+      </w:rPr>
+    </w:lvl>
+    <w:lvl w:ilvl="3">
+      <w:start w:val="1"/>
+      <w:numFmt w:val="bullet"/>
+      <w:lvlText w:val="●"/>
+      <w:lvlJc w:val="left"/>
+      <w:pPr>
+        <w:ind w:left="2880" w:hanging="360"/>
+      </w:pPr>
+      <w:rPr>
+        <w:u w:val="none"/>
+      </w:rPr>
+    </w:lvl>
+    <w:lvl w:ilvl="4">
+      <w:start w:val="1"/>
+      <w:numFmt w:val="bullet"/>
+      <w:lvlText w:val="○"/>
+      <w:lvlJc w:val="left"/>
+      <w:pPr>
+        <w:ind w:left="3600" w:hanging="360"/>
+      </w:pPr>
+      <w:rPr>
+        <w:u w:val="none"/>
+      </w:rPr>
+    </w:lvl>
+    <w:lvl w:ilvl="5">
+      <w:start w:val="1"/>
+      <w:numFmt w:val="bullet"/>
+      <w:lvlText w:val="■"/>
+      <w:lvlJc w:val="left"/>
+      <w:pPr>
+        <w:ind w:left="4320" w:hanging="360"/>
+      </w:pPr>
+      <w:rPr>
+        <w:u w:val="none"/>
+      </w:rPr>
+    </w:lvl>
+    <w:lvl w:ilvl="6">
+      <w:start w:val="1"/>
+      <w:numFmt w:val="bullet"/>
+      <w:lvlText w:val="●"/>
+      <w:lvlJc w:val="left"/>
+      <w:pPr>
+        <w:ind w:left="5040" w:hanging="360"/>
+      </w:pPr>
+      <w:rPr>
+        <w:u w:val="none"/>
+      </w:rPr>
+    </w:lvl>
+    <w:lvl w:ilvl="7">
+      <w:start w:val="1"/>
+      <w:numFmt w:val="bullet"/>
+      <w:lvlText w:val="○"/>
+      <w:lvlJc w:val="left"/>
+      <w:pPr>
+        <w:ind w:left="5760" w:hanging="360"/>
+      </w:pPr>
+      <w:rPr>
+        <w:u w:val="none"/>
+      </w:rPr>
+    </w:lvl>
+    <w:lvl w:ilvl="8">
+      <w:start w:val="1"/>
+      <w:numFmt w:val="bullet"/>
+      <w:lvlText w:val="■"/>
       <w:lvlJc w:val="left"/>
       <w:pPr>
         <w:ind w:left="6480" w:hanging="360"/>
@@ -789,13 +2281,16 @@
     <w:abstractNumId w:val="5"/>
   </w:num>
   <w:num w:numId="4">
-    <w:abstractNumId w:val="2"/>
+    <w:abstractNumId w:val="4"/>
   </w:num>
   <w:num w:numId="5">
-    <w:abstractNumId w:val="4"/>
+    <w:abstractNumId w:val="2"/>
   </w:num>
   <w:num w:numId="6">
     <w:abstractNumId w:val="0"/>
+  </w:num>
+  <w:num w:numId="7">
+    <w:abstractNumId w:val="6"/>
   </w:num>
 </w:numbering>
 </file>
@@ -817,7 +2312,7 @@
       </w:pPr>
     </w:pPrDefault>
   </w:docDefaults>
-  <w:latentStyles w:defLockedState="0" w:defUIPriority="99" w:defSemiHidden="0" w:defUnhideWhenUsed="0" w:defQFormat="0" w:count="377">
+  <w:latentStyles w:defLockedState="0" w:defUIPriority="99" w:defSemiHidden="0" w:defUnhideWhenUsed="0" w:defQFormat="0" w:count="375">
     <w:lsdException w:name="Normal" w:uiPriority="0" w:qFormat="1"/>
     <w:lsdException w:name="heading 1" w:uiPriority="9" w:qFormat="1"/>
     <w:lsdException w:name="heading 2" w:semiHidden="1" w:uiPriority="9" w:unhideWhenUsed="1" w:qFormat="1"/>
@@ -1193,19 +2688,14 @@
     <w:lsdException w:name="Smart Hyperlink" w:semiHidden="1" w:unhideWhenUsed="1"/>
     <w:lsdException w:name="Hashtag" w:semiHidden="1" w:unhideWhenUsed="1"/>
     <w:lsdException w:name="Unresolved Mention" w:semiHidden="1" w:unhideWhenUsed="1"/>
-    <w:lsdException w:name="Smart Link" w:semiHidden="1" w:unhideWhenUsed="1"/>
-    <w:lsdException w:name="Smart Link Error" w:semiHidden="1" w:unhideWhenUsed="1"/>
   </w:latentStyles>
   <w:style w:type="paragraph" w:default="1" w:styleId="Normal">
     <w:name w:val="Normal"/>
-    <w:qFormat/>
   </w:style>
   <w:style w:type="paragraph" w:styleId="Ttulo1">
     <w:name w:val="heading 1"/>
     <w:basedOn w:val="Normal"/>
     <w:next w:val="Normal"/>
-    <w:uiPriority w:val="9"/>
-    <w:qFormat/>
     <w:pPr>
       <w:keepNext/>
       <w:keepLines/>
@@ -1221,10 +2711,6 @@
     <w:name w:val="heading 2"/>
     <w:basedOn w:val="Normal"/>
     <w:next w:val="Normal"/>
-    <w:uiPriority w:val="9"/>
-    <w:semiHidden/>
-    <w:unhideWhenUsed/>
-    <w:qFormat/>
     <w:pPr>
       <w:keepNext/>
       <w:keepLines/>
@@ -1240,10 +2726,6 @@
     <w:name w:val="heading 3"/>
     <w:basedOn w:val="Normal"/>
     <w:next w:val="Normal"/>
-    <w:uiPriority w:val="9"/>
-    <w:semiHidden/>
-    <w:unhideWhenUsed/>
-    <w:qFormat/>
     <w:pPr>
       <w:keepNext/>
       <w:keepLines/>
@@ -1260,10 +2742,6 @@
     <w:name w:val="heading 4"/>
     <w:basedOn w:val="Normal"/>
     <w:next w:val="Normal"/>
-    <w:uiPriority w:val="9"/>
-    <w:semiHidden/>
-    <w:unhideWhenUsed/>
-    <w:qFormat/>
     <w:pPr>
       <w:keepNext/>
       <w:keepLines/>
@@ -1280,10 +2758,6 @@
     <w:name w:val="heading 5"/>
     <w:basedOn w:val="Normal"/>
     <w:next w:val="Normal"/>
-    <w:uiPriority w:val="9"/>
-    <w:semiHidden/>
-    <w:unhideWhenUsed/>
-    <w:qFormat/>
     <w:pPr>
       <w:keepNext/>
       <w:keepLines/>
@@ -1298,10 +2772,6 @@
     <w:name w:val="heading 6"/>
     <w:basedOn w:val="Normal"/>
     <w:next w:val="Normal"/>
-    <w:uiPriority w:val="9"/>
-    <w:semiHidden/>
-    <w:unhideWhenUsed/>
-    <w:qFormat/>
     <w:pPr>
       <w:keepNext/>
       <w:keepLines/>
@@ -1355,8 +2825,6 @@
     <w:name w:val="Title"/>
     <w:basedOn w:val="Normal"/>
     <w:next w:val="Normal"/>
-    <w:uiPriority w:val="10"/>
-    <w:qFormat/>
     <w:pPr>
       <w:keepNext/>
       <w:keepLines/>
@@ -1371,8 +2839,6 @@
     <w:name w:val="Subtitle"/>
     <w:basedOn w:val="Normal"/>
     <w:next w:val="Normal"/>
-    <w:uiPriority w:val="11"/>
-    <w:qFormat/>
     <w:pPr>
       <w:keepNext/>
       <w:keepLines/>
@@ -1385,6 +2851,32 @@
     </w:rPr>
   </w:style>
   <w:style w:type="table" w:customStyle="1" w:styleId="a">
+    <w:basedOn w:val="TableNormal"/>
+    <w:tblPr>
+      <w:tblStyleRowBandSize w:val="1"/>
+      <w:tblStyleColBandSize w:val="1"/>
+      <w:tblCellMar>
+        <w:top w:w="100" w:type="dxa"/>
+        <w:left w:w="100" w:type="dxa"/>
+        <w:bottom w:w="100" w:type="dxa"/>
+        <w:right w:w="100" w:type="dxa"/>
+      </w:tblCellMar>
+    </w:tblPr>
+  </w:style>
+  <w:style w:type="table" w:customStyle="1" w:styleId="a0">
+    <w:basedOn w:val="TableNormal"/>
+    <w:tblPr>
+      <w:tblStyleRowBandSize w:val="1"/>
+      <w:tblStyleColBandSize w:val="1"/>
+      <w:tblCellMar>
+        <w:top w:w="100" w:type="dxa"/>
+        <w:left w:w="100" w:type="dxa"/>
+        <w:bottom w:w="100" w:type="dxa"/>
+        <w:right w:w="100" w:type="dxa"/>
+      </w:tblCellMar>
+    </w:tblPr>
+  </w:style>
+  <w:style w:type="table" w:customStyle="1" w:styleId="a1">
     <w:basedOn w:val="TableNormal"/>
     <w:tblPr>
       <w:tblStyleRowBandSize w:val="1"/>

</xml_diff>

<commit_message>
Agregado de la definicion de la nomenclatura de item
</commit_message>
<xml_diff>
--- a/Gestión/Planes/PGC.docx
+++ b/Gestión/Planes/PGC.docx
@@ -3,8 +3,9 @@
 <w:document xmlns:wpc="http://schemas.microsoft.com/office/word/2010/wordprocessingCanvas" xmlns:cx="http://schemas.microsoft.com/office/drawing/2014/chartex" xmlns:cx1="http://schemas.microsoft.com/office/drawing/2015/9/8/chartex" xmlns:cx2="http://schemas.microsoft.com/office/drawing/2015/10/21/chartex" xmlns:cx3="http://schemas.microsoft.com/office/drawing/2016/5/9/chartex" xmlns:cx4="http://schemas.microsoft.com/office/drawing/2016/5/10/chartex" xmlns:cx5="http://schemas.microsoft.com/office/drawing/2016/5/11/chartex" xmlns:cx6="http://schemas.microsoft.com/office/drawing/2016/5/12/chartex" xmlns:cx7="http://schemas.microsoft.com/office/drawing/2016/5/13/chartex" xmlns:cx8="http://schemas.microsoft.com/office/drawing/2016/5/14/chartex" xmlns:mc="http://schemas.openxmlformats.org/markup-compatibility/2006" xmlns:aink="http://schemas.microsoft.com/office/drawing/2016/ink" xmlns:am3d="http://schemas.microsoft.com/office/drawing/2017/model3d" xmlns:o="urn:schemas-microsoft-com:office:office" xmlns:r="http://schemas.openxmlformats.org/officeDocument/2006/relationships" xmlns:m="http://schemas.openxmlformats.org/officeDocument/2006/math" xmlns:v="urn:schemas-microsoft-com:vml" xmlns:wp14="http://schemas.microsoft.com/office/word/2010/wordprocessingDrawing" xmlns:wp="http://schemas.openxmlformats.org/drawingml/2006/wordprocessingDrawing" xmlns:w10="urn:schemas-microsoft-com:office:word" xmlns:w="http://schemas.openxmlformats.org/wordprocessingml/2006/main" xmlns:w14="http://schemas.microsoft.com/office/word/2010/wordml" xmlns:w15="http://schemas.microsoft.com/office/word/2012/wordml" xmlns:w16cid="http://schemas.microsoft.com/office/word/2016/wordml/cid" xmlns:w16se="http://schemas.microsoft.com/office/word/2015/wordml/symex" xmlns:wpg="http://schemas.microsoft.com/office/word/2010/wordprocessingGroup" xmlns:wpi="http://schemas.microsoft.com/office/word/2010/wordprocessingInk" xmlns:wne="http://schemas.microsoft.com/office/word/2006/wordml" xmlns:wps="http://schemas.microsoft.com/office/word/2010/wordprocessingShape" mc:Ignorable="w14 w15 w16se w16cid wp14">
   <w:body>
     <w:p>
-      <w:bookmarkStart w:id="0" w:name="_GoBack"/>
-      <w:bookmarkEnd w:id="0"/>
+      <w:pPr>
+        <w:spacing w:before="240"/>
+      </w:pPr>
       <w:r>
         <w:t>7</w:t>
       </w:r>
@@ -29,10 +30,7 @@
         <w:spacing w:before="240"/>
       </w:pPr>
       <w:r>
-        <w:t xml:space="preserve">SGE-ANERQ: </w:t>
-      </w:r>
-      <w:r>
-        <w:t>Documento de especificación de requerimientos del Sistema de Gestión de Eventos.</w:t>
+        <w:t>SGE-ANERQ: Documento de especificación de requerimientos del Sistema de Gestión de Eventos.</w:t>
       </w:r>
     </w:p>
     <w:p>
@@ -56,10 +54,7 @@
         <w:spacing w:before="240"/>
       </w:pPr>
       <w:r>
-        <w:t xml:space="preserve">SGE-DSDIST: Modelo de distribución del Sistema </w:t>
-      </w:r>
-      <w:r>
-        <w:t>de Gestión de Eventos.</w:t>
+        <w:t>SGE-DSDIST: Modelo de distribución del Sistema de Gestión de Eventos.</w:t>
       </w:r>
     </w:p>
     <w:p>
@@ -75,7 +70,10 @@
         <w:spacing w:before="240"/>
       </w:pPr>
       <w:r>
-        <w:t>SGE-IMPROT: Prototipo del Sistema de Gestión de Eventos.</w:t>
+        <w:t>SGE-IMPROT: Prototipo del Sistema de Gestión de Eventos</w:t>
+      </w:r>
+      <w:r>
+        <w:t>.</w:t>
       </w:r>
     </w:p>
     <w:p>
@@ -91,11 +89,85 @@
         <w:spacing w:before="240"/>
       </w:pPr>
       <w:r>
-        <w:t>SGE-IMESF: Ejecutable Final del Si</w:t>
-      </w:r>
-      <w:r>
-        <w:t>stema de Gestión de Eventos.</w:t>
-      </w:r>
+        <w:t>SGE-IMESF: Ejecutable Final del Sistema de Gestión de Eventos.</w:t>
+      </w:r>
+    </w:p>
+    <w:p>
+      <w:pPr>
+        <w:spacing w:before="240"/>
+      </w:pPr>
+      <w:r>
+        <w:t>SAA-ANERQ: Documento de especificación de requerimientos del Sistema de auditoría de aranceles.</w:t>
+      </w:r>
+    </w:p>
+    <w:p>
+      <w:pPr>
+        <w:spacing w:before="240"/>
+      </w:pPr>
+      <w:r>
+        <w:t>SAA-ANMOD: Modelo de análisis del Sistema de auditoría de arance</w:t>
+      </w:r>
+      <w:r>
+        <w:t>les.</w:t>
+      </w:r>
+    </w:p>
+    <w:p>
+      <w:pPr>
+        <w:spacing w:before="240"/>
+      </w:pPr>
+      <w:r>
+        <w:t>SAA-DSMOD: Modelo de diseño del Sistema de auditoría de aranceles.</w:t>
+      </w:r>
+    </w:p>
+    <w:p>
+      <w:pPr>
+        <w:spacing w:before="240"/>
+      </w:pPr>
+      <w:r>
+        <w:t>SAA-DSDIST: Modelo de distribución del Sistema de auditoría de aranceles.</w:t>
+      </w:r>
+    </w:p>
+    <w:p>
+      <w:pPr>
+        <w:spacing w:before="240"/>
+      </w:pPr>
+      <w:r>
+        <w:t>SAA-IMDT: Documentación técnica del Sistema de auditoría de aranceles.</w:t>
+      </w:r>
+    </w:p>
+    <w:p>
+      <w:pPr>
+        <w:spacing w:before="240"/>
+      </w:pPr>
+      <w:r>
+        <w:t>SAA-IMPROT: Prototipo del Sistema de au</w:t>
+      </w:r>
+      <w:r>
+        <w:t>ditoría de aranceles.</w:t>
+      </w:r>
+    </w:p>
+    <w:p>
+      <w:pPr>
+        <w:spacing w:before="240"/>
+      </w:pPr>
+      <w:r>
+        <w:t>SAA-IMMTP: Manual técnico del Sistema de auditoría de aranceles.</w:t>
+      </w:r>
+    </w:p>
+    <w:p>
+      <w:pPr>
+        <w:spacing w:before="240"/>
+      </w:pPr>
+      <w:r>
+        <w:t>SAA-IMESF: Ejecutable Final del Sistema de auditoría de aranceles.</w:t>
+      </w:r>
+    </w:p>
+    <w:p>
+      <w:pPr>
+        <w:spacing w:before="240"/>
+      </w:pPr>
+      <w:bookmarkStart w:id="0" w:name="_GoBack"/>
+      <w:bookmarkEnd w:id="0"/>
     </w:p>
     <w:sectPr>
       <w:pgSz w:w="11909" w:h="16834"/>
@@ -110,13 +182,13 @@
 <file path=word/numbering.xml><?xml version="1.0" encoding="utf-8"?>
 <w:numbering xmlns:wpc="http://schemas.microsoft.com/office/word/2010/wordprocessingCanvas" xmlns:cx="http://schemas.microsoft.com/office/drawing/2014/chartex" xmlns:cx1="http://schemas.microsoft.com/office/drawing/2015/9/8/chartex" xmlns:cx2="http://schemas.microsoft.com/office/drawing/2015/10/21/chartex" xmlns:cx3="http://schemas.microsoft.com/office/drawing/2016/5/9/chartex" xmlns:cx4="http://schemas.microsoft.com/office/drawing/2016/5/10/chartex" xmlns:cx5="http://schemas.microsoft.com/office/drawing/2016/5/11/chartex" xmlns:cx6="http://schemas.microsoft.com/office/drawing/2016/5/12/chartex" xmlns:cx7="http://schemas.microsoft.com/office/drawing/2016/5/13/chartex" xmlns:cx8="http://schemas.microsoft.com/office/drawing/2016/5/14/chartex" xmlns:mc="http://schemas.openxmlformats.org/markup-compatibility/2006" xmlns:aink="http://schemas.microsoft.com/office/drawing/2016/ink" xmlns:am3d="http://schemas.microsoft.com/office/drawing/2017/model3d" xmlns:o="urn:schemas-microsoft-com:office:office" xmlns:r="http://schemas.openxmlformats.org/officeDocument/2006/relationships" xmlns:m="http://schemas.openxmlformats.org/officeDocument/2006/math" xmlns:v="urn:schemas-microsoft-com:vml" xmlns:wp14="http://schemas.microsoft.com/office/word/2010/wordprocessingDrawing" xmlns:wp="http://schemas.openxmlformats.org/drawingml/2006/wordprocessingDrawing" xmlns:w10="urn:schemas-microsoft-com:office:word" xmlns:w="http://schemas.openxmlformats.org/wordprocessingml/2006/main" xmlns:w14="http://schemas.microsoft.com/office/word/2010/wordml" xmlns:w15="http://schemas.microsoft.com/office/word/2012/wordml" xmlns:w16cid="http://schemas.microsoft.com/office/word/2016/wordml/cid" xmlns:w16se="http://schemas.microsoft.com/office/word/2015/wordml/symex" xmlns:wpg="http://schemas.microsoft.com/office/word/2010/wordprocessingGroup" xmlns:wpi="http://schemas.microsoft.com/office/word/2010/wordprocessingInk" xmlns:wne="http://schemas.microsoft.com/office/word/2006/wordml" xmlns:wps="http://schemas.microsoft.com/office/word/2010/wordprocessingShape" mc:Ignorable="w14 w15 w16se w16cid wp14">
   <w:abstractNum w:abstractNumId="0" w15:restartNumberingAfterBreak="0">
-    <w:nsid w:val="0CC477AD"/>
+    <w:nsid w:val="01E85C22"/>
     <w:multiLevelType w:val="multilevel"/>
-    <w:tmpl w:val="D2E2C8AA"/>
+    <w:tmpl w:val="94AE452C"/>
     <w:lvl w:ilvl="0">
       <w:start w:val="1"/>
       <w:numFmt w:val="bullet"/>
-      <w:lvlText w:val="●"/>
+      <w:lvlText w:val="-"/>
       <w:lvlJc w:val="left"/>
       <w:pPr>
         <w:ind w:left="720" w:hanging="360"/>
@@ -128,7 +200,7 @@
     <w:lvl w:ilvl="1">
       <w:start w:val="1"/>
       <w:numFmt w:val="bullet"/>
-      <w:lvlText w:val="○"/>
+      <w:lvlText w:val="-"/>
       <w:lvlJc w:val="left"/>
       <w:pPr>
         <w:ind w:left="1440" w:hanging="360"/>
@@ -140,7 +212,7 @@
     <w:lvl w:ilvl="2">
       <w:start w:val="1"/>
       <w:numFmt w:val="bullet"/>
-      <w:lvlText w:val="■"/>
+      <w:lvlText w:val="-"/>
       <w:lvlJc w:val="left"/>
       <w:pPr>
         <w:ind w:left="2160" w:hanging="360"/>
@@ -152,7 +224,7 @@
     <w:lvl w:ilvl="3">
       <w:start w:val="1"/>
       <w:numFmt w:val="bullet"/>
-      <w:lvlText w:val="●"/>
+      <w:lvlText w:val="-"/>
       <w:lvlJc w:val="left"/>
       <w:pPr>
         <w:ind w:left="2880" w:hanging="360"/>
@@ -164,7 +236,7 @@
     <w:lvl w:ilvl="4">
       <w:start w:val="1"/>
       <w:numFmt w:val="bullet"/>
-      <w:lvlText w:val="○"/>
+      <w:lvlText w:val="-"/>
       <w:lvlJc w:val="left"/>
       <w:pPr>
         <w:ind w:left="3600" w:hanging="360"/>
@@ -176,7 +248,7 @@
     <w:lvl w:ilvl="5">
       <w:start w:val="1"/>
       <w:numFmt w:val="bullet"/>
-      <w:lvlText w:val="■"/>
+      <w:lvlText w:val="-"/>
       <w:lvlJc w:val="left"/>
       <w:pPr>
         <w:ind w:left="4320" w:hanging="360"/>
@@ -188,7 +260,7 @@
     <w:lvl w:ilvl="6">
       <w:start w:val="1"/>
       <w:numFmt w:val="bullet"/>
-      <w:lvlText w:val="●"/>
+      <w:lvlText w:val="-"/>
       <w:lvlJc w:val="left"/>
       <w:pPr>
         <w:ind w:left="5040" w:hanging="360"/>
@@ -200,7 +272,7 @@
     <w:lvl w:ilvl="7">
       <w:start w:val="1"/>
       <w:numFmt w:val="bullet"/>
-      <w:lvlText w:val="○"/>
+      <w:lvlText w:val="-"/>
       <w:lvlJc w:val="left"/>
       <w:pPr>
         <w:ind w:left="5760" w:hanging="360"/>
@@ -212,7 +284,7 @@
     <w:lvl w:ilvl="8">
       <w:start w:val="1"/>
       <w:numFmt w:val="bullet"/>
-      <w:lvlText w:val="■"/>
+      <w:lvlText w:val="-"/>
       <w:lvlJc w:val="left"/>
       <w:pPr>
         <w:ind w:left="6480" w:hanging="360"/>
@@ -223,9 +295,574 @@
     </w:lvl>
   </w:abstractNum>
   <w:abstractNum w:abstractNumId="1" w15:restartNumberingAfterBreak="0">
-    <w:nsid w:val="10390D6E"/>
+    <w:nsid w:val="0E714A87"/>
     <w:multiLevelType w:val="multilevel"/>
-    <w:tmpl w:val="EF1245F4"/>
+    <w:tmpl w:val="DFE28F42"/>
+    <w:lvl w:ilvl="0">
+      <w:start w:val="1"/>
+      <w:numFmt w:val="bullet"/>
+      <w:lvlText w:val="●"/>
+      <w:lvlJc w:val="left"/>
+      <w:pPr>
+        <w:ind w:left="720" w:hanging="360"/>
+      </w:pPr>
+      <w:rPr>
+        <w:u w:val="none"/>
+      </w:rPr>
+    </w:lvl>
+    <w:lvl w:ilvl="1">
+      <w:start w:val="1"/>
+      <w:numFmt w:val="bullet"/>
+      <w:lvlText w:val="○"/>
+      <w:lvlJc w:val="left"/>
+      <w:pPr>
+        <w:ind w:left="1440" w:hanging="360"/>
+      </w:pPr>
+      <w:rPr>
+        <w:u w:val="none"/>
+      </w:rPr>
+    </w:lvl>
+    <w:lvl w:ilvl="2">
+      <w:start w:val="1"/>
+      <w:numFmt w:val="bullet"/>
+      <w:lvlText w:val="■"/>
+      <w:lvlJc w:val="left"/>
+      <w:pPr>
+        <w:ind w:left="2160" w:hanging="360"/>
+      </w:pPr>
+      <w:rPr>
+        <w:u w:val="none"/>
+      </w:rPr>
+    </w:lvl>
+    <w:lvl w:ilvl="3">
+      <w:start w:val="1"/>
+      <w:numFmt w:val="bullet"/>
+      <w:lvlText w:val="●"/>
+      <w:lvlJc w:val="left"/>
+      <w:pPr>
+        <w:ind w:left="2880" w:hanging="360"/>
+      </w:pPr>
+      <w:rPr>
+        <w:u w:val="none"/>
+      </w:rPr>
+    </w:lvl>
+    <w:lvl w:ilvl="4">
+      <w:start w:val="1"/>
+      <w:numFmt w:val="bullet"/>
+      <w:lvlText w:val="○"/>
+      <w:lvlJc w:val="left"/>
+      <w:pPr>
+        <w:ind w:left="3600" w:hanging="360"/>
+      </w:pPr>
+      <w:rPr>
+        <w:u w:val="none"/>
+      </w:rPr>
+    </w:lvl>
+    <w:lvl w:ilvl="5">
+      <w:start w:val="1"/>
+      <w:numFmt w:val="bullet"/>
+      <w:lvlText w:val="■"/>
+      <w:lvlJc w:val="left"/>
+      <w:pPr>
+        <w:ind w:left="4320" w:hanging="360"/>
+      </w:pPr>
+      <w:rPr>
+        <w:u w:val="none"/>
+      </w:rPr>
+    </w:lvl>
+    <w:lvl w:ilvl="6">
+      <w:start w:val="1"/>
+      <w:numFmt w:val="bullet"/>
+      <w:lvlText w:val="●"/>
+      <w:lvlJc w:val="left"/>
+      <w:pPr>
+        <w:ind w:left="5040" w:hanging="360"/>
+      </w:pPr>
+      <w:rPr>
+        <w:u w:val="none"/>
+      </w:rPr>
+    </w:lvl>
+    <w:lvl w:ilvl="7">
+      <w:start w:val="1"/>
+      <w:numFmt w:val="bullet"/>
+      <w:lvlText w:val="○"/>
+      <w:lvlJc w:val="left"/>
+      <w:pPr>
+        <w:ind w:left="5760" w:hanging="360"/>
+      </w:pPr>
+      <w:rPr>
+        <w:u w:val="none"/>
+      </w:rPr>
+    </w:lvl>
+    <w:lvl w:ilvl="8">
+      <w:start w:val="1"/>
+      <w:numFmt w:val="bullet"/>
+      <w:lvlText w:val="■"/>
+      <w:lvlJc w:val="left"/>
+      <w:pPr>
+        <w:ind w:left="6480" w:hanging="360"/>
+      </w:pPr>
+      <w:rPr>
+        <w:u w:val="none"/>
+      </w:rPr>
+    </w:lvl>
+  </w:abstractNum>
+  <w:abstractNum w:abstractNumId="2" w15:restartNumberingAfterBreak="0">
+    <w:nsid w:val="29F850CA"/>
+    <w:multiLevelType w:val="multilevel"/>
+    <w:tmpl w:val="5D5AA548"/>
+    <w:lvl w:ilvl="0">
+      <w:start w:val="1"/>
+      <w:numFmt w:val="bullet"/>
+      <w:lvlText w:val="●"/>
+      <w:lvlJc w:val="left"/>
+      <w:pPr>
+        <w:ind w:left="720" w:hanging="360"/>
+      </w:pPr>
+      <w:rPr>
+        <w:u w:val="none"/>
+      </w:rPr>
+    </w:lvl>
+    <w:lvl w:ilvl="1">
+      <w:start w:val="1"/>
+      <w:numFmt w:val="bullet"/>
+      <w:lvlText w:val="○"/>
+      <w:lvlJc w:val="left"/>
+      <w:pPr>
+        <w:ind w:left="1440" w:hanging="360"/>
+      </w:pPr>
+      <w:rPr>
+        <w:u w:val="none"/>
+      </w:rPr>
+    </w:lvl>
+    <w:lvl w:ilvl="2">
+      <w:start w:val="1"/>
+      <w:numFmt w:val="bullet"/>
+      <w:lvlText w:val="■"/>
+      <w:lvlJc w:val="left"/>
+      <w:pPr>
+        <w:ind w:left="2160" w:hanging="360"/>
+      </w:pPr>
+      <w:rPr>
+        <w:u w:val="none"/>
+      </w:rPr>
+    </w:lvl>
+    <w:lvl w:ilvl="3">
+      <w:start w:val="1"/>
+      <w:numFmt w:val="bullet"/>
+      <w:lvlText w:val="●"/>
+      <w:lvlJc w:val="left"/>
+      <w:pPr>
+        <w:ind w:left="2880" w:hanging="360"/>
+      </w:pPr>
+      <w:rPr>
+        <w:u w:val="none"/>
+      </w:rPr>
+    </w:lvl>
+    <w:lvl w:ilvl="4">
+      <w:start w:val="1"/>
+      <w:numFmt w:val="bullet"/>
+      <w:lvlText w:val="○"/>
+      <w:lvlJc w:val="left"/>
+      <w:pPr>
+        <w:ind w:left="3600" w:hanging="360"/>
+      </w:pPr>
+      <w:rPr>
+        <w:u w:val="none"/>
+      </w:rPr>
+    </w:lvl>
+    <w:lvl w:ilvl="5">
+      <w:start w:val="1"/>
+      <w:numFmt w:val="bullet"/>
+      <w:lvlText w:val="■"/>
+      <w:lvlJc w:val="left"/>
+      <w:pPr>
+        <w:ind w:left="4320" w:hanging="360"/>
+      </w:pPr>
+      <w:rPr>
+        <w:u w:val="none"/>
+      </w:rPr>
+    </w:lvl>
+    <w:lvl w:ilvl="6">
+      <w:start w:val="1"/>
+      <w:numFmt w:val="bullet"/>
+      <w:lvlText w:val="●"/>
+      <w:lvlJc w:val="left"/>
+      <w:pPr>
+        <w:ind w:left="5040" w:hanging="360"/>
+      </w:pPr>
+      <w:rPr>
+        <w:u w:val="none"/>
+      </w:rPr>
+    </w:lvl>
+    <w:lvl w:ilvl="7">
+      <w:start w:val="1"/>
+      <w:numFmt w:val="bullet"/>
+      <w:lvlText w:val="○"/>
+      <w:lvlJc w:val="left"/>
+      <w:pPr>
+        <w:ind w:left="5760" w:hanging="360"/>
+      </w:pPr>
+      <w:rPr>
+        <w:u w:val="none"/>
+      </w:rPr>
+    </w:lvl>
+    <w:lvl w:ilvl="8">
+      <w:start w:val="1"/>
+      <w:numFmt w:val="bullet"/>
+      <w:lvlText w:val="■"/>
+      <w:lvlJc w:val="left"/>
+      <w:pPr>
+        <w:ind w:left="6480" w:hanging="360"/>
+      </w:pPr>
+      <w:rPr>
+        <w:u w:val="none"/>
+      </w:rPr>
+    </w:lvl>
+  </w:abstractNum>
+  <w:abstractNum w:abstractNumId="3" w15:restartNumberingAfterBreak="0">
+    <w:nsid w:val="2A4F5DA8"/>
+    <w:multiLevelType w:val="multilevel"/>
+    <w:tmpl w:val="66BE10EC"/>
+    <w:lvl w:ilvl="0">
+      <w:start w:val="1"/>
+      <w:numFmt w:val="bullet"/>
+      <w:lvlText w:val="●"/>
+      <w:lvlJc w:val="left"/>
+      <w:pPr>
+        <w:ind w:left="720" w:hanging="360"/>
+      </w:pPr>
+      <w:rPr>
+        <w:u w:val="none"/>
+      </w:rPr>
+    </w:lvl>
+    <w:lvl w:ilvl="1">
+      <w:start w:val="1"/>
+      <w:numFmt w:val="bullet"/>
+      <w:lvlText w:val="○"/>
+      <w:lvlJc w:val="left"/>
+      <w:pPr>
+        <w:ind w:left="1440" w:hanging="360"/>
+      </w:pPr>
+      <w:rPr>
+        <w:u w:val="none"/>
+      </w:rPr>
+    </w:lvl>
+    <w:lvl w:ilvl="2">
+      <w:start w:val="1"/>
+      <w:numFmt w:val="bullet"/>
+      <w:lvlText w:val="■"/>
+      <w:lvlJc w:val="left"/>
+      <w:pPr>
+        <w:ind w:left="2160" w:hanging="360"/>
+      </w:pPr>
+      <w:rPr>
+        <w:u w:val="none"/>
+      </w:rPr>
+    </w:lvl>
+    <w:lvl w:ilvl="3">
+      <w:start w:val="1"/>
+      <w:numFmt w:val="bullet"/>
+      <w:lvlText w:val="●"/>
+      <w:lvlJc w:val="left"/>
+      <w:pPr>
+        <w:ind w:left="2880" w:hanging="360"/>
+      </w:pPr>
+      <w:rPr>
+        <w:u w:val="none"/>
+      </w:rPr>
+    </w:lvl>
+    <w:lvl w:ilvl="4">
+      <w:start w:val="1"/>
+      <w:numFmt w:val="bullet"/>
+      <w:lvlText w:val="○"/>
+      <w:lvlJc w:val="left"/>
+      <w:pPr>
+        <w:ind w:left="3600" w:hanging="360"/>
+      </w:pPr>
+      <w:rPr>
+        <w:u w:val="none"/>
+      </w:rPr>
+    </w:lvl>
+    <w:lvl w:ilvl="5">
+      <w:start w:val="1"/>
+      <w:numFmt w:val="bullet"/>
+      <w:lvlText w:val="■"/>
+      <w:lvlJc w:val="left"/>
+      <w:pPr>
+        <w:ind w:left="4320" w:hanging="360"/>
+      </w:pPr>
+      <w:rPr>
+        <w:u w:val="none"/>
+      </w:rPr>
+    </w:lvl>
+    <w:lvl w:ilvl="6">
+      <w:start w:val="1"/>
+      <w:numFmt w:val="bullet"/>
+      <w:lvlText w:val="●"/>
+      <w:lvlJc w:val="left"/>
+      <w:pPr>
+        <w:ind w:left="5040" w:hanging="360"/>
+      </w:pPr>
+      <w:rPr>
+        <w:u w:val="none"/>
+      </w:rPr>
+    </w:lvl>
+    <w:lvl w:ilvl="7">
+      <w:start w:val="1"/>
+      <w:numFmt w:val="bullet"/>
+      <w:lvlText w:val="○"/>
+      <w:lvlJc w:val="left"/>
+      <w:pPr>
+        <w:ind w:left="5760" w:hanging="360"/>
+      </w:pPr>
+      <w:rPr>
+        <w:u w:val="none"/>
+      </w:rPr>
+    </w:lvl>
+    <w:lvl w:ilvl="8">
+      <w:start w:val="1"/>
+      <w:numFmt w:val="bullet"/>
+      <w:lvlText w:val="■"/>
+      <w:lvlJc w:val="left"/>
+      <w:pPr>
+        <w:ind w:left="6480" w:hanging="360"/>
+      </w:pPr>
+      <w:rPr>
+        <w:u w:val="none"/>
+      </w:rPr>
+    </w:lvl>
+  </w:abstractNum>
+  <w:abstractNum w:abstractNumId="4" w15:restartNumberingAfterBreak="0">
+    <w:nsid w:val="2C7C495B"/>
+    <w:multiLevelType w:val="multilevel"/>
+    <w:tmpl w:val="FE2C973A"/>
+    <w:lvl w:ilvl="0">
+      <w:start w:val="1"/>
+      <w:numFmt w:val="bullet"/>
+      <w:lvlText w:val="●"/>
+      <w:lvlJc w:val="left"/>
+      <w:pPr>
+        <w:ind w:left="720" w:hanging="360"/>
+      </w:pPr>
+      <w:rPr>
+        <w:u w:val="none"/>
+      </w:rPr>
+    </w:lvl>
+    <w:lvl w:ilvl="1">
+      <w:start w:val="1"/>
+      <w:numFmt w:val="bullet"/>
+      <w:lvlText w:val="○"/>
+      <w:lvlJc w:val="left"/>
+      <w:pPr>
+        <w:ind w:left="1440" w:hanging="360"/>
+      </w:pPr>
+      <w:rPr>
+        <w:u w:val="none"/>
+      </w:rPr>
+    </w:lvl>
+    <w:lvl w:ilvl="2">
+      <w:start w:val="1"/>
+      <w:numFmt w:val="bullet"/>
+      <w:lvlText w:val="■"/>
+      <w:lvlJc w:val="left"/>
+      <w:pPr>
+        <w:ind w:left="2160" w:hanging="360"/>
+      </w:pPr>
+      <w:rPr>
+        <w:u w:val="none"/>
+      </w:rPr>
+    </w:lvl>
+    <w:lvl w:ilvl="3">
+      <w:start w:val="1"/>
+      <w:numFmt w:val="bullet"/>
+      <w:lvlText w:val="●"/>
+      <w:lvlJc w:val="left"/>
+      <w:pPr>
+        <w:ind w:left="2880" w:hanging="360"/>
+      </w:pPr>
+      <w:rPr>
+        <w:u w:val="none"/>
+      </w:rPr>
+    </w:lvl>
+    <w:lvl w:ilvl="4">
+      <w:start w:val="1"/>
+      <w:numFmt w:val="bullet"/>
+      <w:lvlText w:val="○"/>
+      <w:lvlJc w:val="left"/>
+      <w:pPr>
+        <w:ind w:left="3600" w:hanging="360"/>
+      </w:pPr>
+      <w:rPr>
+        <w:u w:val="none"/>
+      </w:rPr>
+    </w:lvl>
+    <w:lvl w:ilvl="5">
+      <w:start w:val="1"/>
+      <w:numFmt w:val="bullet"/>
+      <w:lvlText w:val="■"/>
+      <w:lvlJc w:val="left"/>
+      <w:pPr>
+        <w:ind w:left="4320" w:hanging="360"/>
+      </w:pPr>
+      <w:rPr>
+        <w:u w:val="none"/>
+      </w:rPr>
+    </w:lvl>
+    <w:lvl w:ilvl="6">
+      <w:start w:val="1"/>
+      <w:numFmt w:val="bullet"/>
+      <w:lvlText w:val="●"/>
+      <w:lvlJc w:val="left"/>
+      <w:pPr>
+        <w:ind w:left="5040" w:hanging="360"/>
+      </w:pPr>
+      <w:rPr>
+        <w:u w:val="none"/>
+      </w:rPr>
+    </w:lvl>
+    <w:lvl w:ilvl="7">
+      <w:start w:val="1"/>
+      <w:numFmt w:val="bullet"/>
+      <w:lvlText w:val="○"/>
+      <w:lvlJc w:val="left"/>
+      <w:pPr>
+        <w:ind w:left="5760" w:hanging="360"/>
+      </w:pPr>
+      <w:rPr>
+        <w:u w:val="none"/>
+      </w:rPr>
+    </w:lvl>
+    <w:lvl w:ilvl="8">
+      <w:start w:val="1"/>
+      <w:numFmt w:val="bullet"/>
+      <w:lvlText w:val="■"/>
+      <w:lvlJc w:val="left"/>
+      <w:pPr>
+        <w:ind w:left="6480" w:hanging="360"/>
+      </w:pPr>
+      <w:rPr>
+        <w:u w:val="none"/>
+      </w:rPr>
+    </w:lvl>
+  </w:abstractNum>
+  <w:abstractNum w:abstractNumId="5" w15:restartNumberingAfterBreak="0">
+    <w:nsid w:val="347B0246"/>
+    <w:multiLevelType w:val="multilevel"/>
+    <w:tmpl w:val="D2A6E106"/>
+    <w:lvl w:ilvl="0">
+      <w:start w:val="1"/>
+      <w:numFmt w:val="bullet"/>
+      <w:lvlText w:val="-"/>
+      <w:lvlJc w:val="left"/>
+      <w:pPr>
+        <w:ind w:left="1440" w:hanging="360"/>
+      </w:pPr>
+      <w:rPr>
+        <w:u w:val="none"/>
+      </w:rPr>
+    </w:lvl>
+    <w:lvl w:ilvl="1">
+      <w:start w:val="1"/>
+      <w:numFmt w:val="bullet"/>
+      <w:lvlText w:val="-"/>
+      <w:lvlJc w:val="left"/>
+      <w:pPr>
+        <w:ind w:left="2160" w:hanging="360"/>
+      </w:pPr>
+      <w:rPr>
+        <w:u w:val="none"/>
+      </w:rPr>
+    </w:lvl>
+    <w:lvl w:ilvl="2">
+      <w:start w:val="1"/>
+      <w:numFmt w:val="bullet"/>
+      <w:lvlText w:val="-"/>
+      <w:lvlJc w:val="left"/>
+      <w:pPr>
+        <w:ind w:left="2880" w:hanging="360"/>
+      </w:pPr>
+      <w:rPr>
+        <w:u w:val="none"/>
+      </w:rPr>
+    </w:lvl>
+    <w:lvl w:ilvl="3">
+      <w:start w:val="1"/>
+      <w:numFmt w:val="bullet"/>
+      <w:lvlText w:val="-"/>
+      <w:lvlJc w:val="left"/>
+      <w:pPr>
+        <w:ind w:left="3600" w:hanging="360"/>
+      </w:pPr>
+      <w:rPr>
+        <w:u w:val="none"/>
+      </w:rPr>
+    </w:lvl>
+    <w:lvl w:ilvl="4">
+      <w:start w:val="1"/>
+      <w:numFmt w:val="bullet"/>
+      <w:lvlText w:val="-"/>
+      <w:lvlJc w:val="left"/>
+      <w:pPr>
+        <w:ind w:left="4320" w:hanging="360"/>
+      </w:pPr>
+      <w:rPr>
+        <w:u w:val="none"/>
+      </w:rPr>
+    </w:lvl>
+    <w:lvl w:ilvl="5">
+      <w:start w:val="1"/>
+      <w:numFmt w:val="bullet"/>
+      <w:lvlText w:val="-"/>
+      <w:lvlJc w:val="left"/>
+      <w:pPr>
+        <w:ind w:left="5040" w:hanging="360"/>
+      </w:pPr>
+      <w:rPr>
+        <w:u w:val="none"/>
+      </w:rPr>
+    </w:lvl>
+    <w:lvl w:ilvl="6">
+      <w:start w:val="1"/>
+      <w:numFmt w:val="bullet"/>
+      <w:lvlText w:val="-"/>
+      <w:lvlJc w:val="left"/>
+      <w:pPr>
+        <w:ind w:left="5760" w:hanging="360"/>
+      </w:pPr>
+      <w:rPr>
+        <w:u w:val="none"/>
+      </w:rPr>
+    </w:lvl>
+    <w:lvl w:ilvl="7">
+      <w:start w:val="1"/>
+      <w:numFmt w:val="bullet"/>
+      <w:lvlText w:val="-"/>
+      <w:lvlJc w:val="left"/>
+      <w:pPr>
+        <w:ind w:left="6480" w:hanging="360"/>
+      </w:pPr>
+      <w:rPr>
+        <w:u w:val="none"/>
+      </w:rPr>
+    </w:lvl>
+    <w:lvl w:ilvl="8">
+      <w:start w:val="1"/>
+      <w:numFmt w:val="bullet"/>
+      <w:lvlText w:val="-"/>
+      <w:lvlJc w:val="left"/>
+      <w:pPr>
+        <w:ind w:left="7200" w:hanging="360"/>
+      </w:pPr>
+      <w:rPr>
+        <w:u w:val="none"/>
+      </w:rPr>
+    </w:lvl>
+  </w:abstractNum>
+  <w:abstractNum w:abstractNumId="6" w15:restartNumberingAfterBreak="0">
+    <w:nsid w:val="5ACD2BCB"/>
+    <w:multiLevelType w:val="multilevel"/>
+    <w:tmpl w:val="71E02EA8"/>
     <w:lvl w:ilvl="0">
       <w:start w:val="1"/>
       <w:numFmt w:val="decimal"/>
@@ -326,571 +963,6 @@
       <w:start w:val="1"/>
       <w:numFmt w:val="lowerRoman"/>
       <w:lvlText w:val="%9."/>
-      <w:lvlJc w:val="left"/>
-      <w:pPr>
-        <w:ind w:left="6480" w:hanging="360"/>
-      </w:pPr>
-      <w:rPr>
-        <w:u w:val="none"/>
-      </w:rPr>
-    </w:lvl>
-  </w:abstractNum>
-  <w:abstractNum w:abstractNumId="2" w15:restartNumberingAfterBreak="0">
-    <w:nsid w:val="12730B44"/>
-    <w:multiLevelType w:val="multilevel"/>
-    <w:tmpl w:val="BDB081D8"/>
-    <w:lvl w:ilvl="0">
-      <w:start w:val="1"/>
-      <w:numFmt w:val="bullet"/>
-      <w:lvlText w:val="●"/>
-      <w:lvlJc w:val="left"/>
-      <w:pPr>
-        <w:ind w:left="720" w:hanging="360"/>
-      </w:pPr>
-      <w:rPr>
-        <w:u w:val="none"/>
-      </w:rPr>
-    </w:lvl>
-    <w:lvl w:ilvl="1">
-      <w:start w:val="1"/>
-      <w:numFmt w:val="bullet"/>
-      <w:lvlText w:val="○"/>
-      <w:lvlJc w:val="left"/>
-      <w:pPr>
-        <w:ind w:left="1440" w:hanging="360"/>
-      </w:pPr>
-      <w:rPr>
-        <w:u w:val="none"/>
-      </w:rPr>
-    </w:lvl>
-    <w:lvl w:ilvl="2">
-      <w:start w:val="1"/>
-      <w:numFmt w:val="bullet"/>
-      <w:lvlText w:val="■"/>
-      <w:lvlJc w:val="left"/>
-      <w:pPr>
-        <w:ind w:left="2160" w:hanging="360"/>
-      </w:pPr>
-      <w:rPr>
-        <w:u w:val="none"/>
-      </w:rPr>
-    </w:lvl>
-    <w:lvl w:ilvl="3">
-      <w:start w:val="1"/>
-      <w:numFmt w:val="bullet"/>
-      <w:lvlText w:val="●"/>
-      <w:lvlJc w:val="left"/>
-      <w:pPr>
-        <w:ind w:left="2880" w:hanging="360"/>
-      </w:pPr>
-      <w:rPr>
-        <w:u w:val="none"/>
-      </w:rPr>
-    </w:lvl>
-    <w:lvl w:ilvl="4">
-      <w:start w:val="1"/>
-      <w:numFmt w:val="bullet"/>
-      <w:lvlText w:val="○"/>
-      <w:lvlJc w:val="left"/>
-      <w:pPr>
-        <w:ind w:left="3600" w:hanging="360"/>
-      </w:pPr>
-      <w:rPr>
-        <w:u w:val="none"/>
-      </w:rPr>
-    </w:lvl>
-    <w:lvl w:ilvl="5">
-      <w:start w:val="1"/>
-      <w:numFmt w:val="bullet"/>
-      <w:lvlText w:val="■"/>
-      <w:lvlJc w:val="left"/>
-      <w:pPr>
-        <w:ind w:left="4320" w:hanging="360"/>
-      </w:pPr>
-      <w:rPr>
-        <w:u w:val="none"/>
-      </w:rPr>
-    </w:lvl>
-    <w:lvl w:ilvl="6">
-      <w:start w:val="1"/>
-      <w:numFmt w:val="bullet"/>
-      <w:lvlText w:val="●"/>
-      <w:lvlJc w:val="left"/>
-      <w:pPr>
-        <w:ind w:left="5040" w:hanging="360"/>
-      </w:pPr>
-      <w:rPr>
-        <w:u w:val="none"/>
-      </w:rPr>
-    </w:lvl>
-    <w:lvl w:ilvl="7">
-      <w:start w:val="1"/>
-      <w:numFmt w:val="bullet"/>
-      <w:lvlText w:val="○"/>
-      <w:lvlJc w:val="left"/>
-      <w:pPr>
-        <w:ind w:left="5760" w:hanging="360"/>
-      </w:pPr>
-      <w:rPr>
-        <w:u w:val="none"/>
-      </w:rPr>
-    </w:lvl>
-    <w:lvl w:ilvl="8">
-      <w:start w:val="1"/>
-      <w:numFmt w:val="bullet"/>
-      <w:lvlText w:val="■"/>
-      <w:lvlJc w:val="left"/>
-      <w:pPr>
-        <w:ind w:left="6480" w:hanging="360"/>
-      </w:pPr>
-      <w:rPr>
-        <w:u w:val="none"/>
-      </w:rPr>
-    </w:lvl>
-  </w:abstractNum>
-  <w:abstractNum w:abstractNumId="3" w15:restartNumberingAfterBreak="0">
-    <w:nsid w:val="14595376"/>
-    <w:multiLevelType w:val="multilevel"/>
-    <w:tmpl w:val="4322FC88"/>
-    <w:lvl w:ilvl="0">
-      <w:start w:val="1"/>
-      <w:numFmt w:val="bullet"/>
-      <w:lvlText w:val="●"/>
-      <w:lvlJc w:val="left"/>
-      <w:pPr>
-        <w:ind w:left="720" w:hanging="360"/>
-      </w:pPr>
-      <w:rPr>
-        <w:u w:val="none"/>
-      </w:rPr>
-    </w:lvl>
-    <w:lvl w:ilvl="1">
-      <w:start w:val="1"/>
-      <w:numFmt w:val="bullet"/>
-      <w:lvlText w:val="○"/>
-      <w:lvlJc w:val="left"/>
-      <w:pPr>
-        <w:ind w:left="1440" w:hanging="360"/>
-      </w:pPr>
-      <w:rPr>
-        <w:u w:val="none"/>
-      </w:rPr>
-    </w:lvl>
-    <w:lvl w:ilvl="2">
-      <w:start w:val="1"/>
-      <w:numFmt w:val="bullet"/>
-      <w:lvlText w:val="■"/>
-      <w:lvlJc w:val="left"/>
-      <w:pPr>
-        <w:ind w:left="2160" w:hanging="360"/>
-      </w:pPr>
-      <w:rPr>
-        <w:u w:val="none"/>
-      </w:rPr>
-    </w:lvl>
-    <w:lvl w:ilvl="3">
-      <w:start w:val="1"/>
-      <w:numFmt w:val="bullet"/>
-      <w:lvlText w:val="●"/>
-      <w:lvlJc w:val="left"/>
-      <w:pPr>
-        <w:ind w:left="2880" w:hanging="360"/>
-      </w:pPr>
-      <w:rPr>
-        <w:u w:val="none"/>
-      </w:rPr>
-    </w:lvl>
-    <w:lvl w:ilvl="4">
-      <w:start w:val="1"/>
-      <w:numFmt w:val="bullet"/>
-      <w:lvlText w:val="○"/>
-      <w:lvlJc w:val="left"/>
-      <w:pPr>
-        <w:ind w:left="3600" w:hanging="360"/>
-      </w:pPr>
-      <w:rPr>
-        <w:u w:val="none"/>
-      </w:rPr>
-    </w:lvl>
-    <w:lvl w:ilvl="5">
-      <w:start w:val="1"/>
-      <w:numFmt w:val="bullet"/>
-      <w:lvlText w:val="■"/>
-      <w:lvlJc w:val="left"/>
-      <w:pPr>
-        <w:ind w:left="4320" w:hanging="360"/>
-      </w:pPr>
-      <w:rPr>
-        <w:u w:val="none"/>
-      </w:rPr>
-    </w:lvl>
-    <w:lvl w:ilvl="6">
-      <w:start w:val="1"/>
-      <w:numFmt w:val="bullet"/>
-      <w:lvlText w:val="●"/>
-      <w:lvlJc w:val="left"/>
-      <w:pPr>
-        <w:ind w:left="5040" w:hanging="360"/>
-      </w:pPr>
-      <w:rPr>
-        <w:u w:val="none"/>
-      </w:rPr>
-    </w:lvl>
-    <w:lvl w:ilvl="7">
-      <w:start w:val="1"/>
-      <w:numFmt w:val="bullet"/>
-      <w:lvlText w:val="○"/>
-      <w:lvlJc w:val="left"/>
-      <w:pPr>
-        <w:ind w:left="5760" w:hanging="360"/>
-      </w:pPr>
-      <w:rPr>
-        <w:u w:val="none"/>
-      </w:rPr>
-    </w:lvl>
-    <w:lvl w:ilvl="8">
-      <w:start w:val="1"/>
-      <w:numFmt w:val="bullet"/>
-      <w:lvlText w:val="■"/>
-      <w:lvlJc w:val="left"/>
-      <w:pPr>
-        <w:ind w:left="6480" w:hanging="360"/>
-      </w:pPr>
-      <w:rPr>
-        <w:u w:val="none"/>
-      </w:rPr>
-    </w:lvl>
-  </w:abstractNum>
-  <w:abstractNum w:abstractNumId="4" w15:restartNumberingAfterBreak="0">
-    <w:nsid w:val="3C432662"/>
-    <w:multiLevelType w:val="multilevel"/>
-    <w:tmpl w:val="66D8E064"/>
-    <w:lvl w:ilvl="0">
-      <w:start w:val="1"/>
-      <w:numFmt w:val="bullet"/>
-      <w:lvlText w:val="●"/>
-      <w:lvlJc w:val="left"/>
-      <w:pPr>
-        <w:ind w:left="720" w:hanging="360"/>
-      </w:pPr>
-      <w:rPr>
-        <w:u w:val="none"/>
-      </w:rPr>
-    </w:lvl>
-    <w:lvl w:ilvl="1">
-      <w:start w:val="1"/>
-      <w:numFmt w:val="bullet"/>
-      <w:lvlText w:val="○"/>
-      <w:lvlJc w:val="left"/>
-      <w:pPr>
-        <w:ind w:left="1440" w:hanging="360"/>
-      </w:pPr>
-      <w:rPr>
-        <w:u w:val="none"/>
-      </w:rPr>
-    </w:lvl>
-    <w:lvl w:ilvl="2">
-      <w:start w:val="1"/>
-      <w:numFmt w:val="bullet"/>
-      <w:lvlText w:val="■"/>
-      <w:lvlJc w:val="left"/>
-      <w:pPr>
-        <w:ind w:left="2160" w:hanging="360"/>
-      </w:pPr>
-      <w:rPr>
-        <w:u w:val="none"/>
-      </w:rPr>
-    </w:lvl>
-    <w:lvl w:ilvl="3">
-      <w:start w:val="1"/>
-      <w:numFmt w:val="bullet"/>
-      <w:lvlText w:val="●"/>
-      <w:lvlJc w:val="left"/>
-      <w:pPr>
-        <w:ind w:left="2880" w:hanging="360"/>
-      </w:pPr>
-      <w:rPr>
-        <w:u w:val="none"/>
-      </w:rPr>
-    </w:lvl>
-    <w:lvl w:ilvl="4">
-      <w:start w:val="1"/>
-      <w:numFmt w:val="bullet"/>
-      <w:lvlText w:val="○"/>
-      <w:lvlJc w:val="left"/>
-      <w:pPr>
-        <w:ind w:left="3600" w:hanging="360"/>
-      </w:pPr>
-      <w:rPr>
-        <w:u w:val="none"/>
-      </w:rPr>
-    </w:lvl>
-    <w:lvl w:ilvl="5">
-      <w:start w:val="1"/>
-      <w:numFmt w:val="bullet"/>
-      <w:lvlText w:val="■"/>
-      <w:lvlJc w:val="left"/>
-      <w:pPr>
-        <w:ind w:left="4320" w:hanging="360"/>
-      </w:pPr>
-      <w:rPr>
-        <w:u w:val="none"/>
-      </w:rPr>
-    </w:lvl>
-    <w:lvl w:ilvl="6">
-      <w:start w:val="1"/>
-      <w:numFmt w:val="bullet"/>
-      <w:lvlText w:val="●"/>
-      <w:lvlJc w:val="left"/>
-      <w:pPr>
-        <w:ind w:left="5040" w:hanging="360"/>
-      </w:pPr>
-      <w:rPr>
-        <w:u w:val="none"/>
-      </w:rPr>
-    </w:lvl>
-    <w:lvl w:ilvl="7">
-      <w:start w:val="1"/>
-      <w:numFmt w:val="bullet"/>
-      <w:lvlText w:val="○"/>
-      <w:lvlJc w:val="left"/>
-      <w:pPr>
-        <w:ind w:left="5760" w:hanging="360"/>
-      </w:pPr>
-      <w:rPr>
-        <w:u w:val="none"/>
-      </w:rPr>
-    </w:lvl>
-    <w:lvl w:ilvl="8">
-      <w:start w:val="1"/>
-      <w:numFmt w:val="bullet"/>
-      <w:lvlText w:val="■"/>
-      <w:lvlJc w:val="left"/>
-      <w:pPr>
-        <w:ind w:left="6480" w:hanging="360"/>
-      </w:pPr>
-      <w:rPr>
-        <w:u w:val="none"/>
-      </w:rPr>
-    </w:lvl>
-  </w:abstractNum>
-  <w:abstractNum w:abstractNumId="5" w15:restartNumberingAfterBreak="0">
-    <w:nsid w:val="4D1A2FFC"/>
-    <w:multiLevelType w:val="multilevel"/>
-    <w:tmpl w:val="440E4840"/>
-    <w:lvl w:ilvl="0">
-      <w:start w:val="1"/>
-      <w:numFmt w:val="bullet"/>
-      <w:lvlText w:val="-"/>
-      <w:lvlJc w:val="left"/>
-      <w:pPr>
-        <w:ind w:left="1440" w:hanging="360"/>
-      </w:pPr>
-      <w:rPr>
-        <w:u w:val="none"/>
-      </w:rPr>
-    </w:lvl>
-    <w:lvl w:ilvl="1">
-      <w:start w:val="1"/>
-      <w:numFmt w:val="bullet"/>
-      <w:lvlText w:val="-"/>
-      <w:lvlJc w:val="left"/>
-      <w:pPr>
-        <w:ind w:left="2160" w:hanging="360"/>
-      </w:pPr>
-      <w:rPr>
-        <w:u w:val="none"/>
-      </w:rPr>
-    </w:lvl>
-    <w:lvl w:ilvl="2">
-      <w:start w:val="1"/>
-      <w:numFmt w:val="bullet"/>
-      <w:lvlText w:val="-"/>
-      <w:lvlJc w:val="left"/>
-      <w:pPr>
-        <w:ind w:left="2880" w:hanging="360"/>
-      </w:pPr>
-      <w:rPr>
-        <w:u w:val="none"/>
-      </w:rPr>
-    </w:lvl>
-    <w:lvl w:ilvl="3">
-      <w:start w:val="1"/>
-      <w:numFmt w:val="bullet"/>
-      <w:lvlText w:val="-"/>
-      <w:lvlJc w:val="left"/>
-      <w:pPr>
-        <w:ind w:left="3600" w:hanging="360"/>
-      </w:pPr>
-      <w:rPr>
-        <w:u w:val="none"/>
-      </w:rPr>
-    </w:lvl>
-    <w:lvl w:ilvl="4">
-      <w:start w:val="1"/>
-      <w:numFmt w:val="bullet"/>
-      <w:lvlText w:val="-"/>
-      <w:lvlJc w:val="left"/>
-      <w:pPr>
-        <w:ind w:left="4320" w:hanging="360"/>
-      </w:pPr>
-      <w:rPr>
-        <w:u w:val="none"/>
-      </w:rPr>
-    </w:lvl>
-    <w:lvl w:ilvl="5">
-      <w:start w:val="1"/>
-      <w:numFmt w:val="bullet"/>
-      <w:lvlText w:val="-"/>
-      <w:lvlJc w:val="left"/>
-      <w:pPr>
-        <w:ind w:left="5040" w:hanging="360"/>
-      </w:pPr>
-      <w:rPr>
-        <w:u w:val="none"/>
-      </w:rPr>
-    </w:lvl>
-    <w:lvl w:ilvl="6">
-      <w:start w:val="1"/>
-      <w:numFmt w:val="bullet"/>
-      <w:lvlText w:val="-"/>
-      <w:lvlJc w:val="left"/>
-      <w:pPr>
-        <w:ind w:left="5760" w:hanging="360"/>
-      </w:pPr>
-      <w:rPr>
-        <w:u w:val="none"/>
-      </w:rPr>
-    </w:lvl>
-    <w:lvl w:ilvl="7">
-      <w:start w:val="1"/>
-      <w:numFmt w:val="bullet"/>
-      <w:lvlText w:val="-"/>
-      <w:lvlJc w:val="left"/>
-      <w:pPr>
-        <w:ind w:left="6480" w:hanging="360"/>
-      </w:pPr>
-      <w:rPr>
-        <w:u w:val="none"/>
-      </w:rPr>
-    </w:lvl>
-    <w:lvl w:ilvl="8">
-      <w:start w:val="1"/>
-      <w:numFmt w:val="bullet"/>
-      <w:lvlText w:val="-"/>
-      <w:lvlJc w:val="left"/>
-      <w:pPr>
-        <w:ind w:left="7200" w:hanging="360"/>
-      </w:pPr>
-      <w:rPr>
-        <w:u w:val="none"/>
-      </w:rPr>
-    </w:lvl>
-  </w:abstractNum>
-  <w:abstractNum w:abstractNumId="6" w15:restartNumberingAfterBreak="0">
-    <w:nsid w:val="58161294"/>
-    <w:multiLevelType w:val="multilevel"/>
-    <w:tmpl w:val="FD5EA518"/>
-    <w:lvl w:ilvl="0">
-      <w:start w:val="1"/>
-      <w:numFmt w:val="bullet"/>
-      <w:lvlText w:val="-"/>
-      <w:lvlJc w:val="left"/>
-      <w:pPr>
-        <w:ind w:left="720" w:hanging="360"/>
-      </w:pPr>
-      <w:rPr>
-        <w:u w:val="none"/>
-      </w:rPr>
-    </w:lvl>
-    <w:lvl w:ilvl="1">
-      <w:start w:val="1"/>
-      <w:numFmt w:val="bullet"/>
-      <w:lvlText w:val="-"/>
-      <w:lvlJc w:val="left"/>
-      <w:pPr>
-        <w:ind w:left="1440" w:hanging="360"/>
-      </w:pPr>
-      <w:rPr>
-        <w:u w:val="none"/>
-      </w:rPr>
-    </w:lvl>
-    <w:lvl w:ilvl="2">
-      <w:start w:val="1"/>
-      <w:numFmt w:val="bullet"/>
-      <w:lvlText w:val="-"/>
-      <w:lvlJc w:val="left"/>
-      <w:pPr>
-        <w:ind w:left="2160" w:hanging="360"/>
-      </w:pPr>
-      <w:rPr>
-        <w:u w:val="none"/>
-      </w:rPr>
-    </w:lvl>
-    <w:lvl w:ilvl="3">
-      <w:start w:val="1"/>
-      <w:numFmt w:val="bullet"/>
-      <w:lvlText w:val="-"/>
-      <w:lvlJc w:val="left"/>
-      <w:pPr>
-        <w:ind w:left="2880" w:hanging="360"/>
-      </w:pPr>
-      <w:rPr>
-        <w:u w:val="none"/>
-      </w:rPr>
-    </w:lvl>
-    <w:lvl w:ilvl="4">
-      <w:start w:val="1"/>
-      <w:numFmt w:val="bullet"/>
-      <w:lvlText w:val="-"/>
-      <w:lvlJc w:val="left"/>
-      <w:pPr>
-        <w:ind w:left="3600" w:hanging="360"/>
-      </w:pPr>
-      <w:rPr>
-        <w:u w:val="none"/>
-      </w:rPr>
-    </w:lvl>
-    <w:lvl w:ilvl="5">
-      <w:start w:val="1"/>
-      <w:numFmt w:val="bullet"/>
-      <w:lvlText w:val="-"/>
-      <w:lvlJc w:val="left"/>
-      <w:pPr>
-        <w:ind w:left="4320" w:hanging="360"/>
-      </w:pPr>
-      <w:rPr>
-        <w:u w:val="none"/>
-      </w:rPr>
-    </w:lvl>
-    <w:lvl w:ilvl="6">
-      <w:start w:val="1"/>
-      <w:numFmt w:val="bullet"/>
-      <w:lvlText w:val="-"/>
-      <w:lvlJc w:val="left"/>
-      <w:pPr>
-        <w:ind w:left="5040" w:hanging="360"/>
-      </w:pPr>
-      <w:rPr>
-        <w:u w:val="none"/>
-      </w:rPr>
-    </w:lvl>
-    <w:lvl w:ilvl="7">
-      <w:start w:val="1"/>
-      <w:numFmt w:val="bullet"/>
-      <w:lvlText w:val="-"/>
-      <w:lvlJc w:val="left"/>
-      <w:pPr>
-        <w:ind w:left="5760" w:hanging="360"/>
-      </w:pPr>
-      <w:rPr>
-        <w:u w:val="none"/>
-      </w:rPr>
-    </w:lvl>
-    <w:lvl w:ilvl="8">
-      <w:start w:val="1"/>
-      <w:numFmt w:val="bullet"/>
-      <w:lvlText w:val="-"/>
       <w:lvlJc w:val="left"/>
       <w:pPr>
         <w:ind w:left="6480" w:hanging="360"/>
@@ -904,22 +976,22 @@
     <w:abstractNumId w:val="5"/>
   </w:num>
   <w:num w:numId="2">
+    <w:abstractNumId w:val="2"/>
+  </w:num>
+  <w:num w:numId="3">
     <w:abstractNumId w:val="3"/>
   </w:num>
-  <w:num w:numId="3">
+  <w:num w:numId="4">
+    <w:abstractNumId w:val="6"/>
+  </w:num>
+  <w:num w:numId="5">
     <w:abstractNumId w:val="4"/>
   </w:num>
-  <w:num w:numId="4">
-    <w:abstractNumId w:val="1"/>
-  </w:num>
-  <w:num w:numId="5">
-    <w:abstractNumId w:val="2"/>
-  </w:num>
   <w:num w:numId="6">
-    <w:abstractNumId w:val="6"/>
+    <w:abstractNumId w:val="0"/>
   </w:num>
   <w:num w:numId="7">
-    <w:abstractNumId w:val="0"/>
+    <w:abstractNumId w:val="1"/>
   </w:num>
 </w:numbering>
 </file>

</xml_diff>

<commit_message>
Avance de clasificación de los ítems de la configuración
</commit_message>
<xml_diff>
--- a/Gestión/Planes/PGC.docx
+++ b/Gestión/Planes/PGC.docx
@@ -1182,11 +1182,765 @@
           </w:p>
         </w:tc>
       </w:tr>
+      <w:tr>
+        <w:trPr>
+          <w:trHeight w:val="500"/>
+          <w:jc w:val="center"/>
+        </w:trPr>
+        <w:tc>
+          <w:tcPr>
+            <w:tcW w:w="2258" w:type="dxa"/>
+            <w:tcBorders>
+              <w:top w:val="single" w:sz="8" w:space="0" w:color="000000"/>
+              <w:left w:val="single" w:sz="8" w:space="0" w:color="000000"/>
+              <w:bottom w:val="single" w:sz="8" w:space="0" w:color="000000"/>
+              <w:right w:val="single" w:sz="8" w:space="0" w:color="000000"/>
+            </w:tcBorders>
+            <w:tcMar>
+              <w:top w:w="100" w:type="dxa"/>
+              <w:left w:w="100" w:type="dxa"/>
+              <w:bottom w:w="100" w:type="dxa"/>
+              <w:right w:w="100" w:type="dxa"/>
+            </w:tcMar>
+          </w:tcPr>
+          <w:p>
+            <w:pPr>
+              <w:spacing w:before="240" w:after="0" w:line="240" w:lineRule="auto"/>
+              <w:jc w:val="center"/>
+              <w:rPr>
+                <w:rFonts w:ascii="Times New Roman" w:eastAsia="Times New Roman" w:hAnsi="Times New Roman" w:cs="Times New Roman"/>
+                <w:sz w:val="24"/>
+                <w:szCs w:val="24"/>
+                <w:lang w:eastAsia="es-PE"/>
+              </w:rPr>
+            </w:pPr>
+            <w:bookmarkStart w:id="1" w:name="_GoBack" w:colFirst="0" w:colLast="0"/>
+            <w:r>
+              <w:rPr>
+                <w:rFonts w:ascii="Arial" w:eastAsia="Times New Roman" w:hAnsi="Arial" w:cs="Arial"/>
+                <w:color w:val="000000"/>
+                <w:lang w:eastAsia="es-PE"/>
+              </w:rPr>
+              <w:t>E</w:t>
+            </w:r>
+          </w:p>
+        </w:tc>
+        <w:tc>
+          <w:tcPr>
+            <w:tcW w:w="4754" w:type="dxa"/>
+            <w:tcBorders>
+              <w:top w:val="single" w:sz="8" w:space="0" w:color="000000"/>
+              <w:left w:val="single" w:sz="8" w:space="0" w:color="000000"/>
+              <w:bottom w:val="single" w:sz="8" w:space="0" w:color="000000"/>
+              <w:right w:val="single" w:sz="8" w:space="0" w:color="000000"/>
+            </w:tcBorders>
+            <w:tcMar>
+              <w:top w:w="100" w:type="dxa"/>
+              <w:left w:w="100" w:type="dxa"/>
+              <w:bottom w:w="100" w:type="dxa"/>
+              <w:right w:w="100" w:type="dxa"/>
+            </w:tcMar>
+          </w:tcPr>
+          <w:p>
+            <w:pPr>
+              <w:spacing w:before="240" w:after="0" w:line="240" w:lineRule="auto"/>
+              <w:rPr>
+                <w:rFonts w:ascii="Times New Roman" w:eastAsia="Times New Roman" w:hAnsi="Times New Roman" w:cs="Times New Roman"/>
+                <w:sz w:val="24"/>
+                <w:szCs w:val="24"/>
+                <w:lang w:eastAsia="es-PE"/>
+              </w:rPr>
+            </w:pPr>
+            <w:r>
+              <w:rPr>
+                <w:rFonts w:ascii="Arial" w:eastAsia="Times New Roman" w:hAnsi="Arial" w:cs="Arial"/>
+                <w:color w:val="000000"/>
+                <w:lang w:eastAsia="es-PE"/>
+              </w:rPr>
+              <w:t>Diagrama de red del cronograma del proyecto</w:t>
+            </w:r>
+          </w:p>
+        </w:tc>
+        <w:tc>
+          <w:tcPr>
+            <w:tcW w:w="1265" w:type="dxa"/>
+            <w:tcBorders>
+              <w:top w:val="single" w:sz="8" w:space="0" w:color="000000"/>
+              <w:left w:val="single" w:sz="8" w:space="0" w:color="000000"/>
+              <w:bottom w:val="single" w:sz="8" w:space="0" w:color="000000"/>
+              <w:right w:val="single" w:sz="8" w:space="0" w:color="000000"/>
+            </w:tcBorders>
+            <w:tcMar>
+              <w:top w:w="100" w:type="dxa"/>
+              <w:left w:w="100" w:type="dxa"/>
+              <w:bottom w:w="100" w:type="dxa"/>
+              <w:right w:w="100" w:type="dxa"/>
+            </w:tcMar>
+          </w:tcPr>
+          <w:p>
+            <w:pPr>
+              <w:spacing w:before="240" w:after="0" w:line="240" w:lineRule="auto"/>
+              <w:rPr>
+                <w:rFonts w:ascii="Times New Roman" w:eastAsia="Times New Roman" w:hAnsi="Times New Roman" w:cs="Times New Roman"/>
+                <w:sz w:val="24"/>
+                <w:szCs w:val="24"/>
+                <w:lang w:eastAsia="es-PE"/>
+              </w:rPr>
+            </w:pPr>
+            <w:r>
+              <w:rPr>
+                <w:rFonts w:ascii="Arial" w:eastAsia="Times New Roman" w:hAnsi="Arial" w:cs="Arial"/>
+                <w:color w:val="000000"/>
+                <w:lang w:eastAsia="es-PE"/>
+              </w:rPr>
+              <w:t>Proyecto</w:t>
+            </w:r>
+          </w:p>
+        </w:tc>
+        <w:tc>
+          <w:tcPr>
+            <w:tcW w:w="1069" w:type="dxa"/>
+            <w:tcBorders>
+              <w:top w:val="single" w:sz="8" w:space="0" w:color="000000"/>
+              <w:left w:val="single" w:sz="8" w:space="0" w:color="000000"/>
+              <w:bottom w:val="single" w:sz="8" w:space="0" w:color="000000"/>
+              <w:right w:val="single" w:sz="8" w:space="0" w:color="000000"/>
+            </w:tcBorders>
+            <w:tcMar>
+              <w:top w:w="100" w:type="dxa"/>
+              <w:left w:w="100" w:type="dxa"/>
+              <w:bottom w:w="100" w:type="dxa"/>
+              <w:right w:w="100" w:type="dxa"/>
+            </w:tcMar>
+          </w:tcPr>
+          <w:p>
+            <w:pPr>
+              <w:spacing w:before="240" w:after="0" w:line="240" w:lineRule="auto"/>
+              <w:rPr>
+                <w:rFonts w:ascii="Times New Roman" w:eastAsia="Times New Roman" w:hAnsi="Times New Roman" w:cs="Times New Roman"/>
+                <w:sz w:val="24"/>
+                <w:szCs w:val="24"/>
+                <w:lang w:eastAsia="es-PE"/>
+              </w:rPr>
+            </w:pPr>
+            <w:r>
+              <w:rPr>
+                <w:rFonts w:ascii="Arial" w:eastAsia="Times New Roman" w:hAnsi="Arial" w:cs="Arial"/>
+                <w:color w:val="000000"/>
+                <w:lang w:eastAsia="es-PE"/>
+              </w:rPr>
+              <w:t>SEM</w:t>
+            </w:r>
+          </w:p>
+        </w:tc>
+      </w:tr>
+      <w:bookmarkEnd w:id="1"/>
+      <w:tr>
+        <w:trPr>
+          <w:trHeight w:val="500"/>
+          <w:jc w:val="center"/>
+        </w:trPr>
+        <w:tc>
+          <w:tcPr>
+            <w:tcW w:w="2258" w:type="dxa"/>
+            <w:tcBorders>
+              <w:top w:val="single" w:sz="8" w:space="0" w:color="000000"/>
+              <w:left w:val="single" w:sz="8" w:space="0" w:color="000000"/>
+              <w:bottom w:val="single" w:sz="8" w:space="0" w:color="000000"/>
+              <w:right w:val="single" w:sz="8" w:space="0" w:color="000000"/>
+            </w:tcBorders>
+            <w:tcMar>
+              <w:top w:w="100" w:type="dxa"/>
+              <w:left w:w="100" w:type="dxa"/>
+              <w:bottom w:w="100" w:type="dxa"/>
+              <w:right w:w="100" w:type="dxa"/>
+            </w:tcMar>
+          </w:tcPr>
+          <w:p>
+            <w:pPr>
+              <w:spacing w:before="240" w:after="0" w:line="240" w:lineRule="auto"/>
+              <w:jc w:val="center"/>
+              <w:rPr>
+                <w:rFonts w:ascii="Times New Roman" w:eastAsia="Times New Roman" w:hAnsi="Times New Roman" w:cs="Times New Roman"/>
+                <w:sz w:val="24"/>
+                <w:szCs w:val="24"/>
+                <w:lang w:eastAsia="es-PE"/>
+              </w:rPr>
+            </w:pPr>
+            <w:r>
+              <w:rPr>
+                <w:rFonts w:ascii="Arial" w:eastAsia="Times New Roman" w:hAnsi="Arial" w:cs="Arial"/>
+                <w:color w:val="000000"/>
+                <w:lang w:eastAsia="es-PE"/>
+              </w:rPr>
+              <w:t>E</w:t>
+            </w:r>
+          </w:p>
+        </w:tc>
+        <w:tc>
+          <w:tcPr>
+            <w:tcW w:w="4754" w:type="dxa"/>
+            <w:tcBorders>
+              <w:top w:val="single" w:sz="8" w:space="0" w:color="000000"/>
+              <w:left w:val="single" w:sz="8" w:space="0" w:color="000000"/>
+              <w:bottom w:val="single" w:sz="8" w:space="0" w:color="000000"/>
+              <w:right w:val="single" w:sz="8" w:space="0" w:color="000000"/>
+            </w:tcBorders>
+            <w:tcMar>
+              <w:top w:w="100" w:type="dxa"/>
+              <w:left w:w="100" w:type="dxa"/>
+              <w:bottom w:w="100" w:type="dxa"/>
+              <w:right w:w="100" w:type="dxa"/>
+            </w:tcMar>
+          </w:tcPr>
+          <w:p>
+            <w:pPr>
+              <w:spacing w:before="240" w:after="0" w:line="240" w:lineRule="auto"/>
+              <w:rPr>
+                <w:rFonts w:ascii="Times New Roman" w:eastAsia="Times New Roman" w:hAnsi="Times New Roman" w:cs="Times New Roman"/>
+                <w:sz w:val="24"/>
+                <w:szCs w:val="24"/>
+                <w:lang w:eastAsia="es-PE"/>
+              </w:rPr>
+            </w:pPr>
+            <w:r>
+              <w:rPr>
+                <w:rFonts w:ascii="Arial" w:eastAsia="Times New Roman" w:hAnsi="Arial" w:cs="Arial"/>
+                <w:color w:val="000000"/>
+                <w:lang w:eastAsia="es-PE"/>
+              </w:rPr>
+              <w:t>Plan de Proyecto</w:t>
+            </w:r>
+          </w:p>
+        </w:tc>
+        <w:tc>
+          <w:tcPr>
+            <w:tcW w:w="1265" w:type="dxa"/>
+            <w:tcBorders>
+              <w:top w:val="single" w:sz="8" w:space="0" w:color="000000"/>
+              <w:left w:val="single" w:sz="8" w:space="0" w:color="000000"/>
+              <w:bottom w:val="single" w:sz="8" w:space="0" w:color="000000"/>
+              <w:right w:val="single" w:sz="8" w:space="0" w:color="000000"/>
+            </w:tcBorders>
+            <w:tcMar>
+              <w:top w:w="100" w:type="dxa"/>
+              <w:left w:w="100" w:type="dxa"/>
+              <w:bottom w:w="100" w:type="dxa"/>
+              <w:right w:w="100" w:type="dxa"/>
+            </w:tcMar>
+          </w:tcPr>
+          <w:p>
+            <w:pPr>
+              <w:spacing w:before="240" w:after="0" w:line="240" w:lineRule="auto"/>
+              <w:rPr>
+                <w:rFonts w:ascii="Times New Roman" w:eastAsia="Times New Roman" w:hAnsi="Times New Roman" w:cs="Times New Roman"/>
+                <w:sz w:val="24"/>
+                <w:szCs w:val="24"/>
+                <w:lang w:eastAsia="es-PE"/>
+              </w:rPr>
+            </w:pPr>
+            <w:r>
+              <w:rPr>
+                <w:rFonts w:ascii="Arial" w:eastAsia="Times New Roman" w:hAnsi="Arial" w:cs="Arial"/>
+                <w:color w:val="000000"/>
+                <w:lang w:eastAsia="es-PE"/>
+              </w:rPr>
+              <w:t>Empresa</w:t>
+            </w:r>
+          </w:p>
+        </w:tc>
+        <w:tc>
+          <w:tcPr>
+            <w:tcW w:w="1069" w:type="dxa"/>
+            <w:tcBorders>
+              <w:top w:val="single" w:sz="8" w:space="0" w:color="000000"/>
+              <w:left w:val="single" w:sz="8" w:space="0" w:color="000000"/>
+              <w:bottom w:val="single" w:sz="8" w:space="0" w:color="000000"/>
+              <w:right w:val="single" w:sz="8" w:space="0" w:color="000000"/>
+            </w:tcBorders>
+            <w:tcMar>
+              <w:top w:w="100" w:type="dxa"/>
+              <w:left w:w="100" w:type="dxa"/>
+              <w:bottom w:w="100" w:type="dxa"/>
+              <w:right w:w="100" w:type="dxa"/>
+            </w:tcMar>
+          </w:tcPr>
+          <w:p>
+            <w:pPr>
+              <w:spacing w:before="240" w:after="0" w:line="240" w:lineRule="auto"/>
+              <w:rPr>
+                <w:rFonts w:ascii="Times New Roman" w:eastAsia="Times New Roman" w:hAnsi="Times New Roman" w:cs="Times New Roman"/>
+                <w:sz w:val="24"/>
+                <w:szCs w:val="24"/>
+                <w:lang w:eastAsia="es-PE"/>
+              </w:rPr>
+            </w:pPr>
+            <w:r>
+              <w:rPr>
+                <w:rFonts w:ascii="Arial" w:eastAsia="Times New Roman" w:hAnsi="Arial" w:cs="Arial"/>
+                <w:color w:val="000000"/>
+                <w:lang w:eastAsia="es-PE"/>
+              </w:rPr>
+              <w:t>SEM</w:t>
+            </w:r>
+          </w:p>
+        </w:tc>
+      </w:tr>
+      <w:tr>
+        <w:trPr>
+          <w:trHeight w:val="500"/>
+          <w:jc w:val="center"/>
+        </w:trPr>
+        <w:tc>
+          <w:tcPr>
+            <w:tcW w:w="2258" w:type="dxa"/>
+            <w:tcBorders>
+              <w:top w:val="single" w:sz="8" w:space="0" w:color="000000"/>
+              <w:left w:val="single" w:sz="8" w:space="0" w:color="000000"/>
+              <w:bottom w:val="single" w:sz="8" w:space="0" w:color="000000"/>
+              <w:right w:val="single" w:sz="8" w:space="0" w:color="000000"/>
+            </w:tcBorders>
+            <w:tcMar>
+              <w:top w:w="100" w:type="dxa"/>
+              <w:left w:w="100" w:type="dxa"/>
+              <w:bottom w:w="100" w:type="dxa"/>
+              <w:right w:w="100" w:type="dxa"/>
+            </w:tcMar>
+          </w:tcPr>
+          <w:p>
+            <w:pPr>
+              <w:spacing w:before="240" w:after="0" w:line="240" w:lineRule="auto"/>
+              <w:jc w:val="center"/>
+              <w:rPr>
+                <w:rFonts w:ascii="Times New Roman" w:eastAsia="Times New Roman" w:hAnsi="Times New Roman" w:cs="Times New Roman"/>
+                <w:sz w:val="24"/>
+                <w:szCs w:val="24"/>
+                <w:lang w:eastAsia="es-PE"/>
+              </w:rPr>
+            </w:pPr>
+            <w:r>
+              <w:rPr>
+                <w:rFonts w:ascii="Arial" w:eastAsia="Times New Roman" w:hAnsi="Arial" w:cs="Arial"/>
+                <w:color w:val="000000"/>
+                <w:lang w:eastAsia="es-PE"/>
+              </w:rPr>
+              <w:t>E</w:t>
+            </w:r>
+          </w:p>
+        </w:tc>
+        <w:tc>
+          <w:tcPr>
+            <w:tcW w:w="4754" w:type="dxa"/>
+            <w:tcBorders>
+              <w:top w:val="single" w:sz="8" w:space="0" w:color="000000"/>
+              <w:left w:val="single" w:sz="8" w:space="0" w:color="000000"/>
+              <w:bottom w:val="single" w:sz="8" w:space="0" w:color="000000"/>
+              <w:right w:val="single" w:sz="8" w:space="0" w:color="000000"/>
+            </w:tcBorders>
+            <w:tcMar>
+              <w:top w:w="100" w:type="dxa"/>
+              <w:left w:w="100" w:type="dxa"/>
+              <w:bottom w:w="100" w:type="dxa"/>
+              <w:right w:w="100" w:type="dxa"/>
+            </w:tcMar>
+          </w:tcPr>
+          <w:p>
+            <w:pPr>
+              <w:spacing w:before="240" w:after="0" w:line="240" w:lineRule="auto"/>
+              <w:rPr>
+                <w:rFonts w:ascii="Times New Roman" w:eastAsia="Times New Roman" w:hAnsi="Times New Roman" w:cs="Times New Roman"/>
+                <w:sz w:val="24"/>
+                <w:szCs w:val="24"/>
+                <w:lang w:eastAsia="es-PE"/>
+              </w:rPr>
+            </w:pPr>
+            <w:r>
+              <w:rPr>
+                <w:rFonts w:ascii="Arial" w:eastAsia="Times New Roman" w:hAnsi="Arial" w:cs="Arial"/>
+                <w:color w:val="000000"/>
+                <w:lang w:eastAsia="es-PE"/>
+              </w:rPr>
+              <w:t>Modelo de Diseño</w:t>
+            </w:r>
+          </w:p>
+        </w:tc>
+        <w:tc>
+          <w:tcPr>
+            <w:tcW w:w="1265" w:type="dxa"/>
+            <w:tcBorders>
+              <w:top w:val="single" w:sz="8" w:space="0" w:color="000000"/>
+              <w:left w:val="single" w:sz="8" w:space="0" w:color="000000"/>
+              <w:bottom w:val="single" w:sz="8" w:space="0" w:color="000000"/>
+              <w:right w:val="single" w:sz="8" w:space="0" w:color="000000"/>
+            </w:tcBorders>
+            <w:tcMar>
+              <w:top w:w="100" w:type="dxa"/>
+              <w:left w:w="100" w:type="dxa"/>
+              <w:bottom w:w="100" w:type="dxa"/>
+              <w:right w:w="100" w:type="dxa"/>
+            </w:tcMar>
+          </w:tcPr>
+          <w:p>
+            <w:pPr>
+              <w:spacing w:before="240" w:after="0" w:line="240" w:lineRule="auto"/>
+              <w:rPr>
+                <w:rFonts w:ascii="Times New Roman" w:eastAsia="Times New Roman" w:hAnsi="Times New Roman" w:cs="Times New Roman"/>
+                <w:sz w:val="24"/>
+                <w:szCs w:val="24"/>
+                <w:lang w:eastAsia="es-PE"/>
+              </w:rPr>
+            </w:pPr>
+            <w:r>
+              <w:rPr>
+                <w:rFonts w:ascii="Arial" w:eastAsia="Times New Roman" w:hAnsi="Arial" w:cs="Arial"/>
+                <w:color w:val="000000"/>
+                <w:lang w:eastAsia="es-PE"/>
+              </w:rPr>
+              <w:t>Proyecto</w:t>
+            </w:r>
+          </w:p>
+        </w:tc>
+        <w:tc>
+          <w:tcPr>
+            <w:tcW w:w="1069" w:type="dxa"/>
+            <w:tcBorders>
+              <w:top w:val="single" w:sz="8" w:space="0" w:color="000000"/>
+              <w:left w:val="single" w:sz="8" w:space="0" w:color="000000"/>
+              <w:bottom w:val="single" w:sz="8" w:space="0" w:color="000000"/>
+              <w:right w:val="single" w:sz="8" w:space="0" w:color="000000"/>
+            </w:tcBorders>
+            <w:tcMar>
+              <w:top w:w="100" w:type="dxa"/>
+              <w:left w:w="100" w:type="dxa"/>
+              <w:bottom w:w="100" w:type="dxa"/>
+              <w:right w:w="100" w:type="dxa"/>
+            </w:tcMar>
+          </w:tcPr>
+          <w:p>
+            <w:pPr>
+              <w:spacing w:before="240" w:after="0" w:line="240" w:lineRule="auto"/>
+              <w:rPr>
+                <w:rFonts w:ascii="Times New Roman" w:eastAsia="Times New Roman" w:hAnsi="Times New Roman" w:cs="Times New Roman"/>
+                <w:sz w:val="24"/>
+                <w:szCs w:val="24"/>
+                <w:lang w:eastAsia="es-PE"/>
+              </w:rPr>
+            </w:pPr>
+            <w:r>
+              <w:rPr>
+                <w:rFonts w:ascii="Arial" w:eastAsia="Times New Roman" w:hAnsi="Arial" w:cs="Arial"/>
+                <w:color w:val="000000"/>
+                <w:lang w:eastAsia="es-PE"/>
+              </w:rPr>
+              <w:t>SEM</w:t>
+            </w:r>
+          </w:p>
+        </w:tc>
+      </w:tr>
+      <w:tr>
+        <w:trPr>
+          <w:trHeight w:val="500"/>
+          <w:jc w:val="center"/>
+        </w:trPr>
+        <w:tc>
+          <w:tcPr>
+            <w:tcW w:w="2258" w:type="dxa"/>
+            <w:tcBorders>
+              <w:top w:val="single" w:sz="8" w:space="0" w:color="000000"/>
+              <w:left w:val="single" w:sz="8" w:space="0" w:color="000000"/>
+              <w:bottom w:val="single" w:sz="8" w:space="0" w:color="000000"/>
+              <w:right w:val="single" w:sz="8" w:space="0" w:color="000000"/>
+            </w:tcBorders>
+            <w:tcMar>
+              <w:top w:w="100" w:type="dxa"/>
+              <w:left w:w="100" w:type="dxa"/>
+              <w:bottom w:w="100" w:type="dxa"/>
+              <w:right w:w="100" w:type="dxa"/>
+            </w:tcMar>
+          </w:tcPr>
+          <w:p>
+            <w:pPr>
+              <w:spacing w:before="240" w:after="0" w:line="240" w:lineRule="auto"/>
+              <w:jc w:val="center"/>
+              <w:rPr>
+                <w:rFonts w:ascii="Times New Roman" w:eastAsia="Times New Roman" w:hAnsi="Times New Roman" w:cs="Times New Roman"/>
+                <w:sz w:val="24"/>
+                <w:szCs w:val="24"/>
+                <w:lang w:eastAsia="es-PE"/>
+              </w:rPr>
+            </w:pPr>
+            <w:r>
+              <w:rPr>
+                <w:rFonts w:ascii="Arial" w:eastAsia="Times New Roman" w:hAnsi="Arial" w:cs="Arial"/>
+                <w:color w:val="000000"/>
+                <w:lang w:eastAsia="es-PE"/>
+              </w:rPr>
+              <w:t>F</w:t>
+            </w:r>
+          </w:p>
+        </w:tc>
+        <w:tc>
+          <w:tcPr>
+            <w:tcW w:w="4754" w:type="dxa"/>
+            <w:tcBorders>
+              <w:top w:val="single" w:sz="8" w:space="0" w:color="000000"/>
+              <w:left w:val="single" w:sz="8" w:space="0" w:color="000000"/>
+              <w:bottom w:val="single" w:sz="8" w:space="0" w:color="000000"/>
+              <w:right w:val="single" w:sz="8" w:space="0" w:color="000000"/>
+            </w:tcBorders>
+            <w:tcMar>
+              <w:top w:w="100" w:type="dxa"/>
+              <w:left w:w="100" w:type="dxa"/>
+              <w:bottom w:w="100" w:type="dxa"/>
+              <w:right w:w="100" w:type="dxa"/>
+            </w:tcMar>
+          </w:tcPr>
+          <w:p>
+            <w:pPr>
+              <w:spacing w:before="240" w:after="0" w:line="240" w:lineRule="auto"/>
+              <w:rPr>
+                <w:rFonts w:ascii="Times New Roman" w:eastAsia="Times New Roman" w:hAnsi="Times New Roman" w:cs="Times New Roman"/>
+                <w:sz w:val="24"/>
+                <w:szCs w:val="24"/>
+                <w:lang w:eastAsia="es-PE"/>
+              </w:rPr>
+            </w:pPr>
+            <w:r>
+              <w:rPr>
+                <w:rFonts w:ascii="Arial" w:eastAsia="Times New Roman" w:hAnsi="Arial" w:cs="Arial"/>
+                <w:color w:val="000000"/>
+                <w:lang w:eastAsia="es-PE"/>
+              </w:rPr>
+              <w:t>Prototipo</w:t>
+            </w:r>
+          </w:p>
+        </w:tc>
+        <w:tc>
+          <w:tcPr>
+            <w:tcW w:w="1265" w:type="dxa"/>
+            <w:tcBorders>
+              <w:top w:val="single" w:sz="8" w:space="0" w:color="000000"/>
+              <w:left w:val="single" w:sz="8" w:space="0" w:color="000000"/>
+              <w:bottom w:val="single" w:sz="8" w:space="0" w:color="000000"/>
+              <w:right w:val="single" w:sz="8" w:space="0" w:color="000000"/>
+            </w:tcBorders>
+            <w:tcMar>
+              <w:top w:w="100" w:type="dxa"/>
+              <w:left w:w="100" w:type="dxa"/>
+              <w:bottom w:w="100" w:type="dxa"/>
+              <w:right w:w="100" w:type="dxa"/>
+            </w:tcMar>
+          </w:tcPr>
+          <w:p>
+            <w:pPr>
+              <w:spacing w:before="240" w:after="0" w:line="240" w:lineRule="auto"/>
+              <w:rPr>
+                <w:rFonts w:ascii="Times New Roman" w:eastAsia="Times New Roman" w:hAnsi="Times New Roman" w:cs="Times New Roman"/>
+                <w:sz w:val="24"/>
+                <w:szCs w:val="24"/>
+                <w:lang w:eastAsia="es-PE"/>
+              </w:rPr>
+            </w:pPr>
+            <w:r>
+              <w:rPr>
+                <w:rFonts w:ascii="Arial" w:eastAsia="Times New Roman" w:hAnsi="Arial" w:cs="Arial"/>
+                <w:color w:val="000000"/>
+                <w:lang w:eastAsia="es-PE"/>
+              </w:rPr>
+              <w:t>Proyecto</w:t>
+            </w:r>
+          </w:p>
+        </w:tc>
+        <w:tc>
+          <w:tcPr>
+            <w:tcW w:w="1069" w:type="dxa"/>
+            <w:tcBorders>
+              <w:top w:val="single" w:sz="8" w:space="0" w:color="000000"/>
+              <w:left w:val="single" w:sz="8" w:space="0" w:color="000000"/>
+              <w:bottom w:val="single" w:sz="8" w:space="0" w:color="000000"/>
+              <w:right w:val="single" w:sz="8" w:space="0" w:color="000000"/>
+            </w:tcBorders>
+            <w:tcMar>
+              <w:top w:w="100" w:type="dxa"/>
+              <w:left w:w="100" w:type="dxa"/>
+              <w:bottom w:w="100" w:type="dxa"/>
+              <w:right w:w="100" w:type="dxa"/>
+            </w:tcMar>
+          </w:tcPr>
+          <w:p>
+            <w:pPr>
+              <w:spacing w:before="240" w:after="0" w:line="240" w:lineRule="auto"/>
+              <w:rPr>
+                <w:rFonts w:ascii="Times New Roman" w:eastAsia="Times New Roman" w:hAnsi="Times New Roman" w:cs="Times New Roman"/>
+                <w:sz w:val="24"/>
+                <w:szCs w:val="24"/>
+                <w:lang w:eastAsia="es-PE"/>
+              </w:rPr>
+            </w:pPr>
+            <w:r>
+              <w:rPr>
+                <w:rFonts w:ascii="Arial" w:eastAsia="Times New Roman" w:hAnsi="Arial" w:cs="Arial"/>
+                <w:color w:val="000000"/>
+                <w:lang w:eastAsia="es-PE"/>
+              </w:rPr>
+              <w:t>SEM</w:t>
+            </w:r>
+          </w:p>
+        </w:tc>
+      </w:tr>
+      <w:tr>
+        <w:trPr>
+          <w:trHeight w:val="500"/>
+          <w:jc w:val="center"/>
+        </w:trPr>
+        <w:tc>
+          <w:tcPr>
+            <w:tcW w:w="2258" w:type="dxa"/>
+            <w:tcBorders>
+              <w:top w:val="single" w:sz="8" w:space="0" w:color="000000"/>
+              <w:left w:val="single" w:sz="8" w:space="0" w:color="000000"/>
+              <w:bottom w:val="single" w:sz="8" w:space="0" w:color="000000"/>
+              <w:right w:val="single" w:sz="8" w:space="0" w:color="000000"/>
+            </w:tcBorders>
+            <w:tcMar>
+              <w:top w:w="100" w:type="dxa"/>
+              <w:left w:w="100" w:type="dxa"/>
+              <w:bottom w:w="100" w:type="dxa"/>
+              <w:right w:w="100" w:type="dxa"/>
+            </w:tcMar>
+          </w:tcPr>
+          <w:p>
+            <w:pPr>
+              <w:spacing w:before="240" w:after="0" w:line="240" w:lineRule="auto"/>
+              <w:jc w:val="center"/>
+              <w:rPr>
+                <w:rFonts w:ascii="Times New Roman" w:eastAsia="Times New Roman" w:hAnsi="Times New Roman" w:cs="Times New Roman"/>
+                <w:sz w:val="24"/>
+                <w:szCs w:val="24"/>
+                <w:lang w:eastAsia="es-PE"/>
+              </w:rPr>
+            </w:pPr>
+            <w:r>
+              <w:rPr>
+                <w:rFonts w:ascii="Arial" w:eastAsia="Times New Roman" w:hAnsi="Arial" w:cs="Arial"/>
+                <w:color w:val="000000"/>
+                <w:lang w:eastAsia="es-PE"/>
+              </w:rPr>
+              <w:t>E</w:t>
+            </w:r>
+          </w:p>
+        </w:tc>
+        <w:tc>
+          <w:tcPr>
+            <w:tcW w:w="4754" w:type="dxa"/>
+            <w:tcBorders>
+              <w:top w:val="single" w:sz="8" w:space="0" w:color="000000"/>
+              <w:left w:val="single" w:sz="8" w:space="0" w:color="000000"/>
+              <w:bottom w:val="single" w:sz="8" w:space="0" w:color="000000"/>
+              <w:right w:val="single" w:sz="8" w:space="0" w:color="000000"/>
+            </w:tcBorders>
+            <w:tcMar>
+              <w:top w:w="100" w:type="dxa"/>
+              <w:left w:w="100" w:type="dxa"/>
+              <w:bottom w:w="100" w:type="dxa"/>
+              <w:right w:w="100" w:type="dxa"/>
+            </w:tcMar>
+          </w:tcPr>
+          <w:p>
+            <w:pPr>
+              <w:spacing w:before="240" w:after="0" w:line="240" w:lineRule="auto"/>
+              <w:rPr>
+                <w:rFonts w:ascii="Times New Roman" w:eastAsia="Times New Roman" w:hAnsi="Times New Roman" w:cs="Times New Roman"/>
+                <w:sz w:val="24"/>
+                <w:szCs w:val="24"/>
+                <w:lang w:eastAsia="es-PE"/>
+              </w:rPr>
+            </w:pPr>
+            <w:r>
+              <w:rPr>
+                <w:rFonts w:ascii="Arial" w:eastAsia="Times New Roman" w:hAnsi="Arial" w:cs="Arial"/>
+                <w:color w:val="000000"/>
+                <w:lang w:eastAsia="es-PE"/>
+              </w:rPr>
+              <w:t>Acta de constitución del equipo</w:t>
+            </w:r>
+          </w:p>
+        </w:tc>
+        <w:tc>
+          <w:tcPr>
+            <w:tcW w:w="1265" w:type="dxa"/>
+            <w:tcBorders>
+              <w:top w:val="single" w:sz="8" w:space="0" w:color="000000"/>
+              <w:left w:val="single" w:sz="8" w:space="0" w:color="000000"/>
+              <w:bottom w:val="single" w:sz="8" w:space="0" w:color="000000"/>
+              <w:right w:val="single" w:sz="8" w:space="0" w:color="000000"/>
+            </w:tcBorders>
+            <w:tcMar>
+              <w:top w:w="100" w:type="dxa"/>
+              <w:left w:w="100" w:type="dxa"/>
+              <w:bottom w:w="100" w:type="dxa"/>
+              <w:right w:w="100" w:type="dxa"/>
+            </w:tcMar>
+          </w:tcPr>
+          <w:p>
+            <w:pPr>
+              <w:spacing w:before="240" w:after="0" w:line="240" w:lineRule="auto"/>
+              <w:rPr>
+                <w:rFonts w:ascii="Times New Roman" w:eastAsia="Times New Roman" w:hAnsi="Times New Roman" w:cs="Times New Roman"/>
+                <w:sz w:val="24"/>
+                <w:szCs w:val="24"/>
+                <w:lang w:eastAsia="es-PE"/>
+              </w:rPr>
+            </w:pPr>
+            <w:r>
+              <w:rPr>
+                <w:rFonts w:ascii="Arial" w:eastAsia="Times New Roman" w:hAnsi="Arial" w:cs="Arial"/>
+                <w:color w:val="000000"/>
+                <w:lang w:eastAsia="es-PE"/>
+              </w:rPr>
+              <w:t>Proyecto</w:t>
+            </w:r>
+          </w:p>
+        </w:tc>
+        <w:tc>
+          <w:tcPr>
+            <w:tcW w:w="1069" w:type="dxa"/>
+            <w:tcBorders>
+              <w:top w:val="single" w:sz="8" w:space="0" w:color="000000"/>
+              <w:left w:val="single" w:sz="8" w:space="0" w:color="000000"/>
+              <w:bottom w:val="single" w:sz="8" w:space="0" w:color="000000"/>
+              <w:right w:val="single" w:sz="8" w:space="0" w:color="000000"/>
+            </w:tcBorders>
+            <w:tcMar>
+              <w:top w:w="100" w:type="dxa"/>
+              <w:left w:w="100" w:type="dxa"/>
+              <w:bottom w:w="100" w:type="dxa"/>
+              <w:right w:w="100" w:type="dxa"/>
+            </w:tcMar>
+          </w:tcPr>
+          <w:p>
+            <w:pPr>
+              <w:spacing w:before="240" w:after="0" w:line="240" w:lineRule="auto"/>
+              <w:rPr>
+                <w:rFonts w:ascii="Times New Roman" w:eastAsia="Times New Roman" w:hAnsi="Times New Roman" w:cs="Times New Roman"/>
+                <w:sz w:val="24"/>
+                <w:szCs w:val="24"/>
+                <w:lang w:eastAsia="es-PE"/>
+              </w:rPr>
+            </w:pPr>
+            <w:r>
+              <w:rPr>
+                <w:rFonts w:ascii="Arial" w:eastAsia="Times New Roman" w:hAnsi="Arial" w:cs="Arial"/>
+                <w:color w:val="000000"/>
+                <w:lang w:eastAsia="es-PE"/>
+              </w:rPr>
+              <w:t>SEM</w:t>
+            </w:r>
+          </w:p>
+        </w:tc>
+      </w:tr>
     </w:tbl>
-    <w:p>
-      <w:bookmarkStart w:id="1" w:name="_GoBack"/>
-      <w:bookmarkEnd w:id="1"/>
-    </w:p>
+    <w:p/>
     <w:sectPr>
       <w:pgSz w:w="11906" w:h="16838"/>
       <w:pgMar w:top="1417" w:right="1701" w:bottom="1417" w:left="1701" w:header="708" w:footer="708" w:gutter="0"/>

</xml_diff>

<commit_message>
Correcion de Plan de Gestion de Configuracion
</commit_message>
<xml_diff>
--- a/Gestión/Planes/PGC.docx
+++ b/Gestión/Planes/PGC.docx
@@ -298,6 +298,113 @@
         </w:rPr>
         <w:t> </w:t>
       </w:r>
+    </w:p>
+    <w:p/>
+    <w:p/>
+    <w:p>
+      <w:pPr>
+        <w:spacing w:after="0" w:line="240" w:lineRule="auto"/>
+        <w:rPr>
+          <w:rFonts w:ascii="Times New Roman" w:eastAsia="Times New Roman" w:hAnsi="Times New Roman" w:cs="Times New Roman"/>
+          <w:sz w:val="24"/>
+          <w:szCs w:val="24"/>
+          <w:lang w:eastAsia="es-PE"/>
+        </w:rPr>
+      </w:pPr>
+      <w:r>
+        <w:rPr>
+          <w:rFonts w:ascii="Arial" w:eastAsia="Times New Roman" w:hAnsi="Arial" w:cs="Arial"/>
+          <w:b/>
+          <w:bCs/>
+          <w:color w:val="000000"/>
+          <w:sz w:val="28"/>
+          <w:szCs w:val="28"/>
+          <w:lang w:eastAsia="es-PE"/>
+        </w:rPr>
+        <w:t>1.3. Políticas, Directrices y procedimientos</w:t>
+      </w:r>
+    </w:p>
+    <w:p>
+      <w:pPr>
+        <w:spacing w:after="0" w:line="240" w:lineRule="auto"/>
+        <w:rPr>
+          <w:rFonts w:ascii="Times New Roman" w:eastAsia="Times New Roman" w:hAnsi="Times New Roman" w:cs="Times New Roman"/>
+          <w:sz w:val="24"/>
+          <w:szCs w:val="24"/>
+          <w:lang w:eastAsia="es-PE"/>
+        </w:rPr>
+      </w:pPr>
+    </w:p>
+    <w:p>
+      <w:pPr>
+        <w:numPr>
+          <w:ilvl w:val="0"/>
+          <w:numId w:val="4"/>
+        </w:numPr>
+        <w:spacing w:after="0" w:line="240" w:lineRule="auto"/>
+        <w:textAlignment w:val="baseline"/>
+        <w:rPr>
+          <w:rFonts w:ascii="Arial" w:eastAsia="Times New Roman" w:hAnsi="Arial" w:cs="Arial"/>
+          <w:color w:val="000000"/>
+          <w:lang w:eastAsia="es-PE"/>
+        </w:rPr>
+      </w:pPr>
+      <w:r>
+        <w:rPr>
+          <w:rFonts w:ascii="Arial" w:eastAsia="Times New Roman" w:hAnsi="Arial" w:cs="Arial"/>
+          <w:color w:val="000000"/>
+          <w:lang w:eastAsia="es-PE"/>
+        </w:rPr>
+        <w:t>Las directrices adoptadas pretenden garantizar la integridad de los servicios brindado por la empresa, y proporcionan información confiable, exacta y relevante para el resto de procesos para la gestión eficaz y eficiente de los servicios.</w:t>
+      </w:r>
+    </w:p>
+    <w:p>
+      <w:pPr>
+        <w:numPr>
+          <w:ilvl w:val="0"/>
+          <w:numId w:val="4"/>
+        </w:numPr>
+        <w:spacing w:after="0" w:line="240" w:lineRule="auto"/>
+        <w:textAlignment w:val="baseline"/>
+        <w:rPr>
+          <w:rFonts w:ascii="Arial" w:eastAsia="Times New Roman" w:hAnsi="Arial" w:cs="Arial"/>
+          <w:color w:val="000000"/>
+          <w:lang w:eastAsia="es-PE"/>
+        </w:rPr>
+      </w:pPr>
+      <w:r>
+        <w:rPr>
+          <w:rFonts w:ascii="Arial" w:eastAsia="Times New Roman" w:hAnsi="Arial" w:cs="Arial"/>
+          <w:color w:val="000000"/>
+          <w:lang w:eastAsia="es-PE"/>
+        </w:rPr>
+        <w:t>Se mantendrá un registro preciso y completo de los elementos de la configuración que formarán los registros de la configuración, para un mejor seguimiento y control de estos elementos. Dichos registros serán almacenados adecuado a cada elemento.</w:t>
+      </w:r>
+    </w:p>
+    <w:p>
+      <w:pPr>
+        <w:numPr>
+          <w:ilvl w:val="0"/>
+          <w:numId w:val="4"/>
+        </w:numPr>
+        <w:spacing w:after="0" w:line="240" w:lineRule="auto"/>
+        <w:textAlignment w:val="baseline"/>
+        <w:rPr>
+          <w:rFonts w:ascii="Arial" w:eastAsia="Times New Roman" w:hAnsi="Arial" w:cs="Arial"/>
+          <w:color w:val="000000"/>
+          <w:lang w:eastAsia="es-PE"/>
+        </w:rPr>
+      </w:pPr>
+      <w:r>
+        <w:rPr>
+          <w:rFonts w:ascii="Arial" w:eastAsia="Times New Roman" w:hAnsi="Arial" w:cs="Arial"/>
+          <w:color w:val="000000"/>
+          <w:lang w:eastAsia="es-PE"/>
+        </w:rPr>
+        <w:t xml:space="preserve">Respecto a los documentos en el repositorio, solo se le concederá permiso a determinados involucrados, los cuales tienen derechos de administrador, es decir permiso de lectura, modificación y creación de nuevos documentos. Se tiene como política la restricción de estos permisos para algunos integrantes del equipo que puedan ser prescindibles en ciertas actividades, y en otras no. </w:t>
+      </w:r>
+    </w:p>
+    <w:p>
       <w:bookmarkStart w:id="0" w:name="_GoBack"/>
       <w:bookmarkEnd w:id="0"/>
     </w:p>
@@ -345,11 +452,11 @@
         <w:ind w:left="1440" w:hanging="360"/>
       </w:pPr>
       <w:rPr>
-        <w:rFonts w:ascii="Courier New" w:hAnsi="Courier New" w:cs="Times New Roman" w:hint="default"/>
-        <w:sz w:val="20"/>
-      </w:rPr>
-    </w:lvl>
-    <w:lvl w:ilvl="2">
+        <w:rFonts w:ascii="Courier New" w:hAnsi="Courier New" w:hint="default"/>
+        <w:sz w:val="20"/>
+      </w:rPr>
+    </w:lvl>
+    <w:lvl w:ilvl="2" w:tentative="1">
       <w:start w:val="1"/>
       <w:numFmt w:val="bullet"/>
       <w:lvlText w:val=""/>
@@ -365,7 +472,7 @@
         <w:sz w:val="20"/>
       </w:rPr>
     </w:lvl>
-    <w:lvl w:ilvl="3">
+    <w:lvl w:ilvl="3" w:tentative="1">
       <w:start w:val="1"/>
       <w:numFmt w:val="bullet"/>
       <w:lvlText w:val=""/>
@@ -381,7 +488,7 @@
         <w:sz w:val="20"/>
       </w:rPr>
     </w:lvl>
-    <w:lvl w:ilvl="4">
+    <w:lvl w:ilvl="4" w:tentative="1">
       <w:start w:val="1"/>
       <w:numFmt w:val="bullet"/>
       <w:lvlText w:val=""/>
@@ -397,7 +504,7 @@
         <w:sz w:val="20"/>
       </w:rPr>
     </w:lvl>
-    <w:lvl w:ilvl="5">
+    <w:lvl w:ilvl="5" w:tentative="1">
       <w:start w:val="1"/>
       <w:numFmt w:val="bullet"/>
       <w:lvlText w:val=""/>
@@ -413,7 +520,7 @@
         <w:sz w:val="20"/>
       </w:rPr>
     </w:lvl>
-    <w:lvl w:ilvl="6">
+    <w:lvl w:ilvl="6" w:tentative="1">
       <w:start w:val="1"/>
       <w:numFmt w:val="bullet"/>
       <w:lvlText w:val=""/>
@@ -429,7 +536,7 @@
         <w:sz w:val="20"/>
       </w:rPr>
     </w:lvl>
-    <w:lvl w:ilvl="7">
+    <w:lvl w:ilvl="7" w:tentative="1">
       <w:start w:val="1"/>
       <w:numFmt w:val="bullet"/>
       <w:lvlText w:val=""/>
@@ -445,7 +552,7 @@
         <w:sz w:val="20"/>
       </w:rPr>
     </w:lvl>
-    <w:lvl w:ilvl="8">
+    <w:lvl w:ilvl="8" w:tentative="1">
       <w:start w:val="1"/>
       <w:numFmt w:val="bullet"/>
       <w:lvlText w:val=""/>
@@ -478,7 +585,7 @@
         <w:ind w:left="720" w:hanging="360"/>
       </w:pPr>
     </w:lvl>
-    <w:lvl w:ilvl="1">
+    <w:lvl w:ilvl="1" w:tentative="1">
       <w:start w:val="1"/>
       <w:numFmt w:val="decimal"/>
       <w:lvlText w:val="%2."/>
@@ -490,7 +597,7 @@
         <w:ind w:left="1440" w:hanging="360"/>
       </w:pPr>
     </w:lvl>
-    <w:lvl w:ilvl="2">
+    <w:lvl w:ilvl="2" w:tentative="1">
       <w:start w:val="1"/>
       <w:numFmt w:val="decimal"/>
       <w:lvlText w:val="%3."/>
@@ -502,7 +609,7 @@
         <w:ind w:left="2160" w:hanging="360"/>
       </w:pPr>
     </w:lvl>
-    <w:lvl w:ilvl="3">
+    <w:lvl w:ilvl="3" w:tentative="1">
       <w:start w:val="1"/>
       <w:numFmt w:val="decimal"/>
       <w:lvlText w:val="%4."/>
@@ -514,7 +621,7 @@
         <w:ind w:left="2880" w:hanging="360"/>
       </w:pPr>
     </w:lvl>
-    <w:lvl w:ilvl="4">
+    <w:lvl w:ilvl="4" w:tentative="1">
       <w:start w:val="1"/>
       <w:numFmt w:val="decimal"/>
       <w:lvlText w:val="%5."/>
@@ -526,7 +633,7 @@
         <w:ind w:left="3600" w:hanging="360"/>
       </w:pPr>
     </w:lvl>
-    <w:lvl w:ilvl="5">
+    <w:lvl w:ilvl="5" w:tentative="1">
       <w:start w:val="1"/>
       <w:numFmt w:val="decimal"/>
       <w:lvlText w:val="%6."/>
@@ -538,7 +645,7 @@
         <w:ind w:left="4320" w:hanging="360"/>
       </w:pPr>
     </w:lvl>
-    <w:lvl w:ilvl="6">
+    <w:lvl w:ilvl="6" w:tentative="1">
       <w:start w:val="1"/>
       <w:numFmt w:val="decimal"/>
       <w:lvlText w:val="%7."/>
@@ -550,7 +657,7 @@
         <w:ind w:left="5040" w:hanging="360"/>
       </w:pPr>
     </w:lvl>
-    <w:lvl w:ilvl="7">
+    <w:lvl w:ilvl="7" w:tentative="1">
       <w:start w:val="1"/>
       <w:numFmt w:val="decimal"/>
       <w:lvlText w:val="%8."/>
@@ -562,7 +669,7 @@
         <w:ind w:left="5760" w:hanging="360"/>
       </w:pPr>
     </w:lvl>
-    <w:lvl w:ilvl="8">
+    <w:lvl w:ilvl="8" w:tentative="1">
       <w:start w:val="1"/>
       <w:numFmt w:val="decimal"/>
       <w:lvlText w:val="%9."/>
@@ -576,6 +683,155 @@
     </w:lvl>
   </w:abstractNum>
   <w:abstractNum w:abstractNumId="2" w15:restartNumberingAfterBreak="0">
+    <w:nsid w:val="370C0F91"/>
+    <w:multiLevelType w:val="multilevel"/>
+    <w:tmpl w:val="C6D6AB4C"/>
+    <w:lvl w:ilvl="0">
+      <w:start w:val="1"/>
+      <w:numFmt w:val="bullet"/>
+      <w:lvlText w:val=""/>
+      <w:lvlJc w:val="left"/>
+      <w:pPr>
+        <w:tabs>
+          <w:tab w:val="num" w:pos="720"/>
+        </w:tabs>
+        <w:ind w:left="720" w:hanging="360"/>
+      </w:pPr>
+      <w:rPr>
+        <w:rFonts w:ascii="Symbol" w:hAnsi="Symbol" w:hint="default"/>
+        <w:sz w:val="20"/>
+      </w:rPr>
+    </w:lvl>
+    <w:lvl w:ilvl="1" w:tentative="1">
+      <w:start w:val="1"/>
+      <w:numFmt w:val="bullet"/>
+      <w:lvlText w:val="o"/>
+      <w:lvlJc w:val="left"/>
+      <w:pPr>
+        <w:tabs>
+          <w:tab w:val="num" w:pos="1440"/>
+        </w:tabs>
+        <w:ind w:left="1440" w:hanging="360"/>
+      </w:pPr>
+      <w:rPr>
+        <w:rFonts w:ascii="Courier New" w:hAnsi="Courier New" w:hint="default"/>
+        <w:sz w:val="20"/>
+      </w:rPr>
+    </w:lvl>
+    <w:lvl w:ilvl="2" w:tentative="1">
+      <w:start w:val="1"/>
+      <w:numFmt w:val="bullet"/>
+      <w:lvlText w:val=""/>
+      <w:lvlJc w:val="left"/>
+      <w:pPr>
+        <w:tabs>
+          <w:tab w:val="num" w:pos="2160"/>
+        </w:tabs>
+        <w:ind w:left="2160" w:hanging="360"/>
+      </w:pPr>
+      <w:rPr>
+        <w:rFonts w:ascii="Wingdings" w:hAnsi="Wingdings" w:hint="default"/>
+        <w:sz w:val="20"/>
+      </w:rPr>
+    </w:lvl>
+    <w:lvl w:ilvl="3" w:tentative="1">
+      <w:start w:val="1"/>
+      <w:numFmt w:val="bullet"/>
+      <w:lvlText w:val=""/>
+      <w:lvlJc w:val="left"/>
+      <w:pPr>
+        <w:tabs>
+          <w:tab w:val="num" w:pos="2880"/>
+        </w:tabs>
+        <w:ind w:left="2880" w:hanging="360"/>
+      </w:pPr>
+      <w:rPr>
+        <w:rFonts w:ascii="Wingdings" w:hAnsi="Wingdings" w:hint="default"/>
+        <w:sz w:val="20"/>
+      </w:rPr>
+    </w:lvl>
+    <w:lvl w:ilvl="4" w:tentative="1">
+      <w:start w:val="1"/>
+      <w:numFmt w:val="bullet"/>
+      <w:lvlText w:val=""/>
+      <w:lvlJc w:val="left"/>
+      <w:pPr>
+        <w:tabs>
+          <w:tab w:val="num" w:pos="3600"/>
+        </w:tabs>
+        <w:ind w:left="3600" w:hanging="360"/>
+      </w:pPr>
+      <w:rPr>
+        <w:rFonts w:ascii="Wingdings" w:hAnsi="Wingdings" w:hint="default"/>
+        <w:sz w:val="20"/>
+      </w:rPr>
+    </w:lvl>
+    <w:lvl w:ilvl="5" w:tentative="1">
+      <w:start w:val="1"/>
+      <w:numFmt w:val="bullet"/>
+      <w:lvlText w:val=""/>
+      <w:lvlJc w:val="left"/>
+      <w:pPr>
+        <w:tabs>
+          <w:tab w:val="num" w:pos="4320"/>
+        </w:tabs>
+        <w:ind w:left="4320" w:hanging="360"/>
+      </w:pPr>
+      <w:rPr>
+        <w:rFonts w:ascii="Wingdings" w:hAnsi="Wingdings" w:hint="default"/>
+        <w:sz w:val="20"/>
+      </w:rPr>
+    </w:lvl>
+    <w:lvl w:ilvl="6" w:tentative="1">
+      <w:start w:val="1"/>
+      <w:numFmt w:val="bullet"/>
+      <w:lvlText w:val=""/>
+      <w:lvlJc w:val="left"/>
+      <w:pPr>
+        <w:tabs>
+          <w:tab w:val="num" w:pos="5040"/>
+        </w:tabs>
+        <w:ind w:left="5040" w:hanging="360"/>
+      </w:pPr>
+      <w:rPr>
+        <w:rFonts w:ascii="Wingdings" w:hAnsi="Wingdings" w:hint="default"/>
+        <w:sz w:val="20"/>
+      </w:rPr>
+    </w:lvl>
+    <w:lvl w:ilvl="7" w:tentative="1">
+      <w:start w:val="1"/>
+      <w:numFmt w:val="bullet"/>
+      <w:lvlText w:val=""/>
+      <w:lvlJc w:val="left"/>
+      <w:pPr>
+        <w:tabs>
+          <w:tab w:val="num" w:pos="5760"/>
+        </w:tabs>
+        <w:ind w:left="5760" w:hanging="360"/>
+      </w:pPr>
+      <w:rPr>
+        <w:rFonts w:ascii="Wingdings" w:hAnsi="Wingdings" w:hint="default"/>
+        <w:sz w:val="20"/>
+      </w:rPr>
+    </w:lvl>
+    <w:lvl w:ilvl="8" w:tentative="1">
+      <w:start w:val="1"/>
+      <w:numFmt w:val="bullet"/>
+      <w:lvlText w:val=""/>
+      <w:lvlJc w:val="left"/>
+      <w:pPr>
+        <w:tabs>
+          <w:tab w:val="num" w:pos="6480"/>
+        </w:tabs>
+        <w:ind w:left="6480" w:hanging="360"/>
+      </w:pPr>
+      <w:rPr>
+        <w:rFonts w:ascii="Wingdings" w:hAnsi="Wingdings" w:hint="default"/>
+        <w:sz w:val="20"/>
+      </w:rPr>
+    </w:lvl>
+  </w:abstractNum>
+  <w:abstractNum w:abstractNumId="3" w15:restartNumberingAfterBreak="0">
     <w:nsid w:val="55F73115"/>
     <w:multiLevelType w:val="multilevel"/>
     <w:tmpl w:val="6832AA18"/>
@@ -595,7 +851,7 @@
         <w:sz w:val="20"/>
       </w:rPr>
     </w:lvl>
-    <w:lvl w:ilvl="1">
+    <w:lvl w:ilvl="1" w:tentative="1">
       <w:start w:val="1"/>
       <w:numFmt w:val="bullet"/>
       <w:lvlText w:val="o"/>
@@ -607,11 +863,11 @@
         <w:ind w:left="1440" w:hanging="360"/>
       </w:pPr>
       <w:rPr>
-        <w:rFonts w:ascii="Courier New" w:hAnsi="Courier New" w:cs="Times New Roman" w:hint="default"/>
-        <w:sz w:val="20"/>
-      </w:rPr>
-    </w:lvl>
-    <w:lvl w:ilvl="2">
+        <w:rFonts w:ascii="Courier New" w:hAnsi="Courier New" w:hint="default"/>
+        <w:sz w:val="20"/>
+      </w:rPr>
+    </w:lvl>
+    <w:lvl w:ilvl="2" w:tentative="1">
       <w:start w:val="1"/>
       <w:numFmt w:val="bullet"/>
       <w:lvlText w:val=""/>
@@ -627,7 +883,7 @@
         <w:sz w:val="20"/>
       </w:rPr>
     </w:lvl>
-    <w:lvl w:ilvl="3">
+    <w:lvl w:ilvl="3" w:tentative="1">
       <w:start w:val="1"/>
       <w:numFmt w:val="bullet"/>
       <w:lvlText w:val=""/>
@@ -643,7 +899,7 @@
         <w:sz w:val="20"/>
       </w:rPr>
     </w:lvl>
-    <w:lvl w:ilvl="4">
+    <w:lvl w:ilvl="4" w:tentative="1">
       <w:start w:val="1"/>
       <w:numFmt w:val="bullet"/>
       <w:lvlText w:val=""/>
@@ -659,7 +915,7 @@
         <w:sz w:val="20"/>
       </w:rPr>
     </w:lvl>
-    <w:lvl w:ilvl="5">
+    <w:lvl w:ilvl="5" w:tentative="1">
       <w:start w:val="1"/>
       <w:numFmt w:val="bullet"/>
       <w:lvlText w:val=""/>
@@ -675,7 +931,7 @@
         <w:sz w:val="20"/>
       </w:rPr>
     </w:lvl>
-    <w:lvl w:ilvl="6">
+    <w:lvl w:ilvl="6" w:tentative="1">
       <w:start w:val="1"/>
       <w:numFmt w:val="bullet"/>
       <w:lvlText w:val=""/>
@@ -691,7 +947,7 @@
         <w:sz w:val="20"/>
       </w:rPr>
     </w:lvl>
-    <w:lvl w:ilvl="7">
+    <w:lvl w:ilvl="7" w:tentative="1">
       <w:start w:val="1"/>
       <w:numFmt w:val="bullet"/>
       <w:lvlText w:val=""/>
@@ -707,7 +963,7 @@
         <w:sz w:val="20"/>
       </w:rPr>
     </w:lvl>
-    <w:lvl w:ilvl="8">
+    <w:lvl w:ilvl="8" w:tentative="1">
       <w:start w:val="1"/>
       <w:numFmt w:val="bullet"/>
       <w:lvlText w:val=""/>
@@ -726,57 +982,15 @@
   </w:abstractNum>
   <w:num w:numId="1">
     <w:abstractNumId w:val="1"/>
-    <w:lvlOverride w:ilvl="0">
-      <w:startOverride w:val="1"/>
-    </w:lvlOverride>
-    <w:lvlOverride w:ilvl="1">
-      <w:startOverride w:val="1"/>
-    </w:lvlOverride>
-    <w:lvlOverride w:ilvl="2">
-      <w:startOverride w:val="1"/>
-    </w:lvlOverride>
-    <w:lvlOverride w:ilvl="3">
-      <w:startOverride w:val="1"/>
-    </w:lvlOverride>
-    <w:lvlOverride w:ilvl="4">
-      <w:startOverride w:val="1"/>
-    </w:lvlOverride>
-    <w:lvlOverride w:ilvl="5">
-      <w:startOverride w:val="1"/>
-    </w:lvlOverride>
-    <w:lvlOverride w:ilvl="6">
-      <w:startOverride w:val="1"/>
-    </w:lvlOverride>
-    <w:lvlOverride w:ilvl="7">
-      <w:startOverride w:val="1"/>
-    </w:lvlOverride>
-    <w:lvlOverride w:ilvl="8">
-      <w:startOverride w:val="1"/>
-    </w:lvlOverride>
   </w:num>
   <w:num w:numId="2">
-    <w:abstractNumId w:val="2"/>
-    <w:lvlOverride w:ilvl="0"/>
-    <w:lvlOverride w:ilvl="1"/>
-    <w:lvlOverride w:ilvl="2"/>
-    <w:lvlOverride w:ilvl="3"/>
-    <w:lvlOverride w:ilvl="4"/>
-    <w:lvlOverride w:ilvl="5"/>
-    <w:lvlOverride w:ilvl="6"/>
-    <w:lvlOverride w:ilvl="7"/>
-    <w:lvlOverride w:ilvl="8"/>
+    <w:abstractNumId w:val="3"/>
   </w:num>
   <w:num w:numId="3">
     <w:abstractNumId w:val="0"/>
-    <w:lvlOverride w:ilvl="0"/>
-    <w:lvlOverride w:ilvl="1"/>
-    <w:lvlOverride w:ilvl="2"/>
-    <w:lvlOverride w:ilvl="3"/>
-    <w:lvlOverride w:ilvl="4"/>
-    <w:lvlOverride w:ilvl="5"/>
-    <w:lvlOverride w:ilvl="6"/>
-    <w:lvlOverride w:ilvl="7"/>
-    <w:lvlOverride w:ilvl="8"/>
+  </w:num>
+  <w:num w:numId="4">
+    <w:abstractNumId w:val="2"/>
   </w:num>
 </w:numbering>
 </file>
@@ -1212,8 +1426,9 @@
     <w:name w:val="Normal (Web)"/>
     <w:basedOn w:val="Normal"/>
     <w:uiPriority w:val="99"/>
+    <w:semiHidden/>
     <w:unhideWhenUsed/>
-    <w:rsid w:val="000C37D1"/>
+    <w:rsid w:val="002305C5"/>
     <w:pPr>
       <w:spacing w:before="100" w:beforeAutospacing="1" w:after="100" w:afterAutospacing="1" w:line="240" w:lineRule="auto"/>
     </w:pPr>

</xml_diff>

<commit_message>
avance calendario  v1.1.0 pgc
</commit_message>
<xml_diff>
--- a/Gestión/Planes/PGC.docx
+++ b/Gestión/Planes/PGC.docx
@@ -92,7 +92,7 @@
           <w:sz w:val="28"/>
           <w:szCs w:val="28"/>
         </w:rPr>
-        <w:t>Versión 1.0.2</w:t>
+        <w:t>Versión 1.1.0</w:t>
       </w:r>
     </w:p>
     <w:p>
@@ -109,7 +109,7 @@
           <w:sz w:val="24"/>
           <w:szCs w:val="24"/>
         </w:rPr>
-        <w:t>02/10/2019</w:t>
+        <w:t>09/10/2019</w:t>
       </w:r>
     </w:p>
     <w:p>
@@ -248,324 +248,158 @@
     <w:p>
       <w:pPr>
         <w:spacing w:before="240"/>
+        <w:rPr>
+          <w:b/>
+          <w:sz w:val="36"/>
+          <w:szCs w:val="36"/>
+        </w:rPr>
       </w:pPr>
       <w:r>
+        <w:rPr>
+          <w:b/>
+          <w:sz w:val="36"/>
+          <w:szCs w:val="36"/>
+        </w:rPr>
         <w:lastRenderedPageBreak/>
         <w:t>Plan de la gestión de la SCM</w:t>
       </w:r>
     </w:p>
     <w:p>
       <w:pPr>
-        <w:spacing w:before="240"/>
-        <w:rPr>
-          <w:rFonts w:ascii="Times New Roman" w:eastAsia="Times New Roman" w:hAnsi="Times New Roman" w:cs="Times New Roman"/>
-          <w:sz w:val="24"/>
-          <w:szCs w:val="24"/>
-        </w:rPr>
-      </w:pPr>
-      <w:r>
-        <w:rPr>
-          <w:rFonts w:ascii="Times New Roman" w:eastAsia="Times New Roman" w:hAnsi="Times New Roman" w:cs="Times New Roman"/>
-          <w:sz w:val="24"/>
-          <w:szCs w:val="24"/>
-        </w:rPr>
-        <w:t xml:space="preserve"> </w:t>
-      </w:r>
-    </w:p>
-    <w:p>
-      <w:pPr>
         <w:numPr>
           <w:ilvl w:val="0"/>
           <w:numId w:val="4"/>
         </w:numPr>
-        <w:spacing w:after="240"/>
+        <w:spacing w:before="240"/>
+        <w:rPr>
+          <w:b/>
+          <w:sz w:val="32"/>
+          <w:szCs w:val="32"/>
+        </w:rPr>
       </w:pPr>
       <w:r>
-        <w:t>Introducción</w:t>
+        <w:rPr>
+          <w:b/>
+          <w:sz w:val="32"/>
+          <w:szCs w:val="32"/>
+        </w:rPr>
+        <w:t>Planificación de la SCM</w:t>
       </w:r>
     </w:p>
     <w:p>
       <w:pPr>
         <w:spacing w:before="240"/>
         <w:rPr>
-          <w:rFonts w:ascii="Times New Roman" w:eastAsia="Times New Roman" w:hAnsi="Times New Roman" w:cs="Times New Roman"/>
-          <w:sz w:val="24"/>
-          <w:szCs w:val="24"/>
+          <w:b/>
+          <w:sz w:val="28"/>
+          <w:szCs w:val="28"/>
         </w:rPr>
       </w:pPr>
       <w:r>
         <w:rPr>
-          <w:rFonts w:ascii="Times New Roman" w:eastAsia="Times New Roman" w:hAnsi="Times New Roman" w:cs="Times New Roman"/>
-          <w:sz w:val="24"/>
-          <w:szCs w:val="24"/>
+          <w:b/>
+          <w:sz w:val="28"/>
+          <w:szCs w:val="28"/>
         </w:rPr>
-        <w:t xml:space="preserve"> </w:t>
+        <w:t>1.1. Introducción</w:t>
       </w:r>
     </w:p>
     <w:p>
       <w:pPr>
-        <w:numPr>
-          <w:ilvl w:val="0"/>
-          <w:numId w:val="5"/>
-        </w:numPr>
-      </w:pPr>
-      <w:r>
-        <w:t>Situación actual de la empresa: Empresa emergente en el área del desarrollo de proyectos Software, actualmente implementando 4 proyectos de diferentes áreas.</w:t>
-      </w:r>
+        <w:spacing w:before="240"/>
+        <w:rPr>
+          <w:b/>
+          <w:sz w:val="28"/>
+          <w:szCs w:val="28"/>
+        </w:rPr>
+      </w:pPr>
       <w:r>
         <w:rPr>
-          <w:rFonts w:ascii="Times New Roman" w:eastAsia="Times New Roman" w:hAnsi="Times New Roman" w:cs="Times New Roman"/>
-          <w:sz w:val="24"/>
-          <w:szCs w:val="24"/>
+          <w:b/>
+          <w:sz w:val="28"/>
+          <w:szCs w:val="28"/>
         </w:rPr>
-        <w:t xml:space="preserve"> </w:t>
+        <w:t>1.2. Roles, Responsabilidades y Cantidad</w:t>
       </w:r>
     </w:p>
     <w:p>
       <w:pPr>
-        <w:numPr>
-          <w:ilvl w:val="0"/>
-          <w:numId w:val="2"/>
-        </w:numPr>
-      </w:pPr>
-      <w:r>
-        <w:t>Problemática: Si buscamos, veremos que existe mucha oferta de cultura, canales, medios y rubros q</w:t>
-      </w:r>
-      <w:r>
-        <w:t>ue brindan actividades culturales, el problema de la efectividad de la difusión de las actividades culturales en los medios tradicionales no trae los resultados esperados, problema que actualmente sigue sin superarse.</w:t>
-      </w:r>
+        <w:jc w:val="center"/>
+        <w:rPr>
+          <w:b/>
+        </w:rPr>
+      </w:pPr>
+    </w:p>
+    <w:p>
+      <w:pPr>
+        <w:rPr>
+          <w:b/>
+          <w:sz w:val="28"/>
+          <w:szCs w:val="28"/>
+        </w:rPr>
+      </w:pPr>
       <w:r>
         <w:rPr>
-          <w:rFonts w:ascii="Times New Roman" w:eastAsia="Times New Roman" w:hAnsi="Times New Roman" w:cs="Times New Roman"/>
-          <w:sz w:val="24"/>
-          <w:szCs w:val="24"/>
+          <w:b/>
+          <w:sz w:val="28"/>
+          <w:szCs w:val="28"/>
         </w:rPr>
-        <w:t xml:space="preserve"> </w:t>
-      </w:r>
-    </w:p>
-    <w:p>
-      <w:pPr>
-        <w:numPr>
-          <w:ilvl w:val="0"/>
-          <w:numId w:val="7"/>
-        </w:numPr>
-      </w:pPr>
-      <w:r>
-        <w:t>Propósito: El plan de gestión de la c</w:t>
-      </w:r>
-      <w:r>
-        <w:t>onfiguración es un artefacto clave en la fase de planificación del proyecto. Debe ser utilizado para planificar y ejecutar las actividades de identificación y control de ítems de configuración de proyecto.</w:t>
-      </w:r>
-      <w:r>
-        <w:rPr>
-          <w:rFonts w:ascii="Times New Roman" w:eastAsia="Times New Roman" w:hAnsi="Times New Roman" w:cs="Times New Roman"/>
-          <w:sz w:val="24"/>
-          <w:szCs w:val="24"/>
-        </w:rPr>
-        <w:t xml:space="preserve"> </w:t>
-      </w:r>
-    </w:p>
-    <w:p>
-      <w:pPr>
-        <w:numPr>
-          <w:ilvl w:val="0"/>
-          <w:numId w:val="3"/>
-        </w:numPr>
-        <w:spacing w:after="240"/>
-      </w:pPr>
-      <w:r>
-        <w:t xml:space="preserve">Finalidad del plan: El documento se encargará de </w:t>
-      </w:r>
-      <w:r>
-        <w:t xml:space="preserve">la identificación de los elementos de la configuración y el establecimiento de los roles y sus responsabilidades. </w:t>
-      </w:r>
-    </w:p>
-    <w:p>
-      <w:pPr>
-        <w:spacing w:before="240"/>
-        <w:rPr>
-          <w:rFonts w:ascii="Times New Roman" w:eastAsia="Times New Roman" w:hAnsi="Times New Roman" w:cs="Times New Roman"/>
-          <w:sz w:val="24"/>
-          <w:szCs w:val="24"/>
-        </w:rPr>
-      </w:pPr>
-      <w:r>
-        <w:rPr>
-          <w:rFonts w:ascii="Times New Roman" w:eastAsia="Times New Roman" w:hAnsi="Times New Roman" w:cs="Times New Roman"/>
-          <w:sz w:val="24"/>
-          <w:szCs w:val="24"/>
-        </w:rPr>
-        <w:t xml:space="preserve"> </w:t>
-      </w:r>
-    </w:p>
-    <w:p>
-      <w:pPr>
-        <w:rPr>
-          <w:rFonts w:ascii="Times New Roman" w:eastAsia="Times New Roman" w:hAnsi="Times New Roman" w:cs="Times New Roman"/>
-          <w:sz w:val="24"/>
-          <w:szCs w:val="24"/>
-        </w:rPr>
-      </w:pPr>
-      <w:r>
-        <w:t>2.</w:t>
-      </w:r>
-      <w:r>
-        <w:rPr>
-          <w:rFonts w:ascii="Times New Roman" w:eastAsia="Times New Roman" w:hAnsi="Times New Roman" w:cs="Times New Roman"/>
-          <w:sz w:val="14"/>
-          <w:szCs w:val="14"/>
-        </w:rPr>
-        <w:t xml:space="preserve">              </w:t>
-      </w:r>
-      <w:r>
-        <w:t>Roles, Responsabilidades y cantidad</w:t>
-      </w:r>
-      <w:r>
-        <w:rPr>
-          <w:noProof/>
-        </w:rPr>
-        <w:drawing>
-          <wp:anchor distT="114300" distB="114300" distL="114300" distR="114300" simplePos="0" relativeHeight="251658240" behindDoc="0" locked="0" layoutInCell="1" hidden="0" allowOverlap="1">
-            <wp:simplePos x="0" y="0"/>
-            <wp:positionH relativeFrom="column">
-              <wp:posOffset>1</wp:posOffset>
-            </wp:positionH>
-            <wp:positionV relativeFrom="paragraph">
-              <wp:posOffset>323850</wp:posOffset>
-            </wp:positionV>
-            <wp:extent cx="5734050" cy="4524375"/>
-            <wp:effectExtent l="0" t="0" r="0" b="0"/>
-            <wp:wrapSquare wrapText="bothSides" distT="114300" distB="114300" distL="114300" distR="114300"/>
-            <wp:docPr id="2" name="image2.png"/>
-            <wp:cNvGraphicFramePr/>
-            <a:graphic xmlns:a="http://schemas.openxmlformats.org/drawingml/2006/main">
-              <a:graphicData uri="http://schemas.openxmlformats.org/drawingml/2006/picture">
-                <pic:pic xmlns:pic="http://schemas.openxmlformats.org/drawingml/2006/picture">
-                  <pic:nvPicPr>
-                    <pic:cNvPr id="0" name="image2.png"/>
-                    <pic:cNvPicPr preferRelativeResize="0"/>
-                  </pic:nvPicPr>
-                  <pic:blipFill>
-                    <a:blip r:embed="rId5"/>
-                    <a:srcRect/>
-                    <a:stretch>
-                      <a:fillRect/>
-                    </a:stretch>
-                  </pic:blipFill>
-                  <pic:spPr>
-                    <a:xfrm>
-                      <a:off x="0" y="0"/>
-                      <a:ext cx="5734050" cy="4524375"/>
-                    </a:xfrm>
-                    <a:prstGeom prst="rect">
-                      <a:avLst/>
-                    </a:prstGeom>
-                    <a:ln/>
-                  </pic:spPr>
-                </pic:pic>
-              </a:graphicData>
-            </a:graphic>
-          </wp:anchor>
-        </w:drawing>
-      </w:r>
-    </w:p>
-    <w:p/>
-    <w:p/>
-    <w:p>
-      <w:r>
-        <w:lastRenderedPageBreak/>
-        <w:t>3.</w:t>
-      </w:r>
-      <w:r>
-        <w:rPr>
-          <w:rFonts w:ascii="Times New Roman" w:eastAsia="Times New Roman" w:hAnsi="Times New Roman" w:cs="Times New Roman"/>
-          <w:sz w:val="14"/>
-          <w:szCs w:val="14"/>
-        </w:rPr>
-        <w:t xml:space="preserve">              </w:t>
-      </w:r>
-      <w:r>
-        <w:t>Políticas, Directrices y procedimientos</w:t>
+        <w:t>1.3. Políticas, Directrices y procedimientos</w:t>
       </w:r>
     </w:p>
     <w:p/>
     <w:p>
       <w:pPr>
-        <w:numPr>
-          <w:ilvl w:val="0"/>
-          <w:numId w:val="6"/>
-        </w:numPr>
+        <w:rPr>
+          <w:b/>
+          <w:sz w:val="28"/>
+          <w:szCs w:val="28"/>
+        </w:rPr>
       </w:pPr>
       <w:r>
-        <w:t>Las directrices adoptadas pretenden garantizar la integridad de los servicios, y proporcionan información exacta y relevante al resto de procesos para la gestión eficaz y eficiente de los servicios.</w:t>
+        <w:rPr>
+          <w:b/>
+          <w:sz w:val="28"/>
+          <w:szCs w:val="28"/>
+        </w:rPr>
+        <w:t>1.4. Herramientas, entorno e infraestructura</w:t>
       </w:r>
     </w:p>
     <w:p>
       <w:pPr>
-        <w:numPr>
-          <w:ilvl w:val="0"/>
-          <w:numId w:val="6"/>
-        </w:numPr>
+        <w:ind w:left="1080"/>
+      </w:pPr>
+    </w:p>
+    <w:p>
+      <w:pPr>
+        <w:rPr>
+          <w:b/>
+          <w:sz w:val="28"/>
+          <w:szCs w:val="28"/>
+        </w:rPr>
       </w:pPr>
       <w:r>
-        <w:t>Se mantendrá un registro preciso y completo de los elemen</w:t>
-      </w:r>
-      <w:r>
-        <w:t>tos de la configuración que formarán los registros de la configuración. Dichos registros serán almacenados adecuado a cada elemento.</w:t>
+        <w:rPr>
+          <w:b/>
+          <w:sz w:val="28"/>
+          <w:szCs w:val="28"/>
+        </w:rPr>
+        <w:t>1.5. Calendario</w:t>
       </w:r>
     </w:p>
     <w:p>
       <w:pPr>
-        <w:numPr>
-          <w:ilvl w:val="0"/>
-          <w:numId w:val="6"/>
-        </w:numPr>
+        <w:spacing w:before="240"/>
       </w:pPr>
       <w:r>
-        <w:t xml:space="preserve">Respecto a los documentos en el repositorio, solo algunos de los involucrados tienen derechos de administrador, </w:t>
-      </w:r>
-      <w:proofErr w:type="spellStart"/>
-      <w:r>
-        <w:t>osea</w:t>
-      </w:r>
-      <w:proofErr w:type="spellEnd"/>
-      <w:r>
-        <w:t xml:space="preserve"> permis</w:t>
-      </w:r>
-      <w:r>
-        <w:t xml:space="preserve">o de lectura, escritura y creación de nuevos documentos. Se tiene como política una restrictiva para algunos integrantes del equipo que puedan ser prescindibles en ciertas actividades, y en otras no. </w:t>
-      </w:r>
-    </w:p>
-    <w:p>
-      <w:pPr>
-        <w:ind w:left="1080"/>
-      </w:pPr>
-    </w:p>
-    <w:p/>
-    <w:p>
-      <w:r>
-        <w:t>8.</w:t>
-      </w:r>
-      <w:r>
-        <w:rPr>
-          <w:rFonts w:ascii="Times New Roman" w:eastAsia="Times New Roman" w:hAnsi="Times New Roman" w:cs="Times New Roman"/>
-          <w:sz w:val="14"/>
-          <w:szCs w:val="14"/>
-        </w:rPr>
-        <w:t xml:space="preserve">              </w:t>
-      </w:r>
-      <w:r>
-        <w:t>List</w:t>
-      </w:r>
-      <w:r>
-        <w:t>a de ítem con la nomenclatura</w:t>
+        <w:t xml:space="preserve"> </w:t>
       </w:r>
     </w:p>
     <w:tbl>
       <w:tblPr>
-        <w:tblStyle w:val="a1"/>
-        <w:tblW w:w="9196" w:type="dxa"/>
-        <w:tblInd w:w="0" w:type="dxa"/>
+        <w:tblStyle w:val="a0"/>
+        <w:tblW w:w="10215" w:type="dxa"/>
+        <w:tblInd w:w="-380" w:type="dxa"/>
         <w:tblBorders>
           <w:top w:val="nil"/>
           <w:left w:val="nil"/>
@@ -578,123 +412,156 @@
         <w:tblLook w:val="0600" w:firstRow="0" w:lastRow="0" w:firstColumn="0" w:lastColumn="0" w:noHBand="1" w:noVBand="1"/>
       </w:tblPr>
       <w:tblGrid>
-        <w:gridCol w:w="2502"/>
-        <w:gridCol w:w="2096"/>
-        <w:gridCol w:w="2612"/>
-        <w:gridCol w:w="1986"/>
+        <w:gridCol w:w="705"/>
+        <w:gridCol w:w="5205"/>
+        <w:gridCol w:w="1200"/>
+        <w:gridCol w:w="3105"/>
       </w:tblGrid>
       <w:tr>
         <w:trPr>
-          <w:trHeight w:val="94"/>
+          <w:trHeight w:val="580"/>
         </w:trPr>
         <w:tc>
           <w:tcPr>
-            <w:tcW w:w="2502" w:type="dxa"/>
+            <w:tcW w:w="705" w:type="dxa"/>
             <w:tcBorders>
               <w:top w:val="single" w:sz="8" w:space="0" w:color="000000"/>
               <w:left w:val="single" w:sz="8" w:space="0" w:color="000000"/>
               <w:bottom w:val="single" w:sz="8" w:space="0" w:color="000000"/>
               <w:right w:val="single" w:sz="8" w:space="0" w:color="000000"/>
             </w:tcBorders>
-            <w:tcMar>
-              <w:top w:w="100" w:type="dxa"/>
-              <w:left w:w="100" w:type="dxa"/>
-              <w:bottom w:w="100" w:type="dxa"/>
-              <w:right w:w="100" w:type="dxa"/>
-            </w:tcMar>
-          </w:tcPr>
-          <w:p>
-            <w:pPr>
-              <w:spacing w:before="240"/>
-            </w:pPr>
-            <w:r>
-              <w:t>Nombre del ítem</w:t>
-            </w:r>
-          </w:p>
-        </w:tc>
-        <w:tc>
-          <w:tcPr>
-            <w:tcW w:w="2096" w:type="dxa"/>
+            <w:shd w:val="clear" w:color="auto" w:fill="1155CC"/>
+            <w:tcMar>
+              <w:top w:w="100" w:type="dxa"/>
+              <w:left w:w="100" w:type="dxa"/>
+              <w:bottom w:w="100" w:type="dxa"/>
+              <w:right w:w="100" w:type="dxa"/>
+            </w:tcMar>
+          </w:tcPr>
+          <w:p>
+            <w:pPr>
+              <w:spacing w:before="240"/>
+              <w:jc w:val="center"/>
+              <w:rPr>
+                <w:b/>
+                <w:color w:val="FFFFFF"/>
+              </w:rPr>
+            </w:pPr>
+          </w:p>
+        </w:tc>
+        <w:tc>
+          <w:tcPr>
+            <w:tcW w:w="5205" w:type="dxa"/>
+            <w:tcBorders>
+              <w:top w:val="single" w:sz="8" w:space="0" w:color="000000"/>
+              <w:left w:val="single" w:sz="8" w:space="0" w:color="000000"/>
+              <w:bottom w:val="single" w:sz="8" w:space="0" w:color="000000"/>
+              <w:right w:val="single" w:sz="8" w:space="0" w:color="000000"/>
+            </w:tcBorders>
+            <w:shd w:val="clear" w:color="auto" w:fill="1155CC"/>
+            <w:tcMar>
+              <w:top w:w="100" w:type="dxa"/>
+              <w:left w:w="100" w:type="dxa"/>
+              <w:bottom w:w="100" w:type="dxa"/>
+              <w:right w:w="100" w:type="dxa"/>
+            </w:tcMar>
+          </w:tcPr>
+          <w:p>
+            <w:pPr>
+              <w:spacing w:before="240"/>
+              <w:jc w:val="center"/>
+              <w:rPr>
+                <w:b/>
+                <w:color w:val="FFFFFF"/>
+              </w:rPr>
+            </w:pPr>
+            <w:r>
+              <w:rPr>
+                <w:b/>
+                <w:color w:val="FFFFFF"/>
+              </w:rPr>
+              <w:t>Actividad</w:t>
+            </w:r>
+          </w:p>
+        </w:tc>
+        <w:tc>
+          <w:tcPr>
+            <w:tcW w:w="1200" w:type="dxa"/>
             <w:tcBorders>
               <w:top w:val="single" w:sz="8" w:space="0" w:color="000000"/>
               <w:left w:val="nil"/>
               <w:bottom w:val="single" w:sz="8" w:space="0" w:color="000000"/>
               <w:right w:val="single" w:sz="8" w:space="0" w:color="000000"/>
             </w:tcBorders>
-            <w:tcMar>
-              <w:top w:w="100" w:type="dxa"/>
-              <w:left w:w="100" w:type="dxa"/>
-              <w:bottom w:w="100" w:type="dxa"/>
-              <w:right w:w="100" w:type="dxa"/>
-            </w:tcMar>
-          </w:tcPr>
-          <w:p>
-            <w:pPr>
-              <w:spacing w:before="240"/>
-            </w:pPr>
-            <w:r>
-              <w:t>Extensión</w:t>
-            </w:r>
-          </w:p>
-        </w:tc>
-        <w:tc>
-          <w:tcPr>
-            <w:tcW w:w="2612" w:type="dxa"/>
+            <w:shd w:val="clear" w:color="auto" w:fill="1155CC"/>
+            <w:tcMar>
+              <w:top w:w="100" w:type="dxa"/>
+              <w:left w:w="100" w:type="dxa"/>
+              <w:bottom w:w="100" w:type="dxa"/>
+              <w:right w:w="100" w:type="dxa"/>
+            </w:tcMar>
+          </w:tcPr>
+          <w:p>
+            <w:pPr>
+              <w:spacing w:before="240"/>
+              <w:jc w:val="center"/>
+              <w:rPr>
+                <w:b/>
+                <w:color w:val="FFFFFF"/>
+              </w:rPr>
+            </w:pPr>
+            <w:r>
+              <w:rPr>
+                <w:b/>
+                <w:color w:val="FFFFFF"/>
+              </w:rPr>
+              <w:t>Tiempo (Días)</w:t>
+            </w:r>
+          </w:p>
+        </w:tc>
+        <w:tc>
+          <w:tcPr>
+            <w:tcW w:w="3105" w:type="dxa"/>
             <w:tcBorders>
               <w:top w:val="single" w:sz="8" w:space="0" w:color="000000"/>
               <w:left w:val="nil"/>
               <w:bottom w:val="single" w:sz="8" w:space="0" w:color="000000"/>
               <w:right w:val="single" w:sz="8" w:space="0" w:color="000000"/>
             </w:tcBorders>
-            <w:tcMar>
-              <w:top w:w="100" w:type="dxa"/>
-              <w:left w:w="100" w:type="dxa"/>
-              <w:bottom w:w="100" w:type="dxa"/>
-              <w:right w:w="100" w:type="dxa"/>
-            </w:tcMar>
-          </w:tcPr>
-          <w:p>
-            <w:pPr>
-              <w:spacing w:before="240"/>
-            </w:pPr>
-            <w:r>
-              <w:t>Nomenclatura</w:t>
-            </w:r>
-          </w:p>
-        </w:tc>
-        <w:tc>
-          <w:tcPr>
-            <w:tcW w:w="1986" w:type="dxa"/>
-            <w:tcBorders>
-              <w:top w:val="single" w:sz="8" w:space="0" w:color="000000"/>
-              <w:left w:val="nil"/>
-              <w:bottom w:val="single" w:sz="8" w:space="0" w:color="000000"/>
-              <w:right w:val="single" w:sz="8" w:space="0" w:color="000000"/>
-            </w:tcBorders>
-            <w:tcMar>
-              <w:top w:w="100" w:type="dxa"/>
-              <w:left w:w="100" w:type="dxa"/>
-              <w:bottom w:w="100" w:type="dxa"/>
-              <w:right w:w="100" w:type="dxa"/>
-            </w:tcMar>
-          </w:tcPr>
-          <w:p>
-            <w:pPr>
-              <w:spacing w:before="240"/>
-            </w:pPr>
-            <w:r>
-              <w:t>Proyecto</w:t>
+            <w:shd w:val="clear" w:color="auto" w:fill="1155CC"/>
+            <w:tcMar>
+              <w:top w:w="100" w:type="dxa"/>
+              <w:left w:w="100" w:type="dxa"/>
+              <w:bottom w:w="100" w:type="dxa"/>
+              <w:right w:w="100" w:type="dxa"/>
+            </w:tcMar>
+          </w:tcPr>
+          <w:p>
+            <w:pPr>
+              <w:spacing w:before="240"/>
+              <w:jc w:val="center"/>
+              <w:rPr>
+                <w:b/>
+                <w:color w:val="FFFFFF"/>
+              </w:rPr>
+            </w:pPr>
+            <w:r>
+              <w:rPr>
+                <w:b/>
+                <w:color w:val="FFFFFF"/>
+              </w:rPr>
+              <w:t>Rol</w:t>
             </w:r>
           </w:p>
         </w:tc>
       </w:tr>
       <w:tr>
         <w:trPr>
-          <w:trHeight w:val="94"/>
+          <w:trHeight w:val="520"/>
         </w:trPr>
         <w:tc>
           <w:tcPr>
-            <w:tcW w:w="2502" w:type="dxa"/>
+            <w:tcW w:w="705" w:type="dxa"/>
             <w:tcBorders>
               <w:top w:val="nil"/>
               <w:left w:val="single" w:sz="8" w:space="0" w:color="000000"/>
@@ -711,15 +578,52 @@
           <w:p>
             <w:pPr>
               <w:spacing w:before="240"/>
-            </w:pPr>
-            <w:r>
-              <w:t>Documento de Especificación de Requerimientos</w:t>
-            </w:r>
-          </w:p>
-        </w:tc>
-        <w:tc>
-          <w:tcPr>
-            <w:tcW w:w="2096" w:type="dxa"/>
+              <w:rPr>
+                <w:b/>
+              </w:rPr>
+            </w:pPr>
+            <w:r>
+              <w:rPr>
+                <w:b/>
+              </w:rPr>
+              <w:t>1</w:t>
+            </w:r>
+          </w:p>
+        </w:tc>
+        <w:tc>
+          <w:tcPr>
+            <w:tcW w:w="5205" w:type="dxa"/>
+            <w:tcBorders>
+              <w:top w:val="nil"/>
+              <w:left w:val="single" w:sz="8" w:space="0" w:color="000000"/>
+              <w:bottom w:val="single" w:sz="8" w:space="0" w:color="000000"/>
+              <w:right w:val="single" w:sz="8" w:space="0" w:color="000000"/>
+            </w:tcBorders>
+            <w:tcMar>
+              <w:top w:w="100" w:type="dxa"/>
+              <w:left w:w="100" w:type="dxa"/>
+              <w:bottom w:w="100" w:type="dxa"/>
+              <w:right w:w="100" w:type="dxa"/>
+            </w:tcMar>
+          </w:tcPr>
+          <w:p>
+            <w:pPr>
+              <w:spacing w:before="240"/>
+              <w:rPr>
+                <w:b/>
+              </w:rPr>
+            </w:pPr>
+            <w:r>
+              <w:rPr>
+                <w:b/>
+              </w:rPr>
+              <w:t>Planificación de la SCM</w:t>
+            </w:r>
+          </w:p>
+        </w:tc>
+        <w:tc>
+          <w:tcPr>
+            <w:tcW w:w="1200" w:type="dxa"/>
             <w:tcBorders>
               <w:top w:val="nil"/>
               <w:left w:val="nil"/>
@@ -736,20 +640,21 @@
           <w:p>
             <w:pPr>
               <w:spacing w:before="240"/>
-            </w:pPr>
-            <w:r>
-              <w:t>.</w:t>
-            </w:r>
-            <w:proofErr w:type="spellStart"/>
-            <w:r>
-              <w:t>doc</w:t>
-            </w:r>
-            <w:proofErr w:type="spellEnd"/>
-          </w:p>
-        </w:tc>
-        <w:tc>
-          <w:tcPr>
-            <w:tcW w:w="2612" w:type="dxa"/>
+              <w:rPr>
+                <w:b/>
+              </w:rPr>
+            </w:pPr>
+            <w:r>
+              <w:rPr>
+                <w:b/>
+              </w:rPr>
+              <w:t>14</w:t>
+            </w:r>
+          </w:p>
+        </w:tc>
+        <w:tc>
+          <w:tcPr>
+            <w:tcW w:w="3105" w:type="dxa"/>
             <w:tcBorders>
               <w:top w:val="nil"/>
               <w:left w:val="nil"/>
@@ -766,45 +671,20 @@
           <w:p>
             <w:pPr>
               <w:spacing w:before="240"/>
-            </w:pPr>
-            <w:r>
-              <w:t>SAA-ANERQ</w:t>
-            </w:r>
-          </w:p>
-        </w:tc>
-        <w:tc>
-          <w:tcPr>
-            <w:tcW w:w="1986" w:type="dxa"/>
-            <w:tcBorders>
-              <w:top w:val="nil"/>
-              <w:left w:val="nil"/>
-              <w:bottom w:val="single" w:sz="8" w:space="0" w:color="000000"/>
-              <w:right w:val="single" w:sz="8" w:space="0" w:color="000000"/>
-            </w:tcBorders>
-            <w:tcMar>
-              <w:top w:w="100" w:type="dxa"/>
-              <w:left w:w="100" w:type="dxa"/>
-              <w:bottom w:w="100" w:type="dxa"/>
-              <w:right w:w="100" w:type="dxa"/>
-            </w:tcMar>
-          </w:tcPr>
-          <w:p>
-            <w:pPr>
-              <w:spacing w:before="240"/>
-            </w:pPr>
-            <w:r>
-              <w:t>Sistema de auditoría de aranceles</w:t>
-            </w:r>
+              <w:rPr>
+                <w:b/>
+              </w:rPr>
+            </w:pPr>
           </w:p>
         </w:tc>
       </w:tr>
       <w:tr>
         <w:trPr>
-          <w:trHeight w:val="94"/>
+          <w:trHeight w:val="860"/>
         </w:trPr>
         <w:tc>
           <w:tcPr>
-            <w:tcW w:w="2502" w:type="dxa"/>
+            <w:tcW w:w="705" w:type="dxa"/>
             <w:tcBorders>
               <w:top w:val="nil"/>
               <w:left w:val="single" w:sz="8" w:space="0" w:color="000000"/>
@@ -823,13 +703,38 @@
               <w:spacing w:before="240"/>
             </w:pPr>
             <w:r>
-              <w:t>Modelo de Análisis</w:t>
-            </w:r>
-          </w:p>
-        </w:tc>
-        <w:tc>
-          <w:tcPr>
-            <w:tcW w:w="2096" w:type="dxa"/>
+              <w:t>1.1</w:t>
+            </w:r>
+          </w:p>
+        </w:tc>
+        <w:tc>
+          <w:tcPr>
+            <w:tcW w:w="5205" w:type="dxa"/>
+            <w:tcBorders>
+              <w:top w:val="nil"/>
+              <w:left w:val="single" w:sz="8" w:space="0" w:color="000000"/>
+              <w:bottom w:val="single" w:sz="8" w:space="0" w:color="000000"/>
+              <w:right w:val="single" w:sz="8" w:space="0" w:color="000000"/>
+            </w:tcBorders>
+            <w:tcMar>
+              <w:top w:w="100" w:type="dxa"/>
+              <w:left w:w="100" w:type="dxa"/>
+              <w:bottom w:w="100" w:type="dxa"/>
+              <w:right w:w="100" w:type="dxa"/>
+            </w:tcMar>
+          </w:tcPr>
+          <w:p>
+            <w:pPr>
+              <w:spacing w:before="240"/>
+            </w:pPr>
+            <w:r>
+              <w:t>Identificar la problemática de la empresa</w:t>
+            </w:r>
+          </w:p>
+        </w:tc>
+        <w:tc>
+          <w:tcPr>
+            <w:tcW w:w="1200" w:type="dxa"/>
             <w:tcBorders>
               <w:top w:val="nil"/>
               <w:left w:val="nil"/>
@@ -848,18 +753,13 @@
               <w:spacing w:before="240"/>
             </w:pPr>
             <w:r>
-              <w:t>.</w:t>
-            </w:r>
-            <w:proofErr w:type="spellStart"/>
-            <w:r>
-              <w:t>doc</w:t>
-            </w:r>
-            <w:proofErr w:type="spellEnd"/>
-          </w:p>
-        </w:tc>
-        <w:tc>
-          <w:tcPr>
-            <w:tcW w:w="2612" w:type="dxa"/>
+              <w:t>3</w:t>
+            </w:r>
+          </w:p>
+        </w:tc>
+        <w:tc>
+          <w:tcPr>
+            <w:tcW w:w="3105" w:type="dxa"/>
             <w:tcBorders>
               <w:top w:val="nil"/>
               <w:left w:val="nil"/>
@@ -875,46 +775,21 @@
           </w:tcPr>
           <w:p>
             <w:pPr>
-              <w:spacing w:before="240"/>
-            </w:pPr>
-            <w:r>
-              <w:t>SAA-ANMOD</w:t>
-            </w:r>
-          </w:p>
-        </w:tc>
-        <w:tc>
-          <w:tcPr>
-            <w:tcW w:w="1986" w:type="dxa"/>
-            <w:tcBorders>
-              <w:top w:val="nil"/>
-              <w:left w:val="nil"/>
-              <w:bottom w:val="single" w:sz="8" w:space="0" w:color="000000"/>
-              <w:right w:val="single" w:sz="8" w:space="0" w:color="000000"/>
-            </w:tcBorders>
-            <w:tcMar>
-              <w:top w:w="100" w:type="dxa"/>
-              <w:left w:w="100" w:type="dxa"/>
-              <w:bottom w:w="100" w:type="dxa"/>
-              <w:right w:w="100" w:type="dxa"/>
-            </w:tcMar>
-          </w:tcPr>
-          <w:p>
-            <w:pPr>
-              <w:spacing w:before="240"/>
-            </w:pPr>
-            <w:r>
-              <w:t>Sistema de auditoría de aranceles</w:t>
+              <w:widowControl w:val="0"/>
+            </w:pPr>
+            <w:r>
+              <w:t>Gestor de configuración</w:t>
             </w:r>
           </w:p>
         </w:tc>
       </w:tr>
       <w:tr>
         <w:trPr>
-          <w:trHeight w:val="94"/>
+          <w:trHeight w:val="860"/>
         </w:trPr>
         <w:tc>
           <w:tcPr>
-            <w:tcW w:w="2502" w:type="dxa"/>
+            <w:tcW w:w="705" w:type="dxa"/>
             <w:tcBorders>
               <w:top w:val="nil"/>
               <w:left w:val="single" w:sz="8" w:space="0" w:color="000000"/>
@@ -933,13 +808,38 @@
               <w:spacing w:before="240"/>
             </w:pPr>
             <w:r>
-              <w:t>Modelo de Diseño</w:t>
-            </w:r>
-          </w:p>
-        </w:tc>
-        <w:tc>
-          <w:tcPr>
-            <w:tcW w:w="2096" w:type="dxa"/>
+              <w:t>1.2</w:t>
+            </w:r>
+          </w:p>
+        </w:tc>
+        <w:tc>
+          <w:tcPr>
+            <w:tcW w:w="5205" w:type="dxa"/>
+            <w:tcBorders>
+              <w:top w:val="nil"/>
+              <w:left w:val="single" w:sz="8" w:space="0" w:color="000000"/>
+              <w:bottom w:val="single" w:sz="8" w:space="0" w:color="000000"/>
+              <w:right w:val="single" w:sz="8" w:space="0" w:color="000000"/>
+            </w:tcBorders>
+            <w:tcMar>
+              <w:top w:w="100" w:type="dxa"/>
+              <w:left w:w="100" w:type="dxa"/>
+              <w:bottom w:w="100" w:type="dxa"/>
+              <w:right w:w="100" w:type="dxa"/>
+            </w:tcMar>
+          </w:tcPr>
+          <w:p>
+            <w:pPr>
+              <w:spacing w:before="240"/>
+            </w:pPr>
+            <w:r>
+              <w:t>Definir el propósito y finalidad del plan</w:t>
+            </w:r>
+          </w:p>
+        </w:tc>
+        <w:tc>
+          <w:tcPr>
+            <w:tcW w:w="1200" w:type="dxa"/>
             <w:tcBorders>
               <w:top w:val="nil"/>
               <w:left w:val="nil"/>
@@ -958,18 +858,13 @@
               <w:spacing w:before="240"/>
             </w:pPr>
             <w:r>
-              <w:t>.</w:t>
-            </w:r>
-            <w:proofErr w:type="spellStart"/>
-            <w:r>
-              <w:t>doc</w:t>
-            </w:r>
-            <w:proofErr w:type="spellEnd"/>
-          </w:p>
-        </w:tc>
-        <w:tc>
-          <w:tcPr>
-            <w:tcW w:w="2612" w:type="dxa"/>
+              <w:t>3</w:t>
+            </w:r>
+          </w:p>
+        </w:tc>
+        <w:tc>
+          <w:tcPr>
+            <w:tcW w:w="3105" w:type="dxa"/>
             <w:tcBorders>
               <w:top w:val="nil"/>
               <w:left w:val="nil"/>
@@ -985,46 +880,21 @@
           </w:tcPr>
           <w:p>
             <w:pPr>
-              <w:spacing w:before="240"/>
-            </w:pPr>
-            <w:r>
-              <w:t>SAA-DSMOD</w:t>
-            </w:r>
-          </w:p>
-        </w:tc>
-        <w:tc>
-          <w:tcPr>
-            <w:tcW w:w="1986" w:type="dxa"/>
-            <w:tcBorders>
-              <w:top w:val="nil"/>
-              <w:left w:val="nil"/>
-              <w:bottom w:val="single" w:sz="8" w:space="0" w:color="000000"/>
-              <w:right w:val="single" w:sz="8" w:space="0" w:color="000000"/>
-            </w:tcBorders>
-            <w:tcMar>
-              <w:top w:w="100" w:type="dxa"/>
-              <w:left w:w="100" w:type="dxa"/>
-              <w:bottom w:w="100" w:type="dxa"/>
-              <w:right w:w="100" w:type="dxa"/>
-            </w:tcMar>
-          </w:tcPr>
-          <w:p>
-            <w:pPr>
-              <w:spacing w:before="240"/>
-            </w:pPr>
-            <w:r>
-              <w:t>Sistema de auditoría de aranceles</w:t>
+              <w:widowControl w:val="0"/>
+            </w:pPr>
+            <w:r>
+              <w:t>Gestor de configuración</w:t>
             </w:r>
           </w:p>
         </w:tc>
       </w:tr>
       <w:tr>
         <w:trPr>
-          <w:trHeight w:val="94"/>
+          <w:trHeight w:val="860"/>
         </w:trPr>
         <w:tc>
           <w:tcPr>
-            <w:tcW w:w="2502" w:type="dxa"/>
+            <w:tcW w:w="705" w:type="dxa"/>
             <w:tcBorders>
               <w:top w:val="nil"/>
               <w:left w:val="single" w:sz="8" w:space="0" w:color="000000"/>
@@ -1043,13 +913,38 @@
               <w:spacing w:before="240"/>
             </w:pPr>
             <w:r>
-              <w:t>Modelo de Distribución</w:t>
-            </w:r>
-          </w:p>
-        </w:tc>
-        <w:tc>
-          <w:tcPr>
-            <w:tcW w:w="2096" w:type="dxa"/>
+              <w:t>1.3</w:t>
+            </w:r>
+          </w:p>
+        </w:tc>
+        <w:tc>
+          <w:tcPr>
+            <w:tcW w:w="5205" w:type="dxa"/>
+            <w:tcBorders>
+              <w:top w:val="nil"/>
+              <w:left w:val="single" w:sz="8" w:space="0" w:color="000000"/>
+              <w:bottom w:val="single" w:sz="8" w:space="0" w:color="000000"/>
+              <w:right w:val="single" w:sz="8" w:space="0" w:color="000000"/>
+            </w:tcBorders>
+            <w:tcMar>
+              <w:top w:w="100" w:type="dxa"/>
+              <w:left w:w="100" w:type="dxa"/>
+              <w:bottom w:w="100" w:type="dxa"/>
+              <w:right w:w="100" w:type="dxa"/>
+            </w:tcMar>
+          </w:tcPr>
+          <w:p>
+            <w:pPr>
+              <w:spacing w:before="240"/>
+            </w:pPr>
+            <w:r>
+              <w:t>Identificar roles y responsabilidades</w:t>
+            </w:r>
+          </w:p>
+        </w:tc>
+        <w:tc>
+          <w:tcPr>
+            <w:tcW w:w="1200" w:type="dxa"/>
             <w:tcBorders>
               <w:top w:val="nil"/>
               <w:left w:val="nil"/>
@@ -1068,18 +963,13 @@
               <w:spacing w:before="240"/>
             </w:pPr>
             <w:r>
-              <w:t>.</w:t>
-            </w:r>
-            <w:proofErr w:type="spellStart"/>
-            <w:r>
-              <w:t>doc</w:t>
-            </w:r>
-            <w:proofErr w:type="spellEnd"/>
-          </w:p>
-        </w:tc>
-        <w:tc>
-          <w:tcPr>
-            <w:tcW w:w="2612" w:type="dxa"/>
+              <w:t>2</w:t>
+            </w:r>
+          </w:p>
+        </w:tc>
+        <w:tc>
+          <w:tcPr>
+            <w:tcW w:w="3105" w:type="dxa"/>
             <w:tcBorders>
               <w:top w:val="nil"/>
               <w:left w:val="nil"/>
@@ -1095,46 +985,21 @@
           </w:tcPr>
           <w:p>
             <w:pPr>
-              <w:spacing w:before="240"/>
-            </w:pPr>
-            <w:r>
-              <w:t>SAA-DSDIST</w:t>
-            </w:r>
-          </w:p>
-        </w:tc>
-        <w:tc>
-          <w:tcPr>
-            <w:tcW w:w="1986" w:type="dxa"/>
-            <w:tcBorders>
-              <w:top w:val="nil"/>
-              <w:left w:val="nil"/>
-              <w:bottom w:val="single" w:sz="8" w:space="0" w:color="000000"/>
-              <w:right w:val="single" w:sz="8" w:space="0" w:color="000000"/>
-            </w:tcBorders>
-            <w:tcMar>
-              <w:top w:w="100" w:type="dxa"/>
-              <w:left w:w="100" w:type="dxa"/>
-              <w:bottom w:w="100" w:type="dxa"/>
-              <w:right w:w="100" w:type="dxa"/>
-            </w:tcMar>
-          </w:tcPr>
-          <w:p>
-            <w:pPr>
-              <w:spacing w:before="240"/>
-            </w:pPr>
-            <w:r>
-              <w:t>Sistema de auditoría de aranceles</w:t>
+              <w:widowControl w:val="0"/>
+            </w:pPr>
+            <w:r>
+              <w:t>Gestor de configuración</w:t>
             </w:r>
           </w:p>
         </w:tc>
       </w:tr>
       <w:tr>
         <w:trPr>
-          <w:trHeight w:val="94"/>
+          <w:trHeight w:val="860"/>
         </w:trPr>
         <w:tc>
           <w:tcPr>
-            <w:tcW w:w="2502" w:type="dxa"/>
+            <w:tcW w:w="705" w:type="dxa"/>
             <w:tcBorders>
               <w:top w:val="nil"/>
               <w:left w:val="single" w:sz="8" w:space="0" w:color="000000"/>
@@ -1153,13 +1018,38 @@
               <w:spacing w:before="240"/>
             </w:pPr>
             <w:r>
-              <w:t>Documentación técnica</w:t>
-            </w:r>
-          </w:p>
-        </w:tc>
-        <w:tc>
-          <w:tcPr>
-            <w:tcW w:w="2096" w:type="dxa"/>
+              <w:t>1.4</w:t>
+            </w:r>
+          </w:p>
+        </w:tc>
+        <w:tc>
+          <w:tcPr>
+            <w:tcW w:w="5205" w:type="dxa"/>
+            <w:tcBorders>
+              <w:top w:val="nil"/>
+              <w:left w:val="single" w:sz="8" w:space="0" w:color="000000"/>
+              <w:bottom w:val="single" w:sz="8" w:space="0" w:color="000000"/>
+              <w:right w:val="single" w:sz="8" w:space="0" w:color="000000"/>
+            </w:tcBorders>
+            <w:tcMar>
+              <w:top w:w="100" w:type="dxa"/>
+              <w:left w:w="100" w:type="dxa"/>
+              <w:bottom w:w="100" w:type="dxa"/>
+              <w:right w:w="100" w:type="dxa"/>
+            </w:tcMar>
+          </w:tcPr>
+          <w:p>
+            <w:pPr>
+              <w:spacing w:before="240"/>
+            </w:pPr>
+            <w:r>
+              <w:t>Identificar políticas, directrices y procedimientos</w:t>
+            </w:r>
+          </w:p>
+        </w:tc>
+        <w:tc>
+          <w:tcPr>
+            <w:tcW w:w="1200" w:type="dxa"/>
             <w:tcBorders>
               <w:top w:val="nil"/>
               <w:left w:val="nil"/>
@@ -1178,18 +1068,13 @@
               <w:spacing w:before="240"/>
             </w:pPr>
             <w:r>
-              <w:t>.</w:t>
-            </w:r>
-            <w:proofErr w:type="spellStart"/>
-            <w:r>
-              <w:t>doc</w:t>
-            </w:r>
-            <w:proofErr w:type="spellEnd"/>
-          </w:p>
-        </w:tc>
-        <w:tc>
-          <w:tcPr>
-            <w:tcW w:w="2612" w:type="dxa"/>
+              <w:t>2</w:t>
+            </w:r>
+          </w:p>
+        </w:tc>
+        <w:tc>
+          <w:tcPr>
+            <w:tcW w:w="3105" w:type="dxa"/>
             <w:tcBorders>
               <w:top w:val="nil"/>
               <w:left w:val="nil"/>
@@ -1205,46 +1090,21 @@
           </w:tcPr>
           <w:p>
             <w:pPr>
-              <w:spacing w:before="240"/>
-            </w:pPr>
-            <w:r>
-              <w:t>SAA-IMDT</w:t>
-            </w:r>
-          </w:p>
-        </w:tc>
-        <w:tc>
-          <w:tcPr>
-            <w:tcW w:w="1986" w:type="dxa"/>
-            <w:tcBorders>
-              <w:top w:val="nil"/>
-              <w:left w:val="nil"/>
-              <w:bottom w:val="single" w:sz="8" w:space="0" w:color="000000"/>
-              <w:right w:val="single" w:sz="8" w:space="0" w:color="000000"/>
-            </w:tcBorders>
-            <w:tcMar>
-              <w:top w:w="100" w:type="dxa"/>
-              <w:left w:w="100" w:type="dxa"/>
-              <w:bottom w:w="100" w:type="dxa"/>
-              <w:right w:w="100" w:type="dxa"/>
-            </w:tcMar>
-          </w:tcPr>
-          <w:p>
-            <w:pPr>
-              <w:spacing w:before="240"/>
-            </w:pPr>
-            <w:r>
-              <w:t>Sistema de auditoría de aranceles</w:t>
+              <w:widowControl w:val="0"/>
+            </w:pPr>
+            <w:r>
+              <w:t>Gestor de configuración</w:t>
             </w:r>
           </w:p>
         </w:tc>
       </w:tr>
       <w:tr>
         <w:trPr>
-          <w:trHeight w:val="94"/>
+          <w:trHeight w:val="860"/>
         </w:trPr>
         <w:tc>
           <w:tcPr>
-            <w:tcW w:w="2502" w:type="dxa"/>
+            <w:tcW w:w="705" w:type="dxa"/>
             <w:tcBorders>
               <w:top w:val="nil"/>
               <w:left w:val="single" w:sz="8" w:space="0" w:color="000000"/>
@@ -1263,13 +1123,46 @@
               <w:spacing w:before="240"/>
             </w:pPr>
             <w:r>
-              <w:t>Prototipo</w:t>
-            </w:r>
-          </w:p>
-        </w:tc>
-        <w:tc>
-          <w:tcPr>
-            <w:tcW w:w="2096" w:type="dxa"/>
+              <w:t>1.5</w:t>
+            </w:r>
+          </w:p>
+        </w:tc>
+        <w:tc>
+          <w:tcPr>
+            <w:tcW w:w="5205" w:type="dxa"/>
+            <w:tcBorders>
+              <w:top w:val="nil"/>
+              <w:left w:val="single" w:sz="8" w:space="0" w:color="000000"/>
+              <w:bottom w:val="single" w:sz="8" w:space="0" w:color="000000"/>
+              <w:right w:val="single" w:sz="8" w:space="0" w:color="000000"/>
+            </w:tcBorders>
+            <w:tcMar>
+              <w:top w:w="100" w:type="dxa"/>
+              <w:left w:w="100" w:type="dxa"/>
+              <w:bottom w:w="100" w:type="dxa"/>
+              <w:right w:w="100" w:type="dxa"/>
+            </w:tcMar>
+          </w:tcPr>
+          <w:p>
+            <w:pPr>
+              <w:spacing w:before="240"/>
+            </w:pPr>
+            <w:r>
+              <w:t>Analizar herramientas, el entorno y la</w:t>
+            </w:r>
+          </w:p>
+          <w:p>
+            <w:pPr>
+              <w:spacing w:before="240"/>
+            </w:pPr>
+            <w:r>
+              <w:t>infraestructura</w:t>
+            </w:r>
+          </w:p>
+        </w:tc>
+        <w:tc>
+          <w:tcPr>
+            <w:tcW w:w="1200" w:type="dxa"/>
             <w:tcBorders>
               <w:top w:val="nil"/>
               <w:left w:val="nil"/>
@@ -1288,13 +1181,13 @@
               <w:spacing w:before="240"/>
             </w:pPr>
             <w:r>
-              <w:t>.rar</w:t>
-            </w:r>
-          </w:p>
-        </w:tc>
-        <w:tc>
-          <w:tcPr>
-            <w:tcW w:w="2612" w:type="dxa"/>
+              <w:t>4</w:t>
+            </w:r>
+          </w:p>
+        </w:tc>
+        <w:tc>
+          <w:tcPr>
+            <w:tcW w:w="3105" w:type="dxa"/>
             <w:tcBorders>
               <w:top w:val="nil"/>
               <w:left w:val="nil"/>
@@ -1310,46 +1203,21 @@
           </w:tcPr>
           <w:p>
             <w:pPr>
-              <w:spacing w:before="240"/>
-            </w:pPr>
-            <w:r>
-              <w:t>SAA-IMPROT</w:t>
-            </w:r>
-          </w:p>
-        </w:tc>
-        <w:tc>
-          <w:tcPr>
-            <w:tcW w:w="1986" w:type="dxa"/>
-            <w:tcBorders>
-              <w:top w:val="nil"/>
-              <w:left w:val="nil"/>
-              <w:bottom w:val="single" w:sz="8" w:space="0" w:color="000000"/>
-              <w:right w:val="single" w:sz="8" w:space="0" w:color="000000"/>
-            </w:tcBorders>
-            <w:tcMar>
-              <w:top w:w="100" w:type="dxa"/>
-              <w:left w:w="100" w:type="dxa"/>
-              <w:bottom w:w="100" w:type="dxa"/>
-              <w:right w:w="100" w:type="dxa"/>
-            </w:tcMar>
-          </w:tcPr>
-          <w:p>
-            <w:pPr>
-              <w:spacing w:before="240"/>
-            </w:pPr>
-            <w:r>
-              <w:t>Sistema de auditoría de aranceles</w:t>
+              <w:widowControl w:val="0"/>
+            </w:pPr>
+            <w:r>
+              <w:t>Gestor de configuración</w:t>
             </w:r>
           </w:p>
         </w:tc>
       </w:tr>
       <w:tr>
         <w:trPr>
-          <w:trHeight w:val="94"/>
+          <w:trHeight w:val="860"/>
         </w:trPr>
         <w:tc>
           <w:tcPr>
-            <w:tcW w:w="2502" w:type="dxa"/>
+            <w:tcW w:w="705" w:type="dxa"/>
             <w:tcBorders>
               <w:top w:val="nil"/>
               <w:left w:val="single" w:sz="8" w:space="0" w:color="000000"/>
@@ -1366,22 +1234,164 @@
           <w:p>
             <w:pPr>
               <w:spacing w:before="240"/>
+              <w:rPr>
+                <w:b/>
+              </w:rPr>
+            </w:pPr>
+            <w:r>
+              <w:rPr>
+                <w:b/>
+              </w:rPr>
+              <w:t>2</w:t>
+            </w:r>
+          </w:p>
+        </w:tc>
+        <w:tc>
+          <w:tcPr>
+            <w:tcW w:w="5205" w:type="dxa"/>
+            <w:tcBorders>
+              <w:top w:val="nil"/>
+              <w:left w:val="single" w:sz="8" w:space="0" w:color="000000"/>
+              <w:bottom w:val="single" w:sz="8" w:space="0" w:color="000000"/>
+              <w:right w:val="single" w:sz="8" w:space="0" w:color="000000"/>
+            </w:tcBorders>
+            <w:tcMar>
+              <w:top w:w="100" w:type="dxa"/>
+              <w:left w:w="100" w:type="dxa"/>
+              <w:bottom w:w="100" w:type="dxa"/>
+              <w:right w:w="100" w:type="dxa"/>
+            </w:tcMar>
+          </w:tcPr>
+          <w:p>
+            <w:pPr>
+              <w:spacing w:before="240"/>
+              <w:rPr>
+                <w:b/>
+              </w:rPr>
+            </w:pPr>
+            <w:r>
+              <w:rPr>
+                <w:b/>
+              </w:rPr>
+              <w:t>Identificación de la SCM</w:t>
+            </w:r>
+          </w:p>
+        </w:tc>
+        <w:tc>
+          <w:tcPr>
+            <w:tcW w:w="1200" w:type="dxa"/>
+            <w:tcBorders>
+              <w:top w:val="nil"/>
+              <w:left w:val="nil"/>
+              <w:bottom w:val="single" w:sz="8" w:space="0" w:color="000000"/>
+              <w:right w:val="single" w:sz="8" w:space="0" w:color="000000"/>
+            </w:tcBorders>
+            <w:tcMar>
+              <w:top w:w="100" w:type="dxa"/>
+              <w:left w:w="100" w:type="dxa"/>
+              <w:bottom w:w="100" w:type="dxa"/>
+              <w:right w:w="100" w:type="dxa"/>
+            </w:tcMar>
+          </w:tcPr>
+          <w:p>
+            <w:pPr>
+              <w:spacing w:before="240"/>
+              <w:rPr>
+                <w:b/>
+              </w:rPr>
+            </w:pPr>
+            <w:r>
+              <w:rPr>
+                <w:b/>
+              </w:rPr>
+              <w:t>7</w:t>
+            </w:r>
+          </w:p>
+        </w:tc>
+        <w:tc>
+          <w:tcPr>
+            <w:tcW w:w="3105" w:type="dxa"/>
+            <w:tcBorders>
+              <w:top w:val="nil"/>
+              <w:left w:val="nil"/>
+              <w:bottom w:val="single" w:sz="8" w:space="0" w:color="000000"/>
+              <w:right w:val="single" w:sz="8" w:space="0" w:color="000000"/>
+            </w:tcBorders>
+            <w:tcMar>
+              <w:top w:w="100" w:type="dxa"/>
+              <w:left w:w="100" w:type="dxa"/>
+              <w:bottom w:w="100" w:type="dxa"/>
+              <w:right w:w="100" w:type="dxa"/>
+            </w:tcMar>
+          </w:tcPr>
+          <w:p>
+            <w:pPr>
+              <w:spacing w:before="240"/>
+              <w:rPr>
+                <w:b/>
+              </w:rPr>
+            </w:pPr>
+          </w:p>
+        </w:tc>
+      </w:tr>
+      <w:tr>
+        <w:trPr>
+          <w:trHeight w:val="860"/>
+        </w:trPr>
+        <w:tc>
+          <w:tcPr>
+            <w:tcW w:w="705" w:type="dxa"/>
+            <w:tcBorders>
+              <w:top w:val="nil"/>
+              <w:left w:val="single" w:sz="8" w:space="0" w:color="000000"/>
+              <w:bottom w:val="single" w:sz="8" w:space="0" w:color="000000"/>
+              <w:right w:val="single" w:sz="8" w:space="0" w:color="000000"/>
+            </w:tcBorders>
+            <w:tcMar>
+              <w:top w:w="100" w:type="dxa"/>
+              <w:left w:w="100" w:type="dxa"/>
+              <w:bottom w:w="100" w:type="dxa"/>
+              <w:right w:w="100" w:type="dxa"/>
+            </w:tcMar>
+          </w:tcPr>
+          <w:p>
+            <w:pPr>
+              <w:spacing w:before="240"/>
             </w:pPr>
             <w:r>
               <w:lastRenderedPageBreak/>
-              <w:t>Manual técnico del proto</w:t>
-            </w:r>
-            <w:r>
-              <w:t>t</w:t>
-            </w:r>
-            <w:r>
-              <w:t>ipo</w:t>
-            </w:r>
-          </w:p>
-        </w:tc>
-        <w:tc>
-          <w:tcPr>
-            <w:tcW w:w="2096" w:type="dxa"/>
+              <w:t>2.1</w:t>
+            </w:r>
+          </w:p>
+        </w:tc>
+        <w:tc>
+          <w:tcPr>
+            <w:tcW w:w="5205" w:type="dxa"/>
+            <w:tcBorders>
+              <w:top w:val="nil"/>
+              <w:left w:val="single" w:sz="8" w:space="0" w:color="000000"/>
+              <w:bottom w:val="single" w:sz="8" w:space="0" w:color="000000"/>
+              <w:right w:val="single" w:sz="8" w:space="0" w:color="000000"/>
+            </w:tcBorders>
+            <w:tcMar>
+              <w:top w:w="100" w:type="dxa"/>
+              <w:left w:w="100" w:type="dxa"/>
+              <w:bottom w:w="100" w:type="dxa"/>
+              <w:right w:w="100" w:type="dxa"/>
+            </w:tcMar>
+          </w:tcPr>
+          <w:p>
+            <w:pPr>
+              <w:spacing w:before="240"/>
+            </w:pPr>
+            <w:r>
+              <w:t>Lista de clasificación del CI</w:t>
+            </w:r>
+          </w:p>
+        </w:tc>
+        <w:tc>
+          <w:tcPr>
+            <w:tcW w:w="1200" w:type="dxa"/>
             <w:tcBorders>
               <w:top w:val="nil"/>
               <w:left w:val="nil"/>
@@ -1400,18 +1410,1550 @@
               <w:spacing w:before="240"/>
             </w:pPr>
             <w:r>
-              <w:t>.</w:t>
+              <w:t>3</w:t>
+            </w:r>
+          </w:p>
+        </w:tc>
+        <w:tc>
+          <w:tcPr>
+            <w:tcW w:w="3105" w:type="dxa"/>
+            <w:tcBorders>
+              <w:top w:val="nil"/>
+              <w:left w:val="nil"/>
+              <w:bottom w:val="single" w:sz="8" w:space="0" w:color="000000"/>
+              <w:right w:val="single" w:sz="8" w:space="0" w:color="000000"/>
+            </w:tcBorders>
+            <w:tcMar>
+              <w:top w:w="100" w:type="dxa"/>
+              <w:left w:w="100" w:type="dxa"/>
+              <w:bottom w:w="100" w:type="dxa"/>
+              <w:right w:w="100" w:type="dxa"/>
+            </w:tcMar>
+          </w:tcPr>
+          <w:p>
+            <w:pPr>
+              <w:widowControl w:val="0"/>
+            </w:pPr>
+            <w:r>
+              <w:t>Gestor de configuración</w:t>
+            </w:r>
+          </w:p>
+        </w:tc>
+      </w:tr>
+      <w:tr>
+        <w:trPr>
+          <w:trHeight w:val="860"/>
+        </w:trPr>
+        <w:tc>
+          <w:tcPr>
+            <w:tcW w:w="705" w:type="dxa"/>
+            <w:tcBorders>
+              <w:top w:val="nil"/>
+              <w:left w:val="single" w:sz="8" w:space="0" w:color="000000"/>
+              <w:bottom w:val="single" w:sz="8" w:space="0" w:color="000000"/>
+              <w:right w:val="single" w:sz="8" w:space="0" w:color="000000"/>
+            </w:tcBorders>
+            <w:tcMar>
+              <w:top w:w="100" w:type="dxa"/>
+              <w:left w:w="100" w:type="dxa"/>
+              <w:bottom w:w="100" w:type="dxa"/>
+              <w:right w:w="100" w:type="dxa"/>
+            </w:tcMar>
+          </w:tcPr>
+          <w:p>
+            <w:pPr>
+              <w:spacing w:before="240"/>
+            </w:pPr>
+            <w:r>
+              <w:t>2.2</w:t>
+            </w:r>
+          </w:p>
+        </w:tc>
+        <w:tc>
+          <w:tcPr>
+            <w:tcW w:w="5205" w:type="dxa"/>
+            <w:tcBorders>
+              <w:top w:val="nil"/>
+              <w:left w:val="single" w:sz="8" w:space="0" w:color="000000"/>
+              <w:bottom w:val="single" w:sz="8" w:space="0" w:color="000000"/>
+              <w:right w:val="single" w:sz="8" w:space="0" w:color="000000"/>
+            </w:tcBorders>
+            <w:tcMar>
+              <w:top w:w="100" w:type="dxa"/>
+              <w:left w:w="100" w:type="dxa"/>
+              <w:bottom w:w="100" w:type="dxa"/>
+              <w:right w:w="100" w:type="dxa"/>
+            </w:tcMar>
+          </w:tcPr>
+          <w:p>
+            <w:pPr>
+              <w:spacing w:before="240"/>
+            </w:pPr>
+            <w:r>
+              <w:t>Definición de la nomenclatura de los ítems</w:t>
+            </w:r>
+          </w:p>
+        </w:tc>
+        <w:tc>
+          <w:tcPr>
+            <w:tcW w:w="1200" w:type="dxa"/>
+            <w:tcBorders>
+              <w:top w:val="nil"/>
+              <w:left w:val="nil"/>
+              <w:bottom w:val="single" w:sz="8" w:space="0" w:color="000000"/>
+              <w:right w:val="single" w:sz="8" w:space="0" w:color="000000"/>
+            </w:tcBorders>
+            <w:tcMar>
+              <w:top w:w="100" w:type="dxa"/>
+              <w:left w:w="100" w:type="dxa"/>
+              <w:bottom w:w="100" w:type="dxa"/>
+              <w:right w:w="100" w:type="dxa"/>
+            </w:tcMar>
+          </w:tcPr>
+          <w:p>
+            <w:pPr>
+              <w:spacing w:before="240"/>
+            </w:pPr>
+            <w:r>
+              <w:t>2</w:t>
+            </w:r>
+          </w:p>
+        </w:tc>
+        <w:tc>
+          <w:tcPr>
+            <w:tcW w:w="3105" w:type="dxa"/>
+            <w:tcBorders>
+              <w:top w:val="nil"/>
+              <w:left w:val="nil"/>
+              <w:bottom w:val="single" w:sz="8" w:space="0" w:color="000000"/>
+              <w:right w:val="single" w:sz="8" w:space="0" w:color="000000"/>
+            </w:tcBorders>
+            <w:tcMar>
+              <w:top w:w="100" w:type="dxa"/>
+              <w:left w:w="100" w:type="dxa"/>
+              <w:bottom w:w="100" w:type="dxa"/>
+              <w:right w:w="100" w:type="dxa"/>
+            </w:tcMar>
+          </w:tcPr>
+          <w:p>
+            <w:pPr>
+              <w:widowControl w:val="0"/>
+            </w:pPr>
+            <w:r>
+              <w:t>Gestor de configuración</w:t>
+            </w:r>
+          </w:p>
+        </w:tc>
+      </w:tr>
+      <w:tr>
+        <w:trPr>
+          <w:trHeight w:val="860"/>
+        </w:trPr>
+        <w:tc>
+          <w:tcPr>
+            <w:tcW w:w="705" w:type="dxa"/>
+            <w:tcBorders>
+              <w:top w:val="nil"/>
+              <w:left w:val="single" w:sz="8" w:space="0" w:color="000000"/>
+              <w:bottom w:val="single" w:sz="8" w:space="0" w:color="000000"/>
+              <w:right w:val="single" w:sz="8" w:space="0" w:color="000000"/>
+            </w:tcBorders>
+            <w:tcMar>
+              <w:top w:w="100" w:type="dxa"/>
+              <w:left w:w="100" w:type="dxa"/>
+              <w:bottom w:w="100" w:type="dxa"/>
+              <w:right w:w="100" w:type="dxa"/>
+            </w:tcMar>
+          </w:tcPr>
+          <w:p>
+            <w:pPr>
+              <w:spacing w:before="240"/>
+            </w:pPr>
+            <w:r>
+              <w:t>2.3</w:t>
+            </w:r>
+          </w:p>
+        </w:tc>
+        <w:tc>
+          <w:tcPr>
+            <w:tcW w:w="5205" w:type="dxa"/>
+            <w:tcBorders>
+              <w:top w:val="nil"/>
+              <w:left w:val="single" w:sz="8" w:space="0" w:color="000000"/>
+              <w:bottom w:val="single" w:sz="8" w:space="0" w:color="000000"/>
+              <w:right w:val="single" w:sz="8" w:space="0" w:color="000000"/>
+            </w:tcBorders>
+            <w:tcMar>
+              <w:top w:w="100" w:type="dxa"/>
+              <w:left w:w="100" w:type="dxa"/>
+              <w:bottom w:w="100" w:type="dxa"/>
+              <w:right w:w="100" w:type="dxa"/>
+            </w:tcMar>
+          </w:tcPr>
+          <w:p>
+            <w:pPr>
+              <w:spacing w:before="240"/>
+            </w:pPr>
+            <w:r>
+              <w:t>Lista de ítems con su nomenclatura</w:t>
+            </w:r>
+          </w:p>
+        </w:tc>
+        <w:tc>
+          <w:tcPr>
+            <w:tcW w:w="1200" w:type="dxa"/>
+            <w:tcBorders>
+              <w:top w:val="nil"/>
+              <w:left w:val="nil"/>
+              <w:bottom w:val="single" w:sz="8" w:space="0" w:color="000000"/>
+              <w:right w:val="single" w:sz="8" w:space="0" w:color="000000"/>
+            </w:tcBorders>
+            <w:tcMar>
+              <w:top w:w="100" w:type="dxa"/>
+              <w:left w:w="100" w:type="dxa"/>
+              <w:bottom w:w="100" w:type="dxa"/>
+              <w:right w:w="100" w:type="dxa"/>
+            </w:tcMar>
+          </w:tcPr>
+          <w:p>
+            <w:pPr>
+              <w:spacing w:before="240"/>
+            </w:pPr>
+            <w:r>
+              <w:t>2</w:t>
+            </w:r>
+          </w:p>
+        </w:tc>
+        <w:tc>
+          <w:tcPr>
+            <w:tcW w:w="3105" w:type="dxa"/>
+            <w:tcBorders>
+              <w:top w:val="nil"/>
+              <w:left w:val="nil"/>
+              <w:bottom w:val="single" w:sz="8" w:space="0" w:color="000000"/>
+              <w:right w:val="single" w:sz="8" w:space="0" w:color="000000"/>
+            </w:tcBorders>
+            <w:tcMar>
+              <w:top w:w="100" w:type="dxa"/>
+              <w:left w:w="100" w:type="dxa"/>
+              <w:bottom w:w="100" w:type="dxa"/>
+              <w:right w:w="100" w:type="dxa"/>
+            </w:tcMar>
+          </w:tcPr>
+          <w:p>
+            <w:pPr>
+              <w:widowControl w:val="0"/>
+            </w:pPr>
+            <w:r>
+              <w:t>Gestor de configuración</w:t>
+            </w:r>
+          </w:p>
+        </w:tc>
+      </w:tr>
+      <w:tr>
+        <w:trPr>
+          <w:trHeight w:val="620"/>
+        </w:trPr>
+        <w:tc>
+          <w:tcPr>
+            <w:tcW w:w="705" w:type="dxa"/>
+            <w:tcBorders>
+              <w:top w:val="nil"/>
+              <w:left w:val="single" w:sz="8" w:space="0" w:color="000000"/>
+              <w:bottom w:val="single" w:sz="8" w:space="0" w:color="000000"/>
+              <w:right w:val="single" w:sz="8" w:space="0" w:color="000000"/>
+            </w:tcBorders>
+            <w:tcMar>
+              <w:top w:w="100" w:type="dxa"/>
+              <w:left w:w="100" w:type="dxa"/>
+              <w:bottom w:w="100" w:type="dxa"/>
+              <w:right w:w="100" w:type="dxa"/>
+            </w:tcMar>
+          </w:tcPr>
+          <w:p>
+            <w:pPr>
+              <w:spacing w:before="240"/>
+              <w:rPr>
+                <w:b/>
+              </w:rPr>
+            </w:pPr>
+            <w:r>
+              <w:rPr>
+                <w:b/>
+              </w:rPr>
+              <w:t>3</w:t>
+            </w:r>
+          </w:p>
+        </w:tc>
+        <w:tc>
+          <w:tcPr>
+            <w:tcW w:w="5205" w:type="dxa"/>
+            <w:tcBorders>
+              <w:top w:val="nil"/>
+              <w:left w:val="single" w:sz="8" w:space="0" w:color="000000"/>
+              <w:bottom w:val="single" w:sz="8" w:space="0" w:color="000000"/>
+              <w:right w:val="single" w:sz="8" w:space="0" w:color="000000"/>
+            </w:tcBorders>
+            <w:tcMar>
+              <w:top w:w="100" w:type="dxa"/>
+              <w:left w:w="100" w:type="dxa"/>
+              <w:bottom w:w="100" w:type="dxa"/>
+              <w:right w:w="100" w:type="dxa"/>
+            </w:tcMar>
+          </w:tcPr>
+          <w:p>
+            <w:pPr>
+              <w:spacing w:before="240"/>
+              <w:rPr>
+                <w:b/>
+              </w:rPr>
+            </w:pPr>
+            <w:r>
+              <w:rPr>
+                <w:b/>
+              </w:rPr>
+              <w:t>Control de la GCS</w:t>
+            </w:r>
+          </w:p>
+        </w:tc>
+        <w:tc>
+          <w:tcPr>
+            <w:tcW w:w="1200" w:type="dxa"/>
+            <w:tcBorders>
+              <w:top w:val="nil"/>
+              <w:left w:val="nil"/>
+              <w:bottom w:val="single" w:sz="8" w:space="0" w:color="000000"/>
+              <w:right w:val="single" w:sz="8" w:space="0" w:color="000000"/>
+            </w:tcBorders>
+            <w:tcMar>
+              <w:top w:w="100" w:type="dxa"/>
+              <w:left w:w="100" w:type="dxa"/>
+              <w:bottom w:w="100" w:type="dxa"/>
+              <w:right w:w="100" w:type="dxa"/>
+            </w:tcMar>
+          </w:tcPr>
+          <w:p>
+            <w:pPr>
+              <w:spacing w:before="240"/>
+              <w:rPr>
+                <w:b/>
+              </w:rPr>
+            </w:pPr>
+            <w:r>
+              <w:rPr>
+                <w:b/>
+              </w:rPr>
+              <w:t>12</w:t>
+            </w:r>
+          </w:p>
+        </w:tc>
+        <w:tc>
+          <w:tcPr>
+            <w:tcW w:w="3105" w:type="dxa"/>
+            <w:tcBorders>
+              <w:top w:val="nil"/>
+              <w:left w:val="nil"/>
+              <w:bottom w:val="single" w:sz="8" w:space="0" w:color="000000"/>
+              <w:right w:val="single" w:sz="8" w:space="0" w:color="000000"/>
+            </w:tcBorders>
+            <w:tcMar>
+              <w:top w:w="100" w:type="dxa"/>
+              <w:left w:w="100" w:type="dxa"/>
+              <w:bottom w:w="100" w:type="dxa"/>
+              <w:right w:w="100" w:type="dxa"/>
+            </w:tcMar>
+          </w:tcPr>
+          <w:p>
+            <w:pPr>
+              <w:spacing w:before="240"/>
+              <w:rPr>
+                <w:b/>
+              </w:rPr>
+            </w:pPr>
+          </w:p>
+        </w:tc>
+      </w:tr>
+      <w:tr>
+        <w:trPr>
+          <w:trHeight w:val="860"/>
+        </w:trPr>
+        <w:tc>
+          <w:tcPr>
+            <w:tcW w:w="705" w:type="dxa"/>
+            <w:tcBorders>
+              <w:top w:val="nil"/>
+              <w:left w:val="single" w:sz="8" w:space="0" w:color="000000"/>
+              <w:bottom w:val="single" w:sz="8" w:space="0" w:color="000000"/>
+              <w:right w:val="single" w:sz="8" w:space="0" w:color="000000"/>
+            </w:tcBorders>
+            <w:tcMar>
+              <w:top w:w="100" w:type="dxa"/>
+              <w:left w:w="100" w:type="dxa"/>
+              <w:bottom w:w="100" w:type="dxa"/>
+              <w:right w:w="100" w:type="dxa"/>
+            </w:tcMar>
+          </w:tcPr>
+          <w:p>
+            <w:pPr>
+              <w:spacing w:before="240"/>
+            </w:pPr>
+            <w:r>
+              <w:t>3.1</w:t>
+            </w:r>
+          </w:p>
+        </w:tc>
+        <w:tc>
+          <w:tcPr>
+            <w:tcW w:w="5205" w:type="dxa"/>
+            <w:tcBorders>
+              <w:top w:val="nil"/>
+              <w:left w:val="single" w:sz="8" w:space="0" w:color="000000"/>
+              <w:bottom w:val="single" w:sz="8" w:space="0" w:color="000000"/>
+              <w:right w:val="single" w:sz="8" w:space="0" w:color="000000"/>
+            </w:tcBorders>
+            <w:tcMar>
+              <w:top w:w="100" w:type="dxa"/>
+              <w:left w:w="100" w:type="dxa"/>
+              <w:bottom w:w="100" w:type="dxa"/>
+              <w:right w:w="100" w:type="dxa"/>
+            </w:tcMar>
+          </w:tcPr>
+          <w:p>
+            <w:pPr>
+              <w:spacing w:before="240"/>
+            </w:pPr>
+            <w:r>
+              <w:t>Definición de las líneas base</w:t>
+            </w:r>
+          </w:p>
+        </w:tc>
+        <w:tc>
+          <w:tcPr>
+            <w:tcW w:w="1200" w:type="dxa"/>
+            <w:tcBorders>
+              <w:top w:val="nil"/>
+              <w:left w:val="nil"/>
+              <w:bottom w:val="single" w:sz="8" w:space="0" w:color="000000"/>
+              <w:right w:val="single" w:sz="8" w:space="0" w:color="000000"/>
+            </w:tcBorders>
+            <w:tcMar>
+              <w:top w:w="100" w:type="dxa"/>
+              <w:left w:w="100" w:type="dxa"/>
+              <w:bottom w:w="100" w:type="dxa"/>
+              <w:right w:w="100" w:type="dxa"/>
+            </w:tcMar>
+          </w:tcPr>
+          <w:p>
+            <w:pPr>
+              <w:spacing w:before="240"/>
+            </w:pPr>
+            <w:r>
+              <w:t>4</w:t>
+            </w:r>
+          </w:p>
+        </w:tc>
+        <w:tc>
+          <w:tcPr>
+            <w:tcW w:w="3105" w:type="dxa"/>
+            <w:tcBorders>
+              <w:top w:val="nil"/>
+              <w:left w:val="nil"/>
+              <w:bottom w:val="single" w:sz="8" w:space="0" w:color="000000"/>
+              <w:right w:val="single" w:sz="8" w:space="0" w:color="000000"/>
+            </w:tcBorders>
+            <w:tcMar>
+              <w:top w:w="100" w:type="dxa"/>
+              <w:left w:w="100" w:type="dxa"/>
+              <w:bottom w:w="100" w:type="dxa"/>
+              <w:right w:w="100" w:type="dxa"/>
+            </w:tcMar>
+          </w:tcPr>
+          <w:p>
+            <w:pPr>
+              <w:spacing w:before="240"/>
+            </w:pPr>
+            <w:r>
+              <w:t>Bibliotecario</w:t>
+            </w:r>
+          </w:p>
+        </w:tc>
+      </w:tr>
+      <w:tr>
+        <w:trPr>
+          <w:trHeight w:val="860"/>
+        </w:trPr>
+        <w:tc>
+          <w:tcPr>
+            <w:tcW w:w="705" w:type="dxa"/>
+            <w:tcBorders>
+              <w:top w:val="nil"/>
+              <w:left w:val="single" w:sz="8" w:space="0" w:color="000000"/>
+              <w:bottom w:val="single" w:sz="8" w:space="0" w:color="000000"/>
+              <w:right w:val="single" w:sz="8" w:space="0" w:color="000000"/>
+            </w:tcBorders>
+            <w:tcMar>
+              <w:top w:w="100" w:type="dxa"/>
+              <w:left w:w="100" w:type="dxa"/>
+              <w:bottom w:w="100" w:type="dxa"/>
+              <w:right w:w="100" w:type="dxa"/>
+            </w:tcMar>
+          </w:tcPr>
+          <w:p>
+            <w:pPr>
+              <w:spacing w:before="240"/>
+            </w:pPr>
+            <w:r>
+              <w:t>3.2</w:t>
+            </w:r>
+          </w:p>
+        </w:tc>
+        <w:tc>
+          <w:tcPr>
+            <w:tcW w:w="5205" w:type="dxa"/>
+            <w:tcBorders>
+              <w:top w:val="nil"/>
+              <w:left w:val="single" w:sz="8" w:space="0" w:color="000000"/>
+              <w:bottom w:val="single" w:sz="8" w:space="0" w:color="000000"/>
+              <w:right w:val="single" w:sz="8" w:space="0" w:color="000000"/>
+            </w:tcBorders>
+            <w:tcMar>
+              <w:top w:w="100" w:type="dxa"/>
+              <w:left w:w="100" w:type="dxa"/>
+              <w:bottom w:w="100" w:type="dxa"/>
+              <w:right w:w="100" w:type="dxa"/>
+            </w:tcMar>
+          </w:tcPr>
+          <w:p>
+            <w:pPr>
+              <w:spacing w:before="240"/>
+            </w:pPr>
+            <w:r>
+              <w:t>Definición de la estructura de las librerías</w:t>
+            </w:r>
+          </w:p>
+        </w:tc>
+        <w:tc>
+          <w:tcPr>
+            <w:tcW w:w="1200" w:type="dxa"/>
+            <w:tcBorders>
+              <w:top w:val="nil"/>
+              <w:left w:val="nil"/>
+              <w:bottom w:val="single" w:sz="8" w:space="0" w:color="000000"/>
+              <w:right w:val="single" w:sz="8" w:space="0" w:color="000000"/>
+            </w:tcBorders>
+            <w:tcMar>
+              <w:top w:w="100" w:type="dxa"/>
+              <w:left w:w="100" w:type="dxa"/>
+              <w:bottom w:w="100" w:type="dxa"/>
+              <w:right w:w="100" w:type="dxa"/>
+            </w:tcMar>
+          </w:tcPr>
+          <w:p>
+            <w:pPr>
+              <w:spacing w:before="240"/>
+            </w:pPr>
+            <w:r>
+              <w:t>4</w:t>
+            </w:r>
+          </w:p>
+        </w:tc>
+        <w:tc>
+          <w:tcPr>
+            <w:tcW w:w="3105" w:type="dxa"/>
+            <w:tcBorders>
+              <w:top w:val="nil"/>
+              <w:left w:val="nil"/>
+              <w:bottom w:val="single" w:sz="8" w:space="0" w:color="000000"/>
+              <w:right w:val="single" w:sz="8" w:space="0" w:color="000000"/>
+            </w:tcBorders>
+            <w:tcMar>
+              <w:top w:w="100" w:type="dxa"/>
+              <w:left w:w="100" w:type="dxa"/>
+              <w:bottom w:w="100" w:type="dxa"/>
+              <w:right w:w="100" w:type="dxa"/>
+            </w:tcMar>
+          </w:tcPr>
+          <w:p>
+            <w:pPr>
+              <w:spacing w:before="240"/>
+            </w:pPr>
+            <w:r>
+              <w:t>Bibliotecario</w:t>
+            </w:r>
+          </w:p>
+        </w:tc>
+      </w:tr>
+      <w:tr>
+        <w:trPr>
+          <w:trHeight w:val="860"/>
+        </w:trPr>
+        <w:tc>
+          <w:tcPr>
+            <w:tcW w:w="705" w:type="dxa"/>
+            <w:tcBorders>
+              <w:top w:val="nil"/>
+              <w:left w:val="single" w:sz="8" w:space="0" w:color="000000"/>
+              <w:bottom w:val="single" w:sz="8" w:space="0" w:color="000000"/>
+              <w:right w:val="single" w:sz="8" w:space="0" w:color="000000"/>
+            </w:tcBorders>
+            <w:tcMar>
+              <w:top w:w="100" w:type="dxa"/>
+              <w:left w:w="100" w:type="dxa"/>
+              <w:bottom w:w="100" w:type="dxa"/>
+              <w:right w:w="100" w:type="dxa"/>
+            </w:tcMar>
+          </w:tcPr>
+          <w:p>
+            <w:pPr>
+              <w:spacing w:before="240"/>
+            </w:pPr>
+            <w:r>
+              <w:t>3.3</w:t>
+            </w:r>
+          </w:p>
+        </w:tc>
+        <w:tc>
+          <w:tcPr>
+            <w:tcW w:w="5205" w:type="dxa"/>
+            <w:tcBorders>
+              <w:top w:val="nil"/>
+              <w:left w:val="single" w:sz="8" w:space="0" w:color="000000"/>
+              <w:bottom w:val="single" w:sz="8" w:space="0" w:color="000000"/>
+              <w:right w:val="single" w:sz="8" w:space="0" w:color="000000"/>
+            </w:tcBorders>
+            <w:tcMar>
+              <w:top w:w="100" w:type="dxa"/>
+              <w:left w:w="100" w:type="dxa"/>
+              <w:bottom w:w="100" w:type="dxa"/>
+              <w:right w:w="100" w:type="dxa"/>
+            </w:tcMar>
+          </w:tcPr>
+          <w:p>
+            <w:pPr>
+              <w:spacing w:before="240"/>
+            </w:pPr>
+            <w:r>
+              <w:t>Ejemplos de solicitudes de cambio- a nivel</w:t>
+            </w:r>
+          </w:p>
+          <w:p>
+            <w:pPr>
+              <w:spacing w:before="240"/>
+            </w:pPr>
+            <w:r>
+              <w:t>usuario</w:t>
+            </w:r>
+          </w:p>
+        </w:tc>
+        <w:tc>
+          <w:tcPr>
+            <w:tcW w:w="1200" w:type="dxa"/>
+            <w:tcBorders>
+              <w:top w:val="nil"/>
+              <w:left w:val="nil"/>
+              <w:bottom w:val="single" w:sz="8" w:space="0" w:color="000000"/>
+              <w:right w:val="single" w:sz="8" w:space="0" w:color="000000"/>
+            </w:tcBorders>
+            <w:tcMar>
+              <w:top w:w="100" w:type="dxa"/>
+              <w:left w:w="100" w:type="dxa"/>
+              <w:bottom w:w="100" w:type="dxa"/>
+              <w:right w:w="100" w:type="dxa"/>
+            </w:tcMar>
+          </w:tcPr>
+          <w:p>
+            <w:pPr>
+              <w:spacing w:before="240"/>
+            </w:pPr>
+            <w:r>
+              <w:t>2</w:t>
+            </w:r>
+          </w:p>
+        </w:tc>
+        <w:tc>
+          <w:tcPr>
+            <w:tcW w:w="3105" w:type="dxa"/>
+            <w:tcBorders>
+              <w:top w:val="nil"/>
+              <w:left w:val="nil"/>
+              <w:bottom w:val="single" w:sz="8" w:space="0" w:color="000000"/>
+              <w:right w:val="single" w:sz="8" w:space="0" w:color="000000"/>
+            </w:tcBorders>
+            <w:tcMar>
+              <w:top w:w="100" w:type="dxa"/>
+              <w:left w:w="100" w:type="dxa"/>
+              <w:bottom w:w="100" w:type="dxa"/>
+              <w:right w:w="100" w:type="dxa"/>
+            </w:tcMar>
+          </w:tcPr>
+          <w:p>
+            <w:pPr>
+              <w:spacing w:before="240"/>
+            </w:pPr>
+            <w:r>
+              <w:t>Bibliotecario</w:t>
+            </w:r>
+          </w:p>
+        </w:tc>
+      </w:tr>
+      <w:tr>
+        <w:trPr>
+          <w:trHeight w:val="860"/>
+        </w:trPr>
+        <w:tc>
+          <w:tcPr>
+            <w:tcW w:w="705" w:type="dxa"/>
+            <w:tcBorders>
+              <w:top w:val="nil"/>
+              <w:left w:val="single" w:sz="8" w:space="0" w:color="000000"/>
+              <w:bottom w:val="single" w:sz="8" w:space="0" w:color="000000"/>
+              <w:right w:val="single" w:sz="8" w:space="0" w:color="000000"/>
+            </w:tcBorders>
+            <w:tcMar>
+              <w:top w:w="100" w:type="dxa"/>
+              <w:left w:w="100" w:type="dxa"/>
+              <w:bottom w:w="100" w:type="dxa"/>
+              <w:right w:w="100" w:type="dxa"/>
+            </w:tcMar>
+          </w:tcPr>
+          <w:p>
+            <w:pPr>
+              <w:spacing w:before="240"/>
+            </w:pPr>
+            <w:r>
+              <w:t>3.4</w:t>
+            </w:r>
+          </w:p>
+        </w:tc>
+        <w:tc>
+          <w:tcPr>
+            <w:tcW w:w="5205" w:type="dxa"/>
+            <w:tcBorders>
+              <w:top w:val="nil"/>
+              <w:left w:val="single" w:sz="8" w:space="0" w:color="000000"/>
+              <w:bottom w:val="single" w:sz="8" w:space="0" w:color="000000"/>
+              <w:right w:val="single" w:sz="8" w:space="0" w:color="000000"/>
+            </w:tcBorders>
+            <w:tcMar>
+              <w:top w:w="100" w:type="dxa"/>
+              <w:left w:w="100" w:type="dxa"/>
+              <w:bottom w:w="100" w:type="dxa"/>
+              <w:right w:w="100" w:type="dxa"/>
+            </w:tcMar>
+          </w:tcPr>
+          <w:p>
+            <w:pPr>
+              <w:spacing w:before="240"/>
+            </w:pPr>
+            <w:r>
+              <w:t>Crear plan de gestión de cambios</w:t>
+            </w:r>
+          </w:p>
+        </w:tc>
+        <w:tc>
+          <w:tcPr>
+            <w:tcW w:w="1200" w:type="dxa"/>
+            <w:tcBorders>
+              <w:top w:val="nil"/>
+              <w:left w:val="nil"/>
+              <w:bottom w:val="single" w:sz="8" w:space="0" w:color="000000"/>
+              <w:right w:val="single" w:sz="8" w:space="0" w:color="000000"/>
+            </w:tcBorders>
+            <w:tcMar>
+              <w:top w:w="100" w:type="dxa"/>
+              <w:left w:w="100" w:type="dxa"/>
+              <w:bottom w:w="100" w:type="dxa"/>
+              <w:right w:w="100" w:type="dxa"/>
+            </w:tcMar>
+          </w:tcPr>
+          <w:p>
+            <w:pPr>
+              <w:spacing w:before="240"/>
+            </w:pPr>
+            <w:r>
+              <w:t>2</w:t>
+            </w:r>
+          </w:p>
+        </w:tc>
+        <w:tc>
+          <w:tcPr>
+            <w:tcW w:w="3105" w:type="dxa"/>
+            <w:tcBorders>
+              <w:top w:val="nil"/>
+              <w:left w:val="nil"/>
+              <w:bottom w:val="single" w:sz="8" w:space="0" w:color="000000"/>
+              <w:right w:val="single" w:sz="8" w:space="0" w:color="000000"/>
+            </w:tcBorders>
+            <w:tcMar>
+              <w:top w:w="100" w:type="dxa"/>
+              <w:left w:w="100" w:type="dxa"/>
+              <w:bottom w:w="100" w:type="dxa"/>
+              <w:right w:w="100" w:type="dxa"/>
+            </w:tcMar>
+          </w:tcPr>
+          <w:p>
+            <w:pPr>
+              <w:widowControl w:val="0"/>
+            </w:pPr>
+            <w:r>
+              <w:t>Gestor de configuración</w:t>
+            </w:r>
+          </w:p>
+        </w:tc>
+      </w:tr>
+      <w:tr>
+        <w:trPr>
+          <w:trHeight w:val="860"/>
+        </w:trPr>
+        <w:tc>
+          <w:tcPr>
+            <w:tcW w:w="705" w:type="dxa"/>
+            <w:tcBorders>
+              <w:top w:val="nil"/>
+              <w:left w:val="single" w:sz="8" w:space="0" w:color="000000"/>
+              <w:bottom w:val="single" w:sz="8" w:space="0" w:color="000000"/>
+              <w:right w:val="single" w:sz="8" w:space="0" w:color="000000"/>
+            </w:tcBorders>
+            <w:tcMar>
+              <w:top w:w="100" w:type="dxa"/>
+              <w:left w:w="100" w:type="dxa"/>
+              <w:bottom w:w="100" w:type="dxa"/>
+              <w:right w:w="100" w:type="dxa"/>
+            </w:tcMar>
+          </w:tcPr>
+          <w:p>
+            <w:pPr>
+              <w:spacing w:before="240"/>
+              <w:rPr>
+                <w:b/>
+              </w:rPr>
+            </w:pPr>
+            <w:r>
+              <w:rPr>
+                <w:b/>
+              </w:rPr>
+              <w:t>4.</w:t>
+            </w:r>
+          </w:p>
+        </w:tc>
+        <w:tc>
+          <w:tcPr>
+            <w:tcW w:w="5205" w:type="dxa"/>
+            <w:tcBorders>
+              <w:top w:val="nil"/>
+              <w:left w:val="single" w:sz="8" w:space="0" w:color="000000"/>
+              <w:bottom w:val="single" w:sz="8" w:space="0" w:color="000000"/>
+              <w:right w:val="single" w:sz="8" w:space="0" w:color="000000"/>
+            </w:tcBorders>
+            <w:tcMar>
+              <w:top w:w="100" w:type="dxa"/>
+              <w:left w:w="100" w:type="dxa"/>
+              <w:bottom w:w="100" w:type="dxa"/>
+              <w:right w:w="100" w:type="dxa"/>
+            </w:tcMar>
+          </w:tcPr>
+          <w:p>
+            <w:pPr>
+              <w:spacing w:before="240"/>
+              <w:rPr>
+                <w:b/>
+              </w:rPr>
+            </w:pPr>
+            <w:r>
+              <w:rPr>
+                <w:b/>
+              </w:rPr>
+              <w:t>Estado de la GCS</w:t>
+            </w:r>
+          </w:p>
+        </w:tc>
+        <w:tc>
+          <w:tcPr>
+            <w:tcW w:w="1200" w:type="dxa"/>
+            <w:tcBorders>
+              <w:top w:val="nil"/>
+              <w:left w:val="nil"/>
+              <w:bottom w:val="single" w:sz="8" w:space="0" w:color="000000"/>
+              <w:right w:val="single" w:sz="8" w:space="0" w:color="000000"/>
+            </w:tcBorders>
+            <w:tcMar>
+              <w:top w:w="100" w:type="dxa"/>
+              <w:left w:w="100" w:type="dxa"/>
+              <w:bottom w:w="100" w:type="dxa"/>
+              <w:right w:w="100" w:type="dxa"/>
+            </w:tcMar>
+          </w:tcPr>
+          <w:p>
+            <w:pPr>
+              <w:spacing w:before="240"/>
+              <w:rPr>
+                <w:b/>
+              </w:rPr>
+            </w:pPr>
+          </w:p>
+        </w:tc>
+        <w:tc>
+          <w:tcPr>
+            <w:tcW w:w="3105" w:type="dxa"/>
+            <w:tcBorders>
+              <w:top w:val="nil"/>
+              <w:left w:val="nil"/>
+              <w:bottom w:val="single" w:sz="8" w:space="0" w:color="000000"/>
+              <w:right w:val="single" w:sz="8" w:space="0" w:color="000000"/>
+            </w:tcBorders>
+            <w:tcMar>
+              <w:top w:w="100" w:type="dxa"/>
+              <w:left w:w="100" w:type="dxa"/>
+              <w:bottom w:w="100" w:type="dxa"/>
+              <w:right w:w="100" w:type="dxa"/>
+            </w:tcMar>
+          </w:tcPr>
+          <w:p>
+            <w:pPr>
+              <w:spacing w:before="240"/>
+              <w:rPr>
+                <w:b/>
+              </w:rPr>
+            </w:pPr>
+          </w:p>
+        </w:tc>
+      </w:tr>
+      <w:tr>
+        <w:trPr>
+          <w:trHeight w:val="860"/>
+        </w:trPr>
+        <w:tc>
+          <w:tcPr>
+            <w:tcW w:w="705" w:type="dxa"/>
+            <w:tcBorders>
+              <w:top w:val="nil"/>
+              <w:left w:val="single" w:sz="8" w:space="0" w:color="000000"/>
+              <w:bottom w:val="single" w:sz="8" w:space="0" w:color="000000"/>
+              <w:right w:val="single" w:sz="8" w:space="0" w:color="000000"/>
+            </w:tcBorders>
+            <w:tcMar>
+              <w:top w:w="100" w:type="dxa"/>
+              <w:left w:w="100" w:type="dxa"/>
+              <w:bottom w:w="100" w:type="dxa"/>
+              <w:right w:w="100" w:type="dxa"/>
+            </w:tcMar>
+          </w:tcPr>
+          <w:p>
+            <w:pPr>
+              <w:spacing w:before="240"/>
+            </w:pPr>
+            <w:r>
+              <w:t>4.1</w:t>
+            </w:r>
+          </w:p>
+        </w:tc>
+        <w:tc>
+          <w:tcPr>
+            <w:tcW w:w="5205" w:type="dxa"/>
+            <w:tcBorders>
+              <w:top w:val="nil"/>
+              <w:left w:val="single" w:sz="8" w:space="0" w:color="000000"/>
+              <w:bottom w:val="single" w:sz="8" w:space="0" w:color="000000"/>
+              <w:right w:val="single" w:sz="8" w:space="0" w:color="000000"/>
+            </w:tcBorders>
+            <w:tcMar>
+              <w:top w:w="100" w:type="dxa"/>
+              <w:left w:w="100" w:type="dxa"/>
+              <w:bottom w:w="100" w:type="dxa"/>
+              <w:right w:w="100" w:type="dxa"/>
+            </w:tcMar>
+          </w:tcPr>
+          <w:p>
+            <w:pPr>
+              <w:spacing w:before="240"/>
+            </w:pPr>
+            <w:r>
+              <w:t>Reportes para el Estado (Gestor de la</w:t>
+            </w:r>
+          </w:p>
+          <w:p>
+            <w:pPr>
+              <w:spacing w:before="240"/>
+            </w:pPr>
+            <w:r>
+              <w:t>configuración)</w:t>
+            </w:r>
+          </w:p>
+        </w:tc>
+        <w:tc>
+          <w:tcPr>
+            <w:tcW w:w="1200" w:type="dxa"/>
+            <w:tcBorders>
+              <w:top w:val="nil"/>
+              <w:left w:val="nil"/>
+              <w:bottom w:val="single" w:sz="8" w:space="0" w:color="000000"/>
+              <w:right w:val="single" w:sz="8" w:space="0" w:color="000000"/>
+            </w:tcBorders>
+            <w:tcMar>
+              <w:top w:w="100" w:type="dxa"/>
+              <w:left w:w="100" w:type="dxa"/>
+              <w:bottom w:w="100" w:type="dxa"/>
+              <w:right w:w="100" w:type="dxa"/>
+            </w:tcMar>
+          </w:tcPr>
+          <w:p>
+            <w:pPr>
+              <w:spacing w:before="240"/>
+            </w:pPr>
+            <w:r>
+              <w:t>3</w:t>
+            </w:r>
+          </w:p>
+        </w:tc>
+        <w:tc>
+          <w:tcPr>
+            <w:tcW w:w="3105" w:type="dxa"/>
+            <w:tcBorders>
+              <w:top w:val="nil"/>
+              <w:left w:val="nil"/>
+              <w:bottom w:val="single" w:sz="8" w:space="0" w:color="000000"/>
+              <w:right w:val="single" w:sz="8" w:space="0" w:color="000000"/>
+            </w:tcBorders>
+            <w:tcMar>
+              <w:top w:w="100" w:type="dxa"/>
+              <w:left w:w="100" w:type="dxa"/>
+              <w:bottom w:w="100" w:type="dxa"/>
+              <w:right w:w="100" w:type="dxa"/>
+            </w:tcMar>
+          </w:tcPr>
+          <w:p>
+            <w:pPr>
+              <w:widowControl w:val="0"/>
+            </w:pPr>
+            <w:r>
+              <w:t>Gestor de configuración</w:t>
+            </w:r>
+          </w:p>
+          <w:p>
+            <w:pPr>
+              <w:spacing w:before="240"/>
+            </w:pPr>
+          </w:p>
+        </w:tc>
+      </w:tr>
+      <w:tr>
+        <w:trPr>
+          <w:trHeight w:val="860"/>
+        </w:trPr>
+        <w:tc>
+          <w:tcPr>
+            <w:tcW w:w="705" w:type="dxa"/>
+            <w:tcBorders>
+              <w:top w:val="nil"/>
+              <w:left w:val="single" w:sz="8" w:space="0" w:color="000000"/>
+              <w:bottom w:val="single" w:sz="8" w:space="0" w:color="000000"/>
+              <w:right w:val="single" w:sz="8" w:space="0" w:color="000000"/>
+            </w:tcBorders>
+            <w:tcMar>
+              <w:top w:w="100" w:type="dxa"/>
+              <w:left w:w="100" w:type="dxa"/>
+              <w:bottom w:w="100" w:type="dxa"/>
+              <w:right w:w="100" w:type="dxa"/>
+            </w:tcMar>
+          </w:tcPr>
+          <w:p>
+            <w:pPr>
+              <w:spacing w:before="240"/>
+            </w:pPr>
+            <w:r>
+              <w:t>4.2</w:t>
+            </w:r>
+          </w:p>
+        </w:tc>
+        <w:tc>
+          <w:tcPr>
+            <w:tcW w:w="5205" w:type="dxa"/>
+            <w:tcBorders>
+              <w:top w:val="nil"/>
+              <w:left w:val="single" w:sz="8" w:space="0" w:color="000000"/>
+              <w:bottom w:val="single" w:sz="8" w:space="0" w:color="000000"/>
+              <w:right w:val="single" w:sz="8" w:space="0" w:color="000000"/>
+            </w:tcBorders>
+            <w:tcMar>
+              <w:top w:w="100" w:type="dxa"/>
+              <w:left w:w="100" w:type="dxa"/>
+              <w:bottom w:w="100" w:type="dxa"/>
+              <w:right w:w="100" w:type="dxa"/>
+            </w:tcMar>
+          </w:tcPr>
+          <w:p>
+            <w:pPr>
+              <w:spacing w:before="240"/>
+            </w:pPr>
+            <w:r>
+              <w:t>Reportes para el Estado (</w:t>
+            </w:r>
+            <w:proofErr w:type="gramStart"/>
+            <w:r>
+              <w:t>Jefe</w:t>
+            </w:r>
+            <w:proofErr w:type="gramEnd"/>
+            <w:r>
+              <w:t xml:space="preserve"> de proyecto)</w:t>
+            </w:r>
+          </w:p>
+        </w:tc>
+        <w:tc>
+          <w:tcPr>
+            <w:tcW w:w="1200" w:type="dxa"/>
+            <w:tcBorders>
+              <w:top w:val="nil"/>
+              <w:left w:val="nil"/>
+              <w:bottom w:val="single" w:sz="8" w:space="0" w:color="000000"/>
+              <w:right w:val="single" w:sz="8" w:space="0" w:color="000000"/>
+            </w:tcBorders>
+            <w:tcMar>
+              <w:top w:w="100" w:type="dxa"/>
+              <w:left w:w="100" w:type="dxa"/>
+              <w:bottom w:w="100" w:type="dxa"/>
+              <w:right w:w="100" w:type="dxa"/>
+            </w:tcMar>
+          </w:tcPr>
+          <w:p>
+            <w:pPr>
+              <w:spacing w:before="240"/>
+            </w:pPr>
+            <w:r>
+              <w:t>2</w:t>
+            </w:r>
+          </w:p>
+        </w:tc>
+        <w:tc>
+          <w:tcPr>
+            <w:tcW w:w="3105" w:type="dxa"/>
+            <w:tcBorders>
+              <w:top w:val="nil"/>
+              <w:left w:val="nil"/>
+              <w:bottom w:val="single" w:sz="8" w:space="0" w:color="000000"/>
+              <w:right w:val="single" w:sz="8" w:space="0" w:color="000000"/>
+            </w:tcBorders>
+            <w:tcMar>
+              <w:top w:w="100" w:type="dxa"/>
+              <w:left w:w="100" w:type="dxa"/>
+              <w:bottom w:w="100" w:type="dxa"/>
+              <w:right w:w="100" w:type="dxa"/>
+            </w:tcMar>
+          </w:tcPr>
+          <w:p>
+            <w:pPr>
+              <w:widowControl w:val="0"/>
+            </w:pPr>
+            <w:r>
+              <w:t>Gestor de configuración</w:t>
+            </w:r>
+          </w:p>
+        </w:tc>
+      </w:tr>
+      <w:tr>
+        <w:trPr>
+          <w:trHeight w:val="860"/>
+        </w:trPr>
+        <w:tc>
+          <w:tcPr>
+            <w:tcW w:w="705" w:type="dxa"/>
+            <w:tcBorders>
+              <w:top w:val="nil"/>
+              <w:left w:val="single" w:sz="8" w:space="0" w:color="000000"/>
+              <w:bottom w:val="single" w:sz="8" w:space="0" w:color="000000"/>
+              <w:right w:val="single" w:sz="8" w:space="0" w:color="000000"/>
+            </w:tcBorders>
+            <w:tcMar>
+              <w:top w:w="100" w:type="dxa"/>
+              <w:left w:w="100" w:type="dxa"/>
+              <w:bottom w:w="100" w:type="dxa"/>
+              <w:right w:w="100" w:type="dxa"/>
+            </w:tcMar>
+          </w:tcPr>
+          <w:p>
+            <w:pPr>
+              <w:spacing w:before="240"/>
+            </w:pPr>
+            <w:r>
+              <w:t>4.3</w:t>
+            </w:r>
+          </w:p>
+        </w:tc>
+        <w:tc>
+          <w:tcPr>
+            <w:tcW w:w="5205" w:type="dxa"/>
+            <w:tcBorders>
+              <w:top w:val="nil"/>
+              <w:left w:val="single" w:sz="8" w:space="0" w:color="000000"/>
+              <w:bottom w:val="single" w:sz="8" w:space="0" w:color="000000"/>
+              <w:right w:val="single" w:sz="8" w:space="0" w:color="000000"/>
+            </w:tcBorders>
+            <w:tcMar>
+              <w:top w:w="100" w:type="dxa"/>
+              <w:left w:w="100" w:type="dxa"/>
+              <w:bottom w:w="100" w:type="dxa"/>
+              <w:right w:w="100" w:type="dxa"/>
+            </w:tcMar>
+          </w:tcPr>
+          <w:p>
+            <w:pPr>
+              <w:spacing w:before="240"/>
+            </w:pPr>
+            <w:r>
+              <w:t>Reportes para el Estado (Desarrollador)</w:t>
+            </w:r>
+          </w:p>
+        </w:tc>
+        <w:tc>
+          <w:tcPr>
+            <w:tcW w:w="1200" w:type="dxa"/>
+            <w:tcBorders>
+              <w:top w:val="nil"/>
+              <w:left w:val="nil"/>
+              <w:bottom w:val="single" w:sz="8" w:space="0" w:color="000000"/>
+              <w:right w:val="single" w:sz="8" w:space="0" w:color="000000"/>
+            </w:tcBorders>
+            <w:tcMar>
+              <w:top w:w="100" w:type="dxa"/>
+              <w:left w:w="100" w:type="dxa"/>
+              <w:bottom w:w="100" w:type="dxa"/>
+              <w:right w:w="100" w:type="dxa"/>
+            </w:tcMar>
+          </w:tcPr>
+          <w:p>
+            <w:pPr>
+              <w:spacing w:before="240"/>
+            </w:pPr>
+            <w:r>
+              <w:t>2</w:t>
+            </w:r>
+          </w:p>
+        </w:tc>
+        <w:tc>
+          <w:tcPr>
+            <w:tcW w:w="3105" w:type="dxa"/>
+            <w:tcBorders>
+              <w:top w:val="nil"/>
+              <w:left w:val="nil"/>
+              <w:bottom w:val="single" w:sz="8" w:space="0" w:color="000000"/>
+              <w:right w:val="single" w:sz="8" w:space="0" w:color="000000"/>
+            </w:tcBorders>
+            <w:tcMar>
+              <w:top w:w="100" w:type="dxa"/>
+              <w:left w:w="100" w:type="dxa"/>
+              <w:bottom w:w="100" w:type="dxa"/>
+              <w:right w:w="100" w:type="dxa"/>
+            </w:tcMar>
+          </w:tcPr>
+          <w:p>
+            <w:pPr>
+              <w:widowControl w:val="0"/>
+            </w:pPr>
+            <w:r>
+              <w:t>Gestor de configuración</w:t>
+            </w:r>
+          </w:p>
+        </w:tc>
+      </w:tr>
+      <w:tr>
+        <w:trPr>
+          <w:trHeight w:val="860"/>
+        </w:trPr>
+        <w:tc>
+          <w:tcPr>
+            <w:tcW w:w="705" w:type="dxa"/>
+            <w:tcBorders>
+              <w:top w:val="nil"/>
+              <w:left w:val="single" w:sz="8" w:space="0" w:color="000000"/>
+              <w:bottom w:val="single" w:sz="8" w:space="0" w:color="000000"/>
+              <w:right w:val="single" w:sz="8" w:space="0" w:color="000000"/>
+            </w:tcBorders>
+            <w:tcMar>
+              <w:top w:w="100" w:type="dxa"/>
+              <w:left w:w="100" w:type="dxa"/>
+              <w:bottom w:w="100" w:type="dxa"/>
+              <w:right w:w="100" w:type="dxa"/>
+            </w:tcMar>
+          </w:tcPr>
+          <w:p>
+            <w:pPr>
+              <w:spacing w:before="240"/>
+              <w:rPr>
+                <w:b/>
+              </w:rPr>
+            </w:pPr>
+            <w:r>
+              <w:rPr>
+                <w:b/>
+              </w:rPr>
+              <w:lastRenderedPageBreak/>
+              <w:t>5</w:t>
+            </w:r>
+          </w:p>
+        </w:tc>
+        <w:tc>
+          <w:tcPr>
+            <w:tcW w:w="5205" w:type="dxa"/>
+            <w:tcBorders>
+              <w:top w:val="nil"/>
+              <w:left w:val="single" w:sz="8" w:space="0" w:color="000000"/>
+              <w:bottom w:val="single" w:sz="8" w:space="0" w:color="000000"/>
+              <w:right w:val="single" w:sz="8" w:space="0" w:color="000000"/>
+            </w:tcBorders>
+            <w:tcMar>
+              <w:top w:w="100" w:type="dxa"/>
+              <w:left w:w="100" w:type="dxa"/>
+              <w:bottom w:w="100" w:type="dxa"/>
+              <w:right w:w="100" w:type="dxa"/>
+            </w:tcMar>
+          </w:tcPr>
+          <w:p>
+            <w:pPr>
+              <w:spacing w:before="240"/>
+              <w:rPr>
+                <w:b/>
+              </w:rPr>
+            </w:pPr>
+            <w:r>
+              <w:rPr>
+                <w:b/>
+              </w:rPr>
+              <w:t>Auditoría de la GCS</w:t>
+            </w:r>
+          </w:p>
+        </w:tc>
+        <w:tc>
+          <w:tcPr>
+            <w:tcW w:w="1200" w:type="dxa"/>
+            <w:tcBorders>
+              <w:top w:val="nil"/>
+              <w:left w:val="nil"/>
+              <w:bottom w:val="single" w:sz="8" w:space="0" w:color="000000"/>
+              <w:right w:val="single" w:sz="8" w:space="0" w:color="000000"/>
+            </w:tcBorders>
+            <w:tcMar>
+              <w:top w:w="100" w:type="dxa"/>
+              <w:left w:w="100" w:type="dxa"/>
+              <w:bottom w:w="100" w:type="dxa"/>
+              <w:right w:w="100" w:type="dxa"/>
+            </w:tcMar>
+          </w:tcPr>
+          <w:p>
+            <w:pPr>
+              <w:spacing w:before="240"/>
+              <w:rPr>
+                <w:b/>
+              </w:rPr>
+            </w:pPr>
+          </w:p>
+        </w:tc>
+        <w:tc>
+          <w:tcPr>
+            <w:tcW w:w="3105" w:type="dxa"/>
+            <w:tcBorders>
+              <w:top w:val="nil"/>
+              <w:left w:val="nil"/>
+              <w:bottom w:val="single" w:sz="8" w:space="0" w:color="000000"/>
+              <w:right w:val="single" w:sz="8" w:space="0" w:color="000000"/>
+            </w:tcBorders>
+            <w:tcMar>
+              <w:top w:w="100" w:type="dxa"/>
+              <w:left w:w="100" w:type="dxa"/>
+              <w:bottom w:w="100" w:type="dxa"/>
+              <w:right w:w="100" w:type="dxa"/>
+            </w:tcMar>
+          </w:tcPr>
+          <w:p>
+            <w:pPr>
+              <w:spacing w:before="240"/>
+              <w:rPr>
+                <w:b/>
+              </w:rPr>
+            </w:pPr>
+          </w:p>
+        </w:tc>
+      </w:tr>
+      <w:tr>
+        <w:trPr>
+          <w:trHeight w:val="860"/>
+        </w:trPr>
+        <w:tc>
+          <w:tcPr>
+            <w:tcW w:w="705" w:type="dxa"/>
+            <w:tcBorders>
+              <w:top w:val="nil"/>
+              <w:left w:val="single" w:sz="8" w:space="0" w:color="000000"/>
+              <w:bottom w:val="single" w:sz="8" w:space="0" w:color="000000"/>
+              <w:right w:val="single" w:sz="8" w:space="0" w:color="000000"/>
+            </w:tcBorders>
+            <w:tcMar>
+              <w:top w:w="100" w:type="dxa"/>
+              <w:left w:w="100" w:type="dxa"/>
+              <w:bottom w:w="100" w:type="dxa"/>
+              <w:right w:w="100" w:type="dxa"/>
+            </w:tcMar>
+          </w:tcPr>
+          <w:p>
+            <w:pPr>
+              <w:spacing w:before="240"/>
+            </w:pPr>
+            <w:r>
+              <w:t>5.1</w:t>
+            </w:r>
+          </w:p>
+        </w:tc>
+        <w:tc>
+          <w:tcPr>
+            <w:tcW w:w="5205" w:type="dxa"/>
+            <w:tcBorders>
+              <w:top w:val="nil"/>
+              <w:left w:val="single" w:sz="8" w:space="0" w:color="000000"/>
+              <w:bottom w:val="single" w:sz="8" w:space="0" w:color="000000"/>
+              <w:right w:val="single" w:sz="8" w:space="0" w:color="000000"/>
+            </w:tcBorders>
+            <w:tcMar>
+              <w:top w:w="100" w:type="dxa"/>
+              <w:left w:w="100" w:type="dxa"/>
+              <w:bottom w:w="100" w:type="dxa"/>
+              <w:right w:w="100" w:type="dxa"/>
+            </w:tcMar>
+          </w:tcPr>
+          <w:p>
+            <w:pPr>
+              <w:spacing w:before="240"/>
+            </w:pPr>
+            <w:r>
+              <w:t>Reportes de auditoría</w:t>
+            </w:r>
+          </w:p>
+        </w:tc>
+        <w:tc>
+          <w:tcPr>
+            <w:tcW w:w="1200" w:type="dxa"/>
+            <w:tcBorders>
+              <w:top w:val="nil"/>
+              <w:left w:val="nil"/>
+              <w:bottom w:val="single" w:sz="8" w:space="0" w:color="000000"/>
+              <w:right w:val="single" w:sz="8" w:space="0" w:color="000000"/>
+            </w:tcBorders>
+            <w:tcMar>
+              <w:top w:w="100" w:type="dxa"/>
+              <w:left w:w="100" w:type="dxa"/>
+              <w:bottom w:w="100" w:type="dxa"/>
+              <w:right w:w="100" w:type="dxa"/>
+            </w:tcMar>
+          </w:tcPr>
+          <w:p>
+            <w:pPr>
+              <w:spacing w:before="240"/>
+            </w:pPr>
+            <w:r>
+              <w:t>2</w:t>
+            </w:r>
+          </w:p>
+        </w:tc>
+        <w:tc>
+          <w:tcPr>
+            <w:tcW w:w="3105" w:type="dxa"/>
+            <w:tcBorders>
+              <w:top w:val="nil"/>
+              <w:left w:val="nil"/>
+              <w:bottom w:val="single" w:sz="8" w:space="0" w:color="000000"/>
+              <w:right w:val="single" w:sz="8" w:space="0" w:color="000000"/>
+            </w:tcBorders>
+            <w:tcMar>
+              <w:top w:w="100" w:type="dxa"/>
+              <w:left w:w="100" w:type="dxa"/>
+              <w:bottom w:w="100" w:type="dxa"/>
+              <w:right w:w="100" w:type="dxa"/>
+            </w:tcMar>
+          </w:tcPr>
+          <w:p>
+            <w:pPr>
+              <w:spacing w:before="240"/>
+            </w:pPr>
+            <w:r>
+              <w:t>Auditor</w:t>
+            </w:r>
+          </w:p>
+        </w:tc>
+      </w:tr>
+      <w:tr>
+        <w:trPr>
+          <w:trHeight w:val="860"/>
+        </w:trPr>
+        <w:tc>
+          <w:tcPr>
+            <w:tcW w:w="705" w:type="dxa"/>
+            <w:tcBorders>
+              <w:top w:val="nil"/>
+              <w:left w:val="single" w:sz="8" w:space="0" w:color="000000"/>
+              <w:bottom w:val="single" w:sz="8" w:space="0" w:color="000000"/>
+              <w:right w:val="single" w:sz="8" w:space="0" w:color="000000"/>
+            </w:tcBorders>
+            <w:tcMar>
+              <w:top w:w="100" w:type="dxa"/>
+              <w:left w:w="100" w:type="dxa"/>
+              <w:bottom w:w="100" w:type="dxa"/>
+              <w:right w:w="100" w:type="dxa"/>
+            </w:tcMar>
+          </w:tcPr>
+          <w:p>
+            <w:pPr>
+              <w:spacing w:before="240"/>
+              <w:rPr>
+                <w:b/>
+              </w:rPr>
+            </w:pPr>
+            <w:r>
+              <w:rPr>
+                <w:b/>
+              </w:rPr>
+              <w:t>6</w:t>
+            </w:r>
+          </w:p>
+        </w:tc>
+        <w:tc>
+          <w:tcPr>
+            <w:tcW w:w="5205" w:type="dxa"/>
+            <w:tcBorders>
+              <w:top w:val="nil"/>
+              <w:left w:val="single" w:sz="8" w:space="0" w:color="000000"/>
+              <w:bottom w:val="single" w:sz="8" w:space="0" w:color="000000"/>
+              <w:right w:val="single" w:sz="8" w:space="0" w:color="000000"/>
+            </w:tcBorders>
+            <w:tcMar>
+              <w:top w:w="100" w:type="dxa"/>
+              <w:left w:w="100" w:type="dxa"/>
+              <w:bottom w:w="100" w:type="dxa"/>
+              <w:right w:w="100" w:type="dxa"/>
+            </w:tcMar>
+          </w:tcPr>
+          <w:p>
+            <w:pPr>
+              <w:spacing w:before="240"/>
+              <w:rPr>
+                <w:b/>
+              </w:rPr>
+            </w:pPr>
+            <w:r>
+              <w:rPr>
+                <w:b/>
+              </w:rPr>
+              <w:t xml:space="preserve">Entrega y Gestión de </w:t>
             </w:r>
             <w:proofErr w:type="spellStart"/>
             <w:r>
-              <w:t>doc</w:t>
+              <w:rPr>
+                <w:b/>
+              </w:rPr>
+              <w:t>Release</w:t>
             </w:r>
             <w:proofErr w:type="spellEnd"/>
           </w:p>
         </w:tc>
         <w:tc>
           <w:tcPr>
-            <w:tcW w:w="2612" w:type="dxa"/>
+            <w:tcW w:w="1200" w:type="dxa"/>
             <w:tcBorders>
               <w:top w:val="nil"/>
               <w:left w:val="nil"/>
@@ -1428,15 +2970,15 @@
           <w:p>
             <w:pPr>
               <w:spacing w:before="240"/>
-            </w:pPr>
-            <w:r>
-              <w:t>SAA-IMMTP</w:t>
-            </w:r>
-          </w:p>
-        </w:tc>
-        <w:tc>
-          <w:tcPr>
-            <w:tcW w:w="1986" w:type="dxa"/>
+              <w:rPr>
+                <w:b/>
+              </w:rPr>
+            </w:pPr>
+          </w:p>
+        </w:tc>
+        <w:tc>
+          <w:tcPr>
+            <w:tcW w:w="3105" w:type="dxa"/>
             <w:tcBorders>
               <w:top w:val="nil"/>
               <w:left w:val="nil"/>
@@ -1453,17 +2995,36 @@
           <w:p>
             <w:pPr>
               <w:spacing w:before="240"/>
-            </w:pPr>
-            <w:r>
-              <w:t>Sistema de auditoría de aranceles</w:t>
-            </w:r>
+              <w:rPr>
+                <w:b/>
+              </w:rPr>
+            </w:pPr>
           </w:p>
         </w:tc>
       </w:tr>
     </w:tbl>
     <w:p>
       <w:pPr>
-        <w:spacing w:before="240"/>
+        <w:spacing w:before="240" w:after="240"/>
+        <w:jc w:val="center"/>
+        <w:rPr>
+          <w:b/>
+        </w:rPr>
+      </w:pPr>
+      <w:r>
+        <w:rPr>
+          <w:b/>
+        </w:rPr>
+        <w:t xml:space="preserve"> Tabla 2. Calendario de la SCM</w:t>
+      </w:r>
+    </w:p>
+    <w:p>
+      <w:pPr>
+        <w:spacing w:before="240" w:after="240"/>
+        <w:jc w:val="center"/>
+        <w:rPr>
+          <w:b/>
+        </w:rPr>
       </w:pPr>
       <w:bookmarkStart w:id="0" w:name="_GoBack"/>
       <w:bookmarkEnd w:id="0"/>
@@ -1481,9 +3042,9 @@
 <file path=word/numbering.xml><?xml version="1.0" encoding="utf-8"?>
 <w:numbering xmlns:wpc="http://schemas.microsoft.com/office/word/2010/wordprocessingCanvas" xmlns:cx="http://schemas.microsoft.com/office/drawing/2014/chartex" xmlns:cx1="http://schemas.microsoft.com/office/drawing/2015/9/8/chartex" xmlns:cx2="http://schemas.microsoft.com/office/drawing/2015/10/21/chartex" xmlns:cx3="http://schemas.microsoft.com/office/drawing/2016/5/9/chartex" xmlns:cx4="http://schemas.microsoft.com/office/drawing/2016/5/10/chartex" xmlns:cx5="http://schemas.microsoft.com/office/drawing/2016/5/11/chartex" xmlns:cx6="http://schemas.microsoft.com/office/drawing/2016/5/12/chartex" xmlns:cx7="http://schemas.microsoft.com/office/drawing/2016/5/13/chartex" xmlns:cx8="http://schemas.microsoft.com/office/drawing/2016/5/14/chartex" xmlns:mc="http://schemas.openxmlformats.org/markup-compatibility/2006" xmlns:aink="http://schemas.microsoft.com/office/drawing/2016/ink" xmlns:am3d="http://schemas.microsoft.com/office/drawing/2017/model3d" xmlns:o="urn:schemas-microsoft-com:office:office" xmlns:r="http://schemas.openxmlformats.org/officeDocument/2006/relationships" xmlns:m="http://schemas.openxmlformats.org/officeDocument/2006/math" xmlns:v="urn:schemas-microsoft-com:vml" xmlns:wp14="http://schemas.microsoft.com/office/word/2010/wordprocessingDrawing" xmlns:wp="http://schemas.openxmlformats.org/drawingml/2006/wordprocessingDrawing" xmlns:w10="urn:schemas-microsoft-com:office:word" xmlns:w="http://schemas.openxmlformats.org/wordprocessingml/2006/main" xmlns:w14="http://schemas.microsoft.com/office/word/2010/wordml" xmlns:w15="http://schemas.microsoft.com/office/word/2012/wordml" xmlns:w16cid="http://schemas.microsoft.com/office/word/2016/wordml/cid" xmlns:w16se="http://schemas.microsoft.com/office/word/2015/wordml/symex" xmlns:wpg="http://schemas.microsoft.com/office/word/2010/wordprocessingGroup" xmlns:wpi="http://schemas.microsoft.com/office/word/2010/wordprocessingInk" xmlns:wne="http://schemas.microsoft.com/office/word/2006/wordml" xmlns:wps="http://schemas.microsoft.com/office/word/2010/wordprocessingShape" mc:Ignorable="w14 w15 w16se w16cid wp14">
   <w:abstractNum w:abstractNumId="0" w15:restartNumberingAfterBreak="0">
-    <w:nsid w:val="006B2A4E"/>
+    <w:nsid w:val="09047F4C"/>
     <w:multiLevelType w:val="multilevel"/>
-    <w:tmpl w:val="6220FE7E"/>
+    <w:tmpl w:val="C6B6E756"/>
     <w:lvl w:ilvl="0">
       <w:start w:val="1"/>
       <w:numFmt w:val="bullet"/>
@@ -1594,22 +3155,34 @@
     </w:lvl>
   </w:abstractNum>
   <w:abstractNum w:abstractNumId="1" w15:restartNumberingAfterBreak="0">
-    <w:nsid w:val="0E6E5011"/>
+    <w:nsid w:val="13491A30"/>
     <w:multiLevelType w:val="multilevel"/>
-    <w:tmpl w:val="E8E2B48E"/>
+    <w:tmpl w:val="B528335A"/>
     <w:lvl w:ilvl="0">
       <w:start w:val="1"/>
       <w:numFmt w:val="bullet"/>
       <w:lvlText w:val="-"/>
       <w:lvlJc w:val="left"/>
       <w:pPr>
+        <w:ind w:left="720" w:hanging="360"/>
+      </w:pPr>
+      <w:rPr>
+        <w:u w:val="none"/>
+      </w:rPr>
+    </w:lvl>
+    <w:lvl w:ilvl="1">
+      <w:start w:val="1"/>
+      <w:numFmt w:val="bullet"/>
+      <w:lvlText w:val="-"/>
+      <w:lvlJc w:val="left"/>
+      <w:pPr>
         <w:ind w:left="1440" w:hanging="360"/>
       </w:pPr>
       <w:rPr>
         <w:u w:val="none"/>
       </w:rPr>
     </w:lvl>
-    <w:lvl w:ilvl="1">
+    <w:lvl w:ilvl="2">
       <w:start w:val="1"/>
       <w:numFmt w:val="bullet"/>
       <w:lvlText w:val="-"/>
@@ -1621,7 +3194,7 @@
         <w:u w:val="none"/>
       </w:rPr>
     </w:lvl>
-    <w:lvl w:ilvl="2">
+    <w:lvl w:ilvl="3">
       <w:start w:val="1"/>
       <w:numFmt w:val="bullet"/>
       <w:lvlText w:val="-"/>
@@ -1633,7 +3206,7 @@
         <w:u w:val="none"/>
       </w:rPr>
     </w:lvl>
-    <w:lvl w:ilvl="3">
+    <w:lvl w:ilvl="4">
       <w:start w:val="1"/>
       <w:numFmt w:val="bullet"/>
       <w:lvlText w:val="-"/>
@@ -1645,7 +3218,7 @@
         <w:u w:val="none"/>
       </w:rPr>
     </w:lvl>
-    <w:lvl w:ilvl="4">
+    <w:lvl w:ilvl="5">
       <w:start w:val="1"/>
       <w:numFmt w:val="bullet"/>
       <w:lvlText w:val="-"/>
@@ -1657,7 +3230,7 @@
         <w:u w:val="none"/>
       </w:rPr>
     </w:lvl>
-    <w:lvl w:ilvl="5">
+    <w:lvl w:ilvl="6">
       <w:start w:val="1"/>
       <w:numFmt w:val="bullet"/>
       <w:lvlText w:val="-"/>
@@ -1669,7 +3242,7 @@
         <w:u w:val="none"/>
       </w:rPr>
     </w:lvl>
-    <w:lvl w:ilvl="6">
+    <w:lvl w:ilvl="7">
       <w:start w:val="1"/>
       <w:numFmt w:val="bullet"/>
       <w:lvlText w:val="-"/>
@@ -1681,25 +3254,13 @@
         <w:u w:val="none"/>
       </w:rPr>
     </w:lvl>
-    <w:lvl w:ilvl="7">
+    <w:lvl w:ilvl="8">
       <w:start w:val="1"/>
       <w:numFmt w:val="bullet"/>
       <w:lvlText w:val="-"/>
       <w:lvlJc w:val="left"/>
       <w:pPr>
         <w:ind w:left="6480" w:hanging="360"/>
-      </w:pPr>
-      <w:rPr>
-        <w:u w:val="none"/>
-      </w:rPr>
-    </w:lvl>
-    <w:lvl w:ilvl="8">
-      <w:start w:val="1"/>
-      <w:numFmt w:val="bullet"/>
-      <w:lvlText w:val="-"/>
-      <w:lvlJc w:val="left"/>
-      <w:pPr>
-        <w:ind w:left="7200" w:hanging="360"/>
       </w:pPr>
       <w:rPr>
         <w:u w:val="none"/>
@@ -1707,13 +3268,13 @@
     </w:lvl>
   </w:abstractNum>
   <w:abstractNum w:abstractNumId="2" w15:restartNumberingAfterBreak="0">
-    <w:nsid w:val="0E8D5F22"/>
+    <w:nsid w:val="15144C0A"/>
     <w:multiLevelType w:val="multilevel"/>
-    <w:tmpl w:val="AB0200B8"/>
+    <w:tmpl w:val="E5AC90F8"/>
     <w:lvl w:ilvl="0">
       <w:start w:val="1"/>
       <w:numFmt w:val="bullet"/>
-      <w:lvlText w:val="●"/>
+      <w:lvlText w:val="-"/>
       <w:lvlJc w:val="left"/>
       <w:pPr>
         <w:ind w:left="720" w:hanging="360"/>
@@ -1725,7 +3286,7 @@
     <w:lvl w:ilvl="1">
       <w:start w:val="1"/>
       <w:numFmt w:val="bullet"/>
-      <w:lvlText w:val="○"/>
+      <w:lvlText w:val="-"/>
       <w:lvlJc w:val="left"/>
       <w:pPr>
         <w:ind w:left="1440" w:hanging="360"/>
@@ -1737,7 +3298,7 @@
     <w:lvl w:ilvl="2">
       <w:start w:val="1"/>
       <w:numFmt w:val="bullet"/>
-      <w:lvlText w:val="■"/>
+      <w:lvlText w:val="-"/>
       <w:lvlJc w:val="left"/>
       <w:pPr>
         <w:ind w:left="2160" w:hanging="360"/>
@@ -1749,7 +3310,7 @@
     <w:lvl w:ilvl="3">
       <w:start w:val="1"/>
       <w:numFmt w:val="bullet"/>
-      <w:lvlText w:val="●"/>
+      <w:lvlText w:val="-"/>
       <w:lvlJc w:val="left"/>
       <w:pPr>
         <w:ind w:left="2880" w:hanging="360"/>
@@ -1761,7 +3322,7 @@
     <w:lvl w:ilvl="4">
       <w:start w:val="1"/>
       <w:numFmt w:val="bullet"/>
-      <w:lvlText w:val="○"/>
+      <w:lvlText w:val="-"/>
       <w:lvlJc w:val="left"/>
       <w:pPr>
         <w:ind w:left="3600" w:hanging="360"/>
@@ -1773,7 +3334,7 @@
     <w:lvl w:ilvl="5">
       <w:start w:val="1"/>
       <w:numFmt w:val="bullet"/>
-      <w:lvlText w:val="■"/>
+      <w:lvlText w:val="-"/>
       <w:lvlJc w:val="left"/>
       <w:pPr>
         <w:ind w:left="4320" w:hanging="360"/>
@@ -1785,7 +3346,7 @@
     <w:lvl w:ilvl="6">
       <w:start w:val="1"/>
       <w:numFmt w:val="bullet"/>
-      <w:lvlText w:val="●"/>
+      <w:lvlText w:val="-"/>
       <w:lvlJc w:val="left"/>
       <w:pPr>
         <w:ind w:left="5040" w:hanging="360"/>
@@ -1797,7 +3358,7 @@
     <w:lvl w:ilvl="7">
       <w:start w:val="1"/>
       <w:numFmt w:val="bullet"/>
-      <w:lvlText w:val="○"/>
+      <w:lvlText w:val="-"/>
       <w:lvlJc w:val="left"/>
       <w:pPr>
         <w:ind w:left="5760" w:hanging="360"/>
@@ -1809,7 +3370,7 @@
     <w:lvl w:ilvl="8">
       <w:start w:val="1"/>
       <w:numFmt w:val="bullet"/>
-      <w:lvlText w:val="■"/>
+      <w:lvlText w:val="-"/>
       <w:lvlJc w:val="left"/>
       <w:pPr>
         <w:ind w:left="6480" w:hanging="360"/>
@@ -1820,14 +3381,14 @@
     </w:lvl>
   </w:abstractNum>
   <w:abstractNum w:abstractNumId="3" w15:restartNumberingAfterBreak="0">
-    <w:nsid w:val="19395355"/>
+    <w:nsid w:val="2AE13F1E"/>
     <w:multiLevelType w:val="multilevel"/>
-    <w:tmpl w:val="426A35D4"/>
+    <w:tmpl w:val="6874AC3C"/>
     <w:lvl w:ilvl="0">
       <w:start w:val="1"/>
-      <w:numFmt w:val="bullet"/>
-      <w:lvlText w:val="●"/>
-      <w:lvlJc w:val="left"/>
+      <w:numFmt w:val="decimal"/>
+      <w:lvlText w:val="%1."/>
+      <w:lvlJc w:val="right"/>
       <w:pPr>
         <w:ind w:left="720" w:hanging="360"/>
       </w:pPr>
@@ -1837,9 +3398,9 @@
     </w:lvl>
     <w:lvl w:ilvl="1">
       <w:start w:val="1"/>
-      <w:numFmt w:val="bullet"/>
-      <w:lvlText w:val="○"/>
-      <w:lvlJc w:val="left"/>
+      <w:numFmt w:val="decimal"/>
+      <w:lvlText w:val="%1.%2."/>
+      <w:lvlJc w:val="right"/>
       <w:pPr>
         <w:ind w:left="1440" w:hanging="360"/>
       </w:pPr>
@@ -1849,9 +3410,9 @@
     </w:lvl>
     <w:lvl w:ilvl="2">
       <w:start w:val="1"/>
-      <w:numFmt w:val="bullet"/>
-      <w:lvlText w:val="■"/>
-      <w:lvlJc w:val="left"/>
+      <w:numFmt w:val="decimal"/>
+      <w:lvlText w:val="%1.%2.%3."/>
+      <w:lvlJc w:val="right"/>
       <w:pPr>
         <w:ind w:left="2160" w:hanging="360"/>
       </w:pPr>
@@ -1861,9 +3422,9 @@
     </w:lvl>
     <w:lvl w:ilvl="3">
       <w:start w:val="1"/>
-      <w:numFmt w:val="bullet"/>
-      <w:lvlText w:val="●"/>
-      <w:lvlJc w:val="left"/>
+      <w:numFmt w:val="decimal"/>
+      <w:lvlText w:val="%1.%2.%3.%4."/>
+      <w:lvlJc w:val="right"/>
       <w:pPr>
         <w:ind w:left="2880" w:hanging="360"/>
       </w:pPr>
@@ -1873,9 +3434,9 @@
     </w:lvl>
     <w:lvl w:ilvl="4">
       <w:start w:val="1"/>
-      <w:numFmt w:val="bullet"/>
-      <w:lvlText w:val="○"/>
-      <w:lvlJc w:val="left"/>
+      <w:numFmt w:val="decimal"/>
+      <w:lvlText w:val="%1.%2.%3.%4.%5."/>
+      <w:lvlJc w:val="right"/>
       <w:pPr>
         <w:ind w:left="3600" w:hanging="360"/>
       </w:pPr>
@@ -1885,9 +3446,9 @@
     </w:lvl>
     <w:lvl w:ilvl="5">
       <w:start w:val="1"/>
-      <w:numFmt w:val="bullet"/>
-      <w:lvlText w:val="■"/>
-      <w:lvlJc w:val="left"/>
+      <w:numFmt w:val="decimal"/>
+      <w:lvlText w:val="%1.%2.%3.%4.%5.%6."/>
+      <w:lvlJc w:val="right"/>
       <w:pPr>
         <w:ind w:left="4320" w:hanging="360"/>
       </w:pPr>
@@ -1897,9 +3458,9 @@
     </w:lvl>
     <w:lvl w:ilvl="6">
       <w:start w:val="1"/>
-      <w:numFmt w:val="bullet"/>
-      <w:lvlText w:val="●"/>
-      <w:lvlJc w:val="left"/>
+      <w:numFmt w:val="decimal"/>
+      <w:lvlText w:val="%1.%2.%3.%4.%5.%6.%7."/>
+      <w:lvlJc w:val="right"/>
       <w:pPr>
         <w:ind w:left="5040" w:hanging="360"/>
       </w:pPr>
@@ -1909,9 +3470,9 @@
     </w:lvl>
     <w:lvl w:ilvl="7">
       <w:start w:val="1"/>
-      <w:numFmt w:val="bullet"/>
-      <w:lvlText w:val="○"/>
-      <w:lvlJc w:val="left"/>
+      <w:numFmt w:val="decimal"/>
+      <w:lvlText w:val="%1.%2.%3.%4.%5.%6.%7.%8."/>
+      <w:lvlJc w:val="right"/>
       <w:pPr>
         <w:ind w:left="5760" w:hanging="360"/>
       </w:pPr>
@@ -1921,9 +3482,9 @@
     </w:lvl>
     <w:lvl w:ilvl="8">
       <w:start w:val="1"/>
-      <w:numFmt w:val="bullet"/>
-      <w:lvlText w:val="■"/>
-      <w:lvlJc w:val="left"/>
+      <w:numFmt w:val="decimal"/>
+      <w:lvlText w:val="%1.%2.%3.%4.%5.%6.%7.%8.%9."/>
+      <w:lvlJc w:val="right"/>
       <w:pPr>
         <w:ind w:left="6480" w:hanging="360"/>
       </w:pPr>
@@ -1933,13 +3494,13 @@
     </w:lvl>
   </w:abstractNum>
   <w:abstractNum w:abstractNumId="4" w15:restartNumberingAfterBreak="0">
-    <w:nsid w:val="39861A5C"/>
+    <w:nsid w:val="2C97508B"/>
     <w:multiLevelType w:val="multilevel"/>
-    <w:tmpl w:val="BED22912"/>
+    <w:tmpl w:val="4A26E29A"/>
     <w:lvl w:ilvl="0">
       <w:start w:val="1"/>
-      <w:numFmt w:val="decimal"/>
-      <w:lvlText w:val="%1."/>
+      <w:numFmt w:val="bullet"/>
+      <w:lvlText w:val="-"/>
       <w:lvlJc w:val="left"/>
       <w:pPr>
         <w:ind w:left="720" w:hanging="360"/>
@@ -1950,8 +3511,8 @@
     </w:lvl>
     <w:lvl w:ilvl="1">
       <w:start w:val="1"/>
-      <w:numFmt w:val="lowerLetter"/>
-      <w:lvlText w:val="%2."/>
+      <w:numFmt w:val="bullet"/>
+      <w:lvlText w:val="-"/>
       <w:lvlJc w:val="left"/>
       <w:pPr>
         <w:ind w:left="1440" w:hanging="360"/>
@@ -1962,8 +3523,8 @@
     </w:lvl>
     <w:lvl w:ilvl="2">
       <w:start w:val="1"/>
-      <w:numFmt w:val="lowerRoman"/>
-      <w:lvlText w:val="%3."/>
+      <w:numFmt w:val="bullet"/>
+      <w:lvlText w:val="-"/>
       <w:lvlJc w:val="left"/>
       <w:pPr>
         <w:ind w:left="2160" w:hanging="360"/>
@@ -1974,8 +3535,8 @@
     </w:lvl>
     <w:lvl w:ilvl="3">
       <w:start w:val="1"/>
-      <w:numFmt w:val="decimal"/>
-      <w:lvlText w:val="%4."/>
+      <w:numFmt w:val="bullet"/>
+      <w:lvlText w:val="-"/>
       <w:lvlJc w:val="left"/>
       <w:pPr>
         <w:ind w:left="2880" w:hanging="360"/>
@@ -1986,8 +3547,8 @@
     </w:lvl>
     <w:lvl w:ilvl="4">
       <w:start w:val="1"/>
-      <w:numFmt w:val="lowerLetter"/>
-      <w:lvlText w:val="%5."/>
+      <w:numFmt w:val="bullet"/>
+      <w:lvlText w:val="-"/>
       <w:lvlJc w:val="left"/>
       <w:pPr>
         <w:ind w:left="3600" w:hanging="360"/>
@@ -1998,8 +3559,8 @@
     </w:lvl>
     <w:lvl w:ilvl="5">
       <w:start w:val="1"/>
-      <w:numFmt w:val="lowerRoman"/>
-      <w:lvlText w:val="%6."/>
+      <w:numFmt w:val="bullet"/>
+      <w:lvlText w:val="-"/>
       <w:lvlJc w:val="left"/>
       <w:pPr>
         <w:ind w:left="4320" w:hanging="360"/>
@@ -2010,8 +3571,8 @@
     </w:lvl>
     <w:lvl w:ilvl="6">
       <w:start w:val="1"/>
-      <w:numFmt w:val="decimal"/>
-      <w:lvlText w:val="%7."/>
+      <w:numFmt w:val="bullet"/>
+      <w:lvlText w:val="-"/>
       <w:lvlJc w:val="left"/>
       <w:pPr>
         <w:ind w:left="5040" w:hanging="360"/>
@@ -2022,8 +3583,8 @@
     </w:lvl>
     <w:lvl w:ilvl="7">
       <w:start w:val="1"/>
-      <w:numFmt w:val="lowerLetter"/>
-      <w:lvlText w:val="%8."/>
+      <w:numFmt w:val="bullet"/>
+      <w:lvlText w:val="-"/>
       <w:lvlJc w:val="left"/>
       <w:pPr>
         <w:ind w:left="5760" w:hanging="360"/>
@@ -2034,8 +3595,8 @@
     </w:lvl>
     <w:lvl w:ilvl="8">
       <w:start w:val="1"/>
-      <w:numFmt w:val="lowerRoman"/>
-      <w:lvlText w:val="%9."/>
+      <w:numFmt w:val="bullet"/>
+      <w:lvlText w:val="-"/>
       <w:lvlJc w:val="left"/>
       <w:pPr>
         <w:ind w:left="6480" w:hanging="360"/>
@@ -2046,13 +3607,13 @@
     </w:lvl>
   </w:abstractNum>
   <w:abstractNum w:abstractNumId="5" w15:restartNumberingAfterBreak="0">
-    <w:nsid w:val="42F26DBA"/>
+    <w:nsid w:val="386712E4"/>
     <w:multiLevelType w:val="multilevel"/>
-    <w:tmpl w:val="A25C3D7E"/>
+    <w:tmpl w:val="CBF62D08"/>
     <w:lvl w:ilvl="0">
       <w:start w:val="1"/>
       <w:numFmt w:val="bullet"/>
-      <w:lvlText w:val="●"/>
+      <w:lvlText w:val="-"/>
       <w:lvlJc w:val="left"/>
       <w:pPr>
         <w:ind w:left="720" w:hanging="360"/>
@@ -2064,7 +3625,7 @@
     <w:lvl w:ilvl="1">
       <w:start w:val="1"/>
       <w:numFmt w:val="bullet"/>
-      <w:lvlText w:val="○"/>
+      <w:lvlText w:val="-"/>
       <w:lvlJc w:val="left"/>
       <w:pPr>
         <w:ind w:left="1440" w:hanging="360"/>
@@ -2076,7 +3637,7 @@
     <w:lvl w:ilvl="2">
       <w:start w:val="1"/>
       <w:numFmt w:val="bullet"/>
-      <w:lvlText w:val="■"/>
+      <w:lvlText w:val="-"/>
       <w:lvlJc w:val="left"/>
       <w:pPr>
         <w:ind w:left="2160" w:hanging="360"/>
@@ -2088,7 +3649,7 @@
     <w:lvl w:ilvl="3">
       <w:start w:val="1"/>
       <w:numFmt w:val="bullet"/>
-      <w:lvlText w:val="●"/>
+      <w:lvlText w:val="-"/>
       <w:lvlJc w:val="left"/>
       <w:pPr>
         <w:ind w:left="2880" w:hanging="360"/>
@@ -2100,7 +3661,7 @@
     <w:lvl w:ilvl="4">
       <w:start w:val="1"/>
       <w:numFmt w:val="bullet"/>
-      <w:lvlText w:val="○"/>
+      <w:lvlText w:val="-"/>
       <w:lvlJc w:val="left"/>
       <w:pPr>
         <w:ind w:left="3600" w:hanging="360"/>
@@ -2112,7 +3673,7 @@
     <w:lvl w:ilvl="5">
       <w:start w:val="1"/>
       <w:numFmt w:val="bullet"/>
-      <w:lvlText w:val="■"/>
+      <w:lvlText w:val="-"/>
       <w:lvlJc w:val="left"/>
       <w:pPr>
         <w:ind w:left="4320" w:hanging="360"/>
@@ -2124,7 +3685,7 @@
     <w:lvl w:ilvl="6">
       <w:start w:val="1"/>
       <w:numFmt w:val="bullet"/>
-      <w:lvlText w:val="●"/>
+      <w:lvlText w:val="-"/>
       <w:lvlJc w:val="left"/>
       <w:pPr>
         <w:ind w:left="5040" w:hanging="360"/>
@@ -2136,7 +3697,7 @@
     <w:lvl w:ilvl="7">
       <w:start w:val="1"/>
       <w:numFmt w:val="bullet"/>
-      <w:lvlText w:val="○"/>
+      <w:lvlText w:val="-"/>
       <w:lvlJc w:val="left"/>
       <w:pPr>
         <w:ind w:left="5760" w:hanging="360"/>
@@ -2148,7 +3709,7 @@
     <w:lvl w:ilvl="8">
       <w:start w:val="1"/>
       <w:numFmt w:val="bullet"/>
-      <w:lvlText w:val="■"/>
+      <w:lvlText w:val="-"/>
       <w:lvlJc w:val="left"/>
       <w:pPr>
         <w:ind w:left="6480" w:hanging="360"/>
@@ -2159,9 +3720,9 @@
     </w:lvl>
   </w:abstractNum>
   <w:abstractNum w:abstractNumId="6" w15:restartNumberingAfterBreak="0">
-    <w:nsid w:val="68BA71CD"/>
+    <w:nsid w:val="45A75987"/>
     <w:multiLevelType w:val="multilevel"/>
-    <w:tmpl w:val="0D083B7C"/>
+    <w:tmpl w:val="B026173E"/>
     <w:lvl w:ilvl="0">
       <w:start w:val="1"/>
       <w:numFmt w:val="bullet"/>
@@ -2262,6 +3823,684 @@
       <w:start w:val="1"/>
       <w:numFmt w:val="bullet"/>
       <w:lvlText w:val="■"/>
+      <w:lvlJc w:val="left"/>
+      <w:pPr>
+        <w:ind w:left="6480" w:hanging="360"/>
+      </w:pPr>
+      <w:rPr>
+        <w:u w:val="none"/>
+      </w:rPr>
+    </w:lvl>
+  </w:abstractNum>
+  <w:abstractNum w:abstractNumId="7" w15:restartNumberingAfterBreak="0">
+    <w:nsid w:val="555446E1"/>
+    <w:multiLevelType w:val="multilevel"/>
+    <w:tmpl w:val="E71EE6E8"/>
+    <w:lvl w:ilvl="0">
+      <w:start w:val="1"/>
+      <w:numFmt w:val="bullet"/>
+      <w:lvlText w:val="-"/>
+      <w:lvlJc w:val="left"/>
+      <w:pPr>
+        <w:ind w:left="720" w:hanging="360"/>
+      </w:pPr>
+      <w:rPr>
+        <w:u w:val="none"/>
+      </w:rPr>
+    </w:lvl>
+    <w:lvl w:ilvl="1">
+      <w:start w:val="1"/>
+      <w:numFmt w:val="bullet"/>
+      <w:lvlText w:val="-"/>
+      <w:lvlJc w:val="left"/>
+      <w:pPr>
+        <w:ind w:left="1440" w:hanging="360"/>
+      </w:pPr>
+      <w:rPr>
+        <w:u w:val="none"/>
+      </w:rPr>
+    </w:lvl>
+    <w:lvl w:ilvl="2">
+      <w:start w:val="1"/>
+      <w:numFmt w:val="bullet"/>
+      <w:lvlText w:val="-"/>
+      <w:lvlJc w:val="left"/>
+      <w:pPr>
+        <w:ind w:left="2160" w:hanging="360"/>
+      </w:pPr>
+      <w:rPr>
+        <w:u w:val="none"/>
+      </w:rPr>
+    </w:lvl>
+    <w:lvl w:ilvl="3">
+      <w:start w:val="1"/>
+      <w:numFmt w:val="bullet"/>
+      <w:lvlText w:val="-"/>
+      <w:lvlJc w:val="left"/>
+      <w:pPr>
+        <w:ind w:left="2880" w:hanging="360"/>
+      </w:pPr>
+      <w:rPr>
+        <w:u w:val="none"/>
+      </w:rPr>
+    </w:lvl>
+    <w:lvl w:ilvl="4">
+      <w:start w:val="1"/>
+      <w:numFmt w:val="bullet"/>
+      <w:lvlText w:val="-"/>
+      <w:lvlJc w:val="left"/>
+      <w:pPr>
+        <w:ind w:left="3600" w:hanging="360"/>
+      </w:pPr>
+      <w:rPr>
+        <w:u w:val="none"/>
+      </w:rPr>
+    </w:lvl>
+    <w:lvl w:ilvl="5">
+      <w:start w:val="1"/>
+      <w:numFmt w:val="bullet"/>
+      <w:lvlText w:val="-"/>
+      <w:lvlJc w:val="left"/>
+      <w:pPr>
+        <w:ind w:left="4320" w:hanging="360"/>
+      </w:pPr>
+      <w:rPr>
+        <w:u w:val="none"/>
+      </w:rPr>
+    </w:lvl>
+    <w:lvl w:ilvl="6">
+      <w:start w:val="1"/>
+      <w:numFmt w:val="bullet"/>
+      <w:lvlText w:val="-"/>
+      <w:lvlJc w:val="left"/>
+      <w:pPr>
+        <w:ind w:left="5040" w:hanging="360"/>
+      </w:pPr>
+      <w:rPr>
+        <w:u w:val="none"/>
+      </w:rPr>
+    </w:lvl>
+    <w:lvl w:ilvl="7">
+      <w:start w:val="1"/>
+      <w:numFmt w:val="bullet"/>
+      <w:lvlText w:val="-"/>
+      <w:lvlJc w:val="left"/>
+      <w:pPr>
+        <w:ind w:left="5760" w:hanging="360"/>
+      </w:pPr>
+      <w:rPr>
+        <w:u w:val="none"/>
+      </w:rPr>
+    </w:lvl>
+    <w:lvl w:ilvl="8">
+      <w:start w:val="1"/>
+      <w:numFmt w:val="bullet"/>
+      <w:lvlText w:val="-"/>
+      <w:lvlJc w:val="left"/>
+      <w:pPr>
+        <w:ind w:left="6480" w:hanging="360"/>
+      </w:pPr>
+      <w:rPr>
+        <w:u w:val="none"/>
+      </w:rPr>
+    </w:lvl>
+  </w:abstractNum>
+  <w:abstractNum w:abstractNumId="8" w15:restartNumberingAfterBreak="0">
+    <w:nsid w:val="63B44539"/>
+    <w:multiLevelType w:val="multilevel"/>
+    <w:tmpl w:val="DB3C46FE"/>
+    <w:lvl w:ilvl="0">
+      <w:start w:val="1"/>
+      <w:numFmt w:val="bullet"/>
+      <w:lvlText w:val="-"/>
+      <w:lvlJc w:val="left"/>
+      <w:pPr>
+        <w:ind w:left="720" w:hanging="360"/>
+      </w:pPr>
+      <w:rPr>
+        <w:u w:val="none"/>
+      </w:rPr>
+    </w:lvl>
+    <w:lvl w:ilvl="1">
+      <w:start w:val="1"/>
+      <w:numFmt w:val="bullet"/>
+      <w:lvlText w:val="-"/>
+      <w:lvlJc w:val="left"/>
+      <w:pPr>
+        <w:ind w:left="1440" w:hanging="360"/>
+      </w:pPr>
+      <w:rPr>
+        <w:u w:val="none"/>
+      </w:rPr>
+    </w:lvl>
+    <w:lvl w:ilvl="2">
+      <w:start w:val="1"/>
+      <w:numFmt w:val="bullet"/>
+      <w:lvlText w:val="-"/>
+      <w:lvlJc w:val="left"/>
+      <w:pPr>
+        <w:ind w:left="2160" w:hanging="360"/>
+      </w:pPr>
+      <w:rPr>
+        <w:u w:val="none"/>
+      </w:rPr>
+    </w:lvl>
+    <w:lvl w:ilvl="3">
+      <w:start w:val="1"/>
+      <w:numFmt w:val="bullet"/>
+      <w:lvlText w:val="-"/>
+      <w:lvlJc w:val="left"/>
+      <w:pPr>
+        <w:ind w:left="2880" w:hanging="360"/>
+      </w:pPr>
+      <w:rPr>
+        <w:u w:val="none"/>
+      </w:rPr>
+    </w:lvl>
+    <w:lvl w:ilvl="4">
+      <w:start w:val="1"/>
+      <w:numFmt w:val="bullet"/>
+      <w:lvlText w:val="-"/>
+      <w:lvlJc w:val="left"/>
+      <w:pPr>
+        <w:ind w:left="3600" w:hanging="360"/>
+      </w:pPr>
+      <w:rPr>
+        <w:u w:val="none"/>
+      </w:rPr>
+    </w:lvl>
+    <w:lvl w:ilvl="5">
+      <w:start w:val="1"/>
+      <w:numFmt w:val="bullet"/>
+      <w:lvlText w:val="-"/>
+      <w:lvlJc w:val="left"/>
+      <w:pPr>
+        <w:ind w:left="4320" w:hanging="360"/>
+      </w:pPr>
+      <w:rPr>
+        <w:u w:val="none"/>
+      </w:rPr>
+    </w:lvl>
+    <w:lvl w:ilvl="6">
+      <w:start w:val="1"/>
+      <w:numFmt w:val="bullet"/>
+      <w:lvlText w:val="-"/>
+      <w:lvlJc w:val="left"/>
+      <w:pPr>
+        <w:ind w:left="5040" w:hanging="360"/>
+      </w:pPr>
+      <w:rPr>
+        <w:u w:val="none"/>
+      </w:rPr>
+    </w:lvl>
+    <w:lvl w:ilvl="7">
+      <w:start w:val="1"/>
+      <w:numFmt w:val="bullet"/>
+      <w:lvlText w:val="-"/>
+      <w:lvlJc w:val="left"/>
+      <w:pPr>
+        <w:ind w:left="5760" w:hanging="360"/>
+      </w:pPr>
+      <w:rPr>
+        <w:u w:val="none"/>
+      </w:rPr>
+    </w:lvl>
+    <w:lvl w:ilvl="8">
+      <w:start w:val="1"/>
+      <w:numFmt w:val="bullet"/>
+      <w:lvlText w:val="-"/>
+      <w:lvlJc w:val="left"/>
+      <w:pPr>
+        <w:ind w:left="6480" w:hanging="360"/>
+      </w:pPr>
+      <w:rPr>
+        <w:u w:val="none"/>
+      </w:rPr>
+    </w:lvl>
+  </w:abstractNum>
+  <w:abstractNum w:abstractNumId="9" w15:restartNumberingAfterBreak="0">
+    <w:nsid w:val="73832E75"/>
+    <w:multiLevelType w:val="multilevel"/>
+    <w:tmpl w:val="0E4A7096"/>
+    <w:lvl w:ilvl="0">
+      <w:start w:val="1"/>
+      <w:numFmt w:val="bullet"/>
+      <w:lvlText w:val="-"/>
+      <w:lvlJc w:val="left"/>
+      <w:pPr>
+        <w:ind w:left="720" w:hanging="360"/>
+      </w:pPr>
+      <w:rPr>
+        <w:u w:val="none"/>
+      </w:rPr>
+    </w:lvl>
+    <w:lvl w:ilvl="1">
+      <w:start w:val="1"/>
+      <w:numFmt w:val="bullet"/>
+      <w:lvlText w:val="-"/>
+      <w:lvlJc w:val="left"/>
+      <w:pPr>
+        <w:ind w:left="1440" w:hanging="360"/>
+      </w:pPr>
+      <w:rPr>
+        <w:u w:val="none"/>
+      </w:rPr>
+    </w:lvl>
+    <w:lvl w:ilvl="2">
+      <w:start w:val="1"/>
+      <w:numFmt w:val="bullet"/>
+      <w:lvlText w:val="-"/>
+      <w:lvlJc w:val="left"/>
+      <w:pPr>
+        <w:ind w:left="2160" w:hanging="360"/>
+      </w:pPr>
+      <w:rPr>
+        <w:u w:val="none"/>
+      </w:rPr>
+    </w:lvl>
+    <w:lvl w:ilvl="3">
+      <w:start w:val="1"/>
+      <w:numFmt w:val="bullet"/>
+      <w:lvlText w:val="-"/>
+      <w:lvlJc w:val="left"/>
+      <w:pPr>
+        <w:ind w:left="2880" w:hanging="360"/>
+      </w:pPr>
+      <w:rPr>
+        <w:u w:val="none"/>
+      </w:rPr>
+    </w:lvl>
+    <w:lvl w:ilvl="4">
+      <w:start w:val="1"/>
+      <w:numFmt w:val="bullet"/>
+      <w:lvlText w:val="-"/>
+      <w:lvlJc w:val="left"/>
+      <w:pPr>
+        <w:ind w:left="3600" w:hanging="360"/>
+      </w:pPr>
+      <w:rPr>
+        <w:u w:val="none"/>
+      </w:rPr>
+    </w:lvl>
+    <w:lvl w:ilvl="5">
+      <w:start w:val="1"/>
+      <w:numFmt w:val="bullet"/>
+      <w:lvlText w:val="-"/>
+      <w:lvlJc w:val="left"/>
+      <w:pPr>
+        <w:ind w:left="4320" w:hanging="360"/>
+      </w:pPr>
+      <w:rPr>
+        <w:u w:val="none"/>
+      </w:rPr>
+    </w:lvl>
+    <w:lvl w:ilvl="6">
+      <w:start w:val="1"/>
+      <w:numFmt w:val="bullet"/>
+      <w:lvlText w:val="-"/>
+      <w:lvlJc w:val="left"/>
+      <w:pPr>
+        <w:ind w:left="5040" w:hanging="360"/>
+      </w:pPr>
+      <w:rPr>
+        <w:u w:val="none"/>
+      </w:rPr>
+    </w:lvl>
+    <w:lvl w:ilvl="7">
+      <w:start w:val="1"/>
+      <w:numFmt w:val="bullet"/>
+      <w:lvlText w:val="-"/>
+      <w:lvlJc w:val="left"/>
+      <w:pPr>
+        <w:ind w:left="5760" w:hanging="360"/>
+      </w:pPr>
+      <w:rPr>
+        <w:u w:val="none"/>
+      </w:rPr>
+    </w:lvl>
+    <w:lvl w:ilvl="8">
+      <w:start w:val="1"/>
+      <w:numFmt w:val="bullet"/>
+      <w:lvlText w:val="-"/>
+      <w:lvlJc w:val="left"/>
+      <w:pPr>
+        <w:ind w:left="6480" w:hanging="360"/>
+      </w:pPr>
+      <w:rPr>
+        <w:u w:val="none"/>
+      </w:rPr>
+    </w:lvl>
+  </w:abstractNum>
+  <w:abstractNum w:abstractNumId="10" w15:restartNumberingAfterBreak="0">
+    <w:nsid w:val="74E96C08"/>
+    <w:multiLevelType w:val="multilevel"/>
+    <w:tmpl w:val="7A0804EC"/>
+    <w:lvl w:ilvl="0">
+      <w:start w:val="1"/>
+      <w:numFmt w:val="bullet"/>
+      <w:lvlText w:val="-"/>
+      <w:lvlJc w:val="left"/>
+      <w:pPr>
+        <w:ind w:left="720" w:hanging="360"/>
+      </w:pPr>
+      <w:rPr>
+        <w:u w:val="none"/>
+      </w:rPr>
+    </w:lvl>
+    <w:lvl w:ilvl="1">
+      <w:start w:val="1"/>
+      <w:numFmt w:val="bullet"/>
+      <w:lvlText w:val="-"/>
+      <w:lvlJc w:val="left"/>
+      <w:pPr>
+        <w:ind w:left="1440" w:hanging="360"/>
+      </w:pPr>
+      <w:rPr>
+        <w:u w:val="none"/>
+      </w:rPr>
+    </w:lvl>
+    <w:lvl w:ilvl="2">
+      <w:start w:val="1"/>
+      <w:numFmt w:val="bullet"/>
+      <w:lvlText w:val="-"/>
+      <w:lvlJc w:val="left"/>
+      <w:pPr>
+        <w:ind w:left="2160" w:hanging="360"/>
+      </w:pPr>
+      <w:rPr>
+        <w:u w:val="none"/>
+      </w:rPr>
+    </w:lvl>
+    <w:lvl w:ilvl="3">
+      <w:start w:val="1"/>
+      <w:numFmt w:val="bullet"/>
+      <w:lvlText w:val="-"/>
+      <w:lvlJc w:val="left"/>
+      <w:pPr>
+        <w:ind w:left="2880" w:hanging="360"/>
+      </w:pPr>
+      <w:rPr>
+        <w:u w:val="none"/>
+      </w:rPr>
+    </w:lvl>
+    <w:lvl w:ilvl="4">
+      <w:start w:val="1"/>
+      <w:numFmt w:val="bullet"/>
+      <w:lvlText w:val="-"/>
+      <w:lvlJc w:val="left"/>
+      <w:pPr>
+        <w:ind w:left="3600" w:hanging="360"/>
+      </w:pPr>
+      <w:rPr>
+        <w:u w:val="none"/>
+      </w:rPr>
+    </w:lvl>
+    <w:lvl w:ilvl="5">
+      <w:start w:val="1"/>
+      <w:numFmt w:val="bullet"/>
+      <w:lvlText w:val="-"/>
+      <w:lvlJc w:val="left"/>
+      <w:pPr>
+        <w:ind w:left="4320" w:hanging="360"/>
+      </w:pPr>
+      <w:rPr>
+        <w:u w:val="none"/>
+      </w:rPr>
+    </w:lvl>
+    <w:lvl w:ilvl="6">
+      <w:start w:val="1"/>
+      <w:numFmt w:val="bullet"/>
+      <w:lvlText w:val="-"/>
+      <w:lvlJc w:val="left"/>
+      <w:pPr>
+        <w:ind w:left="5040" w:hanging="360"/>
+      </w:pPr>
+      <w:rPr>
+        <w:u w:val="none"/>
+      </w:rPr>
+    </w:lvl>
+    <w:lvl w:ilvl="7">
+      <w:start w:val="1"/>
+      <w:numFmt w:val="bullet"/>
+      <w:lvlText w:val="-"/>
+      <w:lvlJc w:val="left"/>
+      <w:pPr>
+        <w:ind w:left="5760" w:hanging="360"/>
+      </w:pPr>
+      <w:rPr>
+        <w:u w:val="none"/>
+      </w:rPr>
+    </w:lvl>
+    <w:lvl w:ilvl="8">
+      <w:start w:val="1"/>
+      <w:numFmt w:val="bullet"/>
+      <w:lvlText w:val="-"/>
+      <w:lvlJc w:val="left"/>
+      <w:pPr>
+        <w:ind w:left="6480" w:hanging="360"/>
+      </w:pPr>
+      <w:rPr>
+        <w:u w:val="none"/>
+      </w:rPr>
+    </w:lvl>
+  </w:abstractNum>
+  <w:abstractNum w:abstractNumId="11" w15:restartNumberingAfterBreak="0">
+    <w:nsid w:val="7C406C65"/>
+    <w:multiLevelType w:val="multilevel"/>
+    <w:tmpl w:val="6EFC1350"/>
+    <w:lvl w:ilvl="0">
+      <w:start w:val="1"/>
+      <w:numFmt w:val="bullet"/>
+      <w:lvlText w:val="-"/>
+      <w:lvlJc w:val="left"/>
+      <w:pPr>
+        <w:ind w:left="720" w:hanging="360"/>
+      </w:pPr>
+      <w:rPr>
+        <w:u w:val="none"/>
+      </w:rPr>
+    </w:lvl>
+    <w:lvl w:ilvl="1">
+      <w:start w:val="1"/>
+      <w:numFmt w:val="bullet"/>
+      <w:lvlText w:val="-"/>
+      <w:lvlJc w:val="left"/>
+      <w:pPr>
+        <w:ind w:left="1440" w:hanging="360"/>
+      </w:pPr>
+      <w:rPr>
+        <w:u w:val="none"/>
+      </w:rPr>
+    </w:lvl>
+    <w:lvl w:ilvl="2">
+      <w:start w:val="1"/>
+      <w:numFmt w:val="bullet"/>
+      <w:lvlText w:val="-"/>
+      <w:lvlJc w:val="left"/>
+      <w:pPr>
+        <w:ind w:left="2160" w:hanging="360"/>
+      </w:pPr>
+      <w:rPr>
+        <w:u w:val="none"/>
+      </w:rPr>
+    </w:lvl>
+    <w:lvl w:ilvl="3">
+      <w:start w:val="1"/>
+      <w:numFmt w:val="bullet"/>
+      <w:lvlText w:val="-"/>
+      <w:lvlJc w:val="left"/>
+      <w:pPr>
+        <w:ind w:left="2880" w:hanging="360"/>
+      </w:pPr>
+      <w:rPr>
+        <w:u w:val="none"/>
+      </w:rPr>
+    </w:lvl>
+    <w:lvl w:ilvl="4">
+      <w:start w:val="1"/>
+      <w:numFmt w:val="bullet"/>
+      <w:lvlText w:val="-"/>
+      <w:lvlJc w:val="left"/>
+      <w:pPr>
+        <w:ind w:left="3600" w:hanging="360"/>
+      </w:pPr>
+      <w:rPr>
+        <w:u w:val="none"/>
+      </w:rPr>
+    </w:lvl>
+    <w:lvl w:ilvl="5">
+      <w:start w:val="1"/>
+      <w:numFmt w:val="bullet"/>
+      <w:lvlText w:val="-"/>
+      <w:lvlJc w:val="left"/>
+      <w:pPr>
+        <w:ind w:left="4320" w:hanging="360"/>
+      </w:pPr>
+      <w:rPr>
+        <w:u w:val="none"/>
+      </w:rPr>
+    </w:lvl>
+    <w:lvl w:ilvl="6">
+      <w:start w:val="1"/>
+      <w:numFmt w:val="bullet"/>
+      <w:lvlText w:val="-"/>
+      <w:lvlJc w:val="left"/>
+      <w:pPr>
+        <w:ind w:left="5040" w:hanging="360"/>
+      </w:pPr>
+      <w:rPr>
+        <w:u w:val="none"/>
+      </w:rPr>
+    </w:lvl>
+    <w:lvl w:ilvl="7">
+      <w:start w:val="1"/>
+      <w:numFmt w:val="bullet"/>
+      <w:lvlText w:val="-"/>
+      <w:lvlJc w:val="left"/>
+      <w:pPr>
+        <w:ind w:left="5760" w:hanging="360"/>
+      </w:pPr>
+      <w:rPr>
+        <w:u w:val="none"/>
+      </w:rPr>
+    </w:lvl>
+    <w:lvl w:ilvl="8">
+      <w:start w:val="1"/>
+      <w:numFmt w:val="bullet"/>
+      <w:lvlText w:val="-"/>
+      <w:lvlJc w:val="left"/>
+      <w:pPr>
+        <w:ind w:left="6480" w:hanging="360"/>
+      </w:pPr>
+      <w:rPr>
+        <w:u w:val="none"/>
+      </w:rPr>
+    </w:lvl>
+  </w:abstractNum>
+  <w:abstractNum w:abstractNumId="12" w15:restartNumberingAfterBreak="0">
+    <w:nsid w:val="7DFA3E2B"/>
+    <w:multiLevelType w:val="multilevel"/>
+    <w:tmpl w:val="6D329DC6"/>
+    <w:lvl w:ilvl="0">
+      <w:start w:val="1"/>
+      <w:numFmt w:val="bullet"/>
+      <w:lvlText w:val="-"/>
+      <w:lvlJc w:val="left"/>
+      <w:pPr>
+        <w:ind w:left="720" w:hanging="360"/>
+      </w:pPr>
+      <w:rPr>
+        <w:u w:val="none"/>
+      </w:rPr>
+    </w:lvl>
+    <w:lvl w:ilvl="1">
+      <w:start w:val="1"/>
+      <w:numFmt w:val="bullet"/>
+      <w:lvlText w:val="-"/>
+      <w:lvlJc w:val="left"/>
+      <w:pPr>
+        <w:ind w:left="1440" w:hanging="360"/>
+      </w:pPr>
+      <w:rPr>
+        <w:u w:val="none"/>
+      </w:rPr>
+    </w:lvl>
+    <w:lvl w:ilvl="2">
+      <w:start w:val="1"/>
+      <w:numFmt w:val="bullet"/>
+      <w:lvlText w:val="-"/>
+      <w:lvlJc w:val="left"/>
+      <w:pPr>
+        <w:ind w:left="2160" w:hanging="360"/>
+      </w:pPr>
+      <w:rPr>
+        <w:u w:val="none"/>
+      </w:rPr>
+    </w:lvl>
+    <w:lvl w:ilvl="3">
+      <w:start w:val="1"/>
+      <w:numFmt w:val="bullet"/>
+      <w:lvlText w:val="-"/>
+      <w:lvlJc w:val="left"/>
+      <w:pPr>
+        <w:ind w:left="2880" w:hanging="360"/>
+      </w:pPr>
+      <w:rPr>
+        <w:u w:val="none"/>
+      </w:rPr>
+    </w:lvl>
+    <w:lvl w:ilvl="4">
+      <w:start w:val="1"/>
+      <w:numFmt w:val="bullet"/>
+      <w:lvlText w:val="-"/>
+      <w:lvlJc w:val="left"/>
+      <w:pPr>
+        <w:ind w:left="3600" w:hanging="360"/>
+      </w:pPr>
+      <w:rPr>
+        <w:u w:val="none"/>
+      </w:rPr>
+    </w:lvl>
+    <w:lvl w:ilvl="5">
+      <w:start w:val="1"/>
+      <w:numFmt w:val="bullet"/>
+      <w:lvlText w:val="-"/>
+      <w:lvlJc w:val="left"/>
+      <w:pPr>
+        <w:ind w:left="4320" w:hanging="360"/>
+      </w:pPr>
+      <w:rPr>
+        <w:u w:val="none"/>
+      </w:rPr>
+    </w:lvl>
+    <w:lvl w:ilvl="6">
+      <w:start w:val="1"/>
+      <w:numFmt w:val="bullet"/>
+      <w:lvlText w:val="-"/>
+      <w:lvlJc w:val="left"/>
+      <w:pPr>
+        <w:ind w:left="5040" w:hanging="360"/>
+      </w:pPr>
+      <w:rPr>
+        <w:u w:val="none"/>
+      </w:rPr>
+    </w:lvl>
+    <w:lvl w:ilvl="7">
+      <w:start w:val="1"/>
+      <w:numFmt w:val="bullet"/>
+      <w:lvlText w:val="-"/>
+      <w:lvlJc w:val="left"/>
+      <w:pPr>
+        <w:ind w:left="5760" w:hanging="360"/>
+      </w:pPr>
+      <w:rPr>
+        <w:u w:val="none"/>
+      </w:rPr>
+    </w:lvl>
+    <w:lvl w:ilvl="8">
+      <w:start w:val="1"/>
+      <w:numFmt w:val="bullet"/>
+      <w:lvlText w:val="-"/>
       <w:lvlJc w:val="left"/>
       <w:pPr>
         <w:ind w:left="6480" w:hanging="360"/>
@@ -2272,25 +4511,43 @@
     </w:lvl>
   </w:abstractNum>
   <w:num w:numId="1">
+    <w:abstractNumId w:val="4"/>
+  </w:num>
+  <w:num w:numId="2">
+    <w:abstractNumId w:val="8"/>
+  </w:num>
+  <w:num w:numId="3">
+    <w:abstractNumId w:val="11"/>
+  </w:num>
+  <w:num w:numId="4">
+    <w:abstractNumId w:val="3"/>
+  </w:num>
+  <w:num w:numId="5">
+    <w:abstractNumId w:val="9"/>
+  </w:num>
+  <w:num w:numId="6">
+    <w:abstractNumId w:val="7"/>
+  </w:num>
+  <w:num w:numId="7">
+    <w:abstractNumId w:val="12"/>
+  </w:num>
+  <w:num w:numId="8">
+    <w:abstractNumId w:val="2"/>
+  </w:num>
+  <w:num w:numId="9">
+    <w:abstractNumId w:val="0"/>
+  </w:num>
+  <w:num w:numId="10">
+    <w:abstractNumId w:val="6"/>
+  </w:num>
+  <w:num w:numId="11">
     <w:abstractNumId w:val="1"/>
   </w:num>
-  <w:num w:numId="2">
-    <w:abstractNumId w:val="3"/>
-  </w:num>
-  <w:num w:numId="3">
+  <w:num w:numId="12">
     <w:abstractNumId w:val="5"/>
   </w:num>
-  <w:num w:numId="4">
-    <w:abstractNumId w:val="4"/>
-  </w:num>
-  <w:num w:numId="5">
-    <w:abstractNumId w:val="2"/>
-  </w:num>
-  <w:num w:numId="6">
-    <w:abstractNumId w:val="0"/>
-  </w:num>
-  <w:num w:numId="7">
-    <w:abstractNumId w:val="6"/>
+  <w:num w:numId="13">
+    <w:abstractNumId w:val="10"/>
   </w:num>
 </w:numbering>
 </file>
@@ -2889,6 +5146,97 @@
       </w:tblCellMar>
     </w:tblPr>
   </w:style>
+  <w:style w:type="table" w:customStyle="1" w:styleId="a2">
+    <w:basedOn w:val="TableNormal"/>
+    <w:tblPr>
+      <w:tblStyleRowBandSize w:val="1"/>
+      <w:tblStyleColBandSize w:val="1"/>
+      <w:tblCellMar>
+        <w:top w:w="100" w:type="dxa"/>
+        <w:left w:w="100" w:type="dxa"/>
+        <w:bottom w:w="100" w:type="dxa"/>
+        <w:right w:w="100" w:type="dxa"/>
+      </w:tblCellMar>
+    </w:tblPr>
+  </w:style>
+  <w:style w:type="table" w:customStyle="1" w:styleId="a3">
+    <w:basedOn w:val="TableNormal"/>
+    <w:tblPr>
+      <w:tblStyleRowBandSize w:val="1"/>
+      <w:tblStyleColBandSize w:val="1"/>
+      <w:tblCellMar>
+        <w:top w:w="100" w:type="dxa"/>
+        <w:left w:w="100" w:type="dxa"/>
+        <w:bottom w:w="100" w:type="dxa"/>
+        <w:right w:w="100" w:type="dxa"/>
+      </w:tblCellMar>
+    </w:tblPr>
+  </w:style>
+  <w:style w:type="table" w:customStyle="1" w:styleId="a4">
+    <w:basedOn w:val="TableNormal"/>
+    <w:tblPr>
+      <w:tblStyleRowBandSize w:val="1"/>
+      <w:tblStyleColBandSize w:val="1"/>
+      <w:tblCellMar>
+        <w:top w:w="100" w:type="dxa"/>
+        <w:left w:w="100" w:type="dxa"/>
+        <w:bottom w:w="100" w:type="dxa"/>
+        <w:right w:w="100" w:type="dxa"/>
+      </w:tblCellMar>
+    </w:tblPr>
+  </w:style>
+  <w:style w:type="table" w:customStyle="1" w:styleId="a5">
+    <w:basedOn w:val="TableNormal"/>
+    <w:tblPr>
+      <w:tblStyleRowBandSize w:val="1"/>
+      <w:tblStyleColBandSize w:val="1"/>
+      <w:tblCellMar>
+        <w:top w:w="100" w:type="dxa"/>
+        <w:left w:w="100" w:type="dxa"/>
+        <w:bottom w:w="100" w:type="dxa"/>
+        <w:right w:w="100" w:type="dxa"/>
+      </w:tblCellMar>
+    </w:tblPr>
+  </w:style>
+  <w:style w:type="table" w:customStyle="1" w:styleId="a6">
+    <w:basedOn w:val="TableNormal"/>
+    <w:tblPr>
+      <w:tblStyleRowBandSize w:val="1"/>
+      <w:tblStyleColBandSize w:val="1"/>
+      <w:tblCellMar>
+        <w:top w:w="100" w:type="dxa"/>
+        <w:left w:w="100" w:type="dxa"/>
+        <w:bottom w:w="100" w:type="dxa"/>
+        <w:right w:w="100" w:type="dxa"/>
+      </w:tblCellMar>
+    </w:tblPr>
+  </w:style>
+  <w:style w:type="table" w:customStyle="1" w:styleId="a7">
+    <w:basedOn w:val="TableNormal"/>
+    <w:tblPr>
+      <w:tblStyleRowBandSize w:val="1"/>
+      <w:tblStyleColBandSize w:val="1"/>
+      <w:tblCellMar>
+        <w:top w:w="100" w:type="dxa"/>
+        <w:left w:w="100" w:type="dxa"/>
+        <w:bottom w:w="100" w:type="dxa"/>
+        <w:right w:w="100" w:type="dxa"/>
+      </w:tblCellMar>
+    </w:tblPr>
+  </w:style>
+  <w:style w:type="table" w:customStyle="1" w:styleId="a8">
+    <w:basedOn w:val="TableNormal"/>
+    <w:tblPr>
+      <w:tblStyleRowBandSize w:val="1"/>
+      <w:tblStyleColBandSize w:val="1"/>
+      <w:tblCellMar>
+        <w:top w:w="100" w:type="dxa"/>
+        <w:left w:w="100" w:type="dxa"/>
+        <w:bottom w:w="100" w:type="dxa"/>
+        <w:right w:w="100" w:type="dxa"/>
+      </w:tblCellMar>
+    </w:tblPr>
+  </w:style>
 </w:styles>
 </file>
 

</xml_diff>